<commit_message>
Bug fixed in the DDD models
</commit_message>
<xml_diff>
--- a/Tutorial.docx
+++ b/Tutorial.docx
@@ -127,8 +127,6 @@
           <w:rFonts w:ascii="Times New Roman" w:hAnsi="Times New Roman"/>
         </w:rPr>
       </w:pPr>
-      <w:bookmarkStart w:id="0" w:name="_GoBack"/>
-      <w:bookmarkEnd w:id="0"/>
     </w:p>
     <w:p>
       <w:pPr>
@@ -180,8 +178,19 @@
           <w:color w:val="3366FF"/>
           <w:sz w:val="28"/>
         </w:rPr>
-        <w:t>Manual to use the R script provided in Dryad</w:t>
-      </w:r>
+        <w:t xml:space="preserve">Manual to use the R script provided in </w:t>
+      </w:r>
+      <w:proofErr w:type="spellStart"/>
+      <w:r>
+        <w:rPr>
+          <w:rFonts w:ascii="Times New Roman" w:hAnsi="Times New Roman"/>
+          <w:b/>
+          <w:color w:val="3366FF"/>
+          <w:sz w:val="28"/>
+        </w:rPr>
+        <w:t>GitHub</w:t>
+      </w:r>
+      <w:proofErr w:type="spellEnd"/>
     </w:p>
     <w:p>
       <w:pPr>
@@ -201,13 +210,19 @@
         <w:rPr>
           <w:rFonts w:ascii="Times New Roman" w:hAnsi="Times New Roman"/>
         </w:rPr>
-        <w:t>.</w:t>
-      </w:r>
-      <w:r>
-        <w:rPr>
-          <w:rFonts w:ascii="Times New Roman" w:hAnsi="Times New Roman"/>
-        </w:rPr>
-        <w:t xml:space="preserve"> 1</w:t>
+        <w:t>ober</w:t>
+      </w:r>
+      <w:r>
+        <w:rPr>
+          <w:rFonts w:ascii="Times New Roman" w:hAnsi="Times New Roman"/>
+        </w:rPr>
+        <w:t xml:space="preserve"> </w:t>
+      </w:r>
+      <w:r>
+        <w:rPr>
+          <w:rFonts w:ascii="Times New Roman" w:hAnsi="Times New Roman"/>
+        </w:rPr>
+        <w:t>1</w:t>
       </w:r>
       <w:r>
         <w:rPr>
@@ -468,6 +483,7 @@
         </w:rPr>
         <w:t xml:space="preserve">, 2012). </w:t>
       </w:r>
+      <w:commentRangeStart w:id="0"/>
       <w:r>
         <w:rPr>
           <w:rFonts w:ascii="Times New Roman" w:hAnsi="Times New Roman"/>
@@ -507,7 +523,35 @@
         <w:rPr>
           <w:rFonts w:ascii="Times New Roman" w:hAnsi="Times New Roman"/>
         </w:rPr>
-        <w:t xml:space="preserve"> if he has past diversity curve of an interacting clade with the focal clade. This will estimate the correlation between the focal clade’s speciation/extinction and the diversity dynamics of the extra clade.</w:t>
+        <w:t xml:space="preserve"> </w:t>
+      </w:r>
+      <w:r>
+        <w:rPr>
+          <w:rFonts w:ascii="Times New Roman" w:hAnsi="Times New Roman"/>
+          <w:highlight w:val="yellow"/>
+        </w:rPr>
+        <w:t>if he has past diversity curve</w:t>
+      </w:r>
+      <w:r>
+        <w:rPr>
+          <w:rFonts w:ascii="Times New Roman" w:hAnsi="Times New Roman"/>
+        </w:rPr>
+        <w:t xml:space="preserve"> of an interacting clade with the focal clade. This will estimate the correlation between the focal clade’s speciation/extinction and the diversity dynamics of the extra clad</w:t>
+      </w:r>
+      <w:commentRangeEnd w:id="0"/>
+      <w:r>
+        <w:rPr>
+          <w:rStyle w:val="CommentReference"/>
+          <w:rFonts w:ascii="Times New Roman" w:eastAsiaTheme="minorEastAsia" w:hAnsi="Times New Roman"/>
+          <w:lang w:val="fr-FR" w:eastAsia="fr-FR"/>
+        </w:rPr>
+        <w:commentReference w:id="0"/>
+      </w:r>
+      <w:r>
+        <w:rPr>
+          <w:rFonts w:ascii="Times New Roman" w:hAnsi="Times New Roman"/>
+        </w:rPr>
+        <w:t>e.</w:t>
       </w:r>
     </w:p>
     <w:p>
@@ -1432,7 +1476,7 @@
           <w:b/>
           <w:i/>
         </w:rPr>
-        <w:t>set.wd</w:t>
+        <w:t>setwd</w:t>
       </w:r>
       <w:proofErr w:type="spellEnd"/>
       <w:r>
@@ -1529,7 +1573,23 @@
           <w:b/>
           <w:i/>
         </w:rPr>
-        <w:t>source(</w:t>
+        <w:t>so</w:t>
+      </w:r>
+      <w:r>
+        <w:rPr>
+          <w:rFonts w:ascii="Times New Roman" w:hAnsi="Times New Roman"/>
+          <w:b/>
+          <w:i/>
+        </w:rPr>
+        <w:t>urce</w:t>
+      </w:r>
+      <w:r>
+        <w:rPr>
+          <w:rFonts w:ascii="Times New Roman" w:hAnsi="Times New Roman"/>
+          <w:b/>
+          <w:i/>
+        </w:rPr>
+        <w:t>(</w:t>
       </w:r>
       <w:proofErr w:type="gramEnd"/>
       <w:r>
@@ -1538,7 +1598,7 @@
           <w:b/>
           <w:i/>
         </w:rPr>
-        <w:t>“</w:t>
+        <w:t>"</w:t>
       </w:r>
       <w:proofErr w:type="spellStart"/>
       <w:r>
@@ -1556,7 +1616,15 @@
           <w:b/>
           <w:i/>
         </w:rPr>
-        <w:t>”)</w:t>
+        <w:t>"</w:t>
+      </w:r>
+      <w:r>
+        <w:rPr>
+          <w:rFonts w:ascii="Times New Roman" w:hAnsi="Times New Roman"/>
+          <w:b/>
+          <w:i/>
+        </w:rPr>
+        <w:t>)</w:t>
       </w:r>
     </w:p>
     <w:p>
@@ -1625,7 +1693,29 @@
         <w:rPr>
           <w:rFonts w:ascii="Times New Roman" w:hAnsi="Times New Roman"/>
         </w:rPr>
-        <w:t>it tests 6 time-dependent models with exponential variation of the rates, and 6 with linear variation</w:t>
+        <w:t xml:space="preserve">it </w:t>
+      </w:r>
+      <w:commentRangeStart w:id="2"/>
+      <w:r>
+        <w:rPr>
+          <w:rFonts w:ascii="Times New Roman" w:hAnsi="Times New Roman"/>
+        </w:rPr>
+        <w:t>tests 6 time</w:t>
+      </w:r>
+      <w:commentRangeEnd w:id="2"/>
+      <w:r>
+        <w:rPr>
+          <w:rStyle w:val="CommentReference"/>
+          <w:rFonts w:ascii="Times New Roman" w:eastAsiaTheme="minorEastAsia" w:hAnsi="Times New Roman"/>
+          <w:lang w:val="fr-FR" w:eastAsia="fr-FR"/>
+        </w:rPr>
+        <w:commentReference w:id="2"/>
+      </w:r>
+      <w:r>
+        <w:rPr>
+          <w:rFonts w:ascii="Times New Roman" w:hAnsi="Times New Roman"/>
+        </w:rPr>
+        <w:t>-dependent models with exponential variation of the rates, and 6 with linear variation</w:t>
       </w:r>
       <w:r>
         <w:rPr>
@@ -1935,7 +2025,14 @@
           <w:rFonts w:ascii="Times New Roman" w:hAnsi="Times New Roman"/>
           <w:i/>
         </w:rPr>
-        <w:t>initial.richness</w:t>
+        <w:t>total_</w:t>
+      </w:r>
+      <w:r>
+        <w:rPr>
+          <w:rFonts w:ascii="Times New Roman" w:hAnsi="Times New Roman"/>
+          <w:i/>
+        </w:rPr>
+        <w:t>richness</w:t>
       </w:r>
       <w:proofErr w:type="spellEnd"/>
       <w:r>
@@ -2594,7 +2691,28 @@
           <w:rFonts w:ascii="Times New Roman" w:hAnsi="Times New Roman"/>
           <w:i/>
         </w:rPr>
-        <w:t>initial.richness</w:t>
+        <w:t>tot</w:t>
+      </w:r>
+      <w:r>
+        <w:rPr>
+          <w:rFonts w:ascii="Times New Roman" w:hAnsi="Times New Roman"/>
+          <w:i/>
+        </w:rPr>
+        <w:t>al</w:t>
+      </w:r>
+      <w:r>
+        <w:rPr>
+          <w:rFonts w:ascii="Times New Roman" w:hAnsi="Times New Roman"/>
+          <w:i/>
+        </w:rPr>
+        <w:t>_</w:t>
+      </w:r>
+      <w:r>
+        <w:rPr>
+          <w:rFonts w:ascii="Times New Roman" w:hAnsi="Times New Roman"/>
+          <w:i/>
+        </w:rPr>
+        <w:t>richness</w:t>
       </w:r>
       <w:proofErr w:type="spellEnd"/>
       <w:r>
@@ -2603,6 +2721,80 @@
         </w:rPr>
         <w:t xml:space="preserve">, denoting the contemporary species diversity of the focal clade (i.e. the number of described species). </w:t>
       </w:r>
+      <w:r>
+        <w:rPr>
+          <w:rFonts w:ascii="Times New Roman" w:hAnsi="Times New Roman"/>
+        </w:rPr>
+        <w:t xml:space="preserve">By default, this assumes that the tree </w:t>
+      </w:r>
+      <w:r>
+        <w:rPr>
+          <w:rFonts w:ascii="Times New Roman" w:hAnsi="Times New Roman"/>
+        </w:rPr>
+        <w:t>contains</w:t>
+      </w:r>
+      <w:r>
+        <w:rPr>
+          <w:rFonts w:ascii="Times New Roman" w:hAnsi="Times New Roman"/>
+        </w:rPr>
+        <w:t xml:space="preserve"> the total diversity of the clade, so </w:t>
+      </w:r>
+      <w:proofErr w:type="spellStart"/>
+      <w:r>
+        <w:rPr>
+          <w:rFonts w:ascii="Times New Roman" w:hAnsi="Times New Roman"/>
+          <w:i/>
+        </w:rPr>
+        <w:t>total_richness</w:t>
+      </w:r>
+      <w:proofErr w:type="spellEnd"/>
+      <w:r>
+        <w:rPr>
+          <w:rFonts w:ascii="Times New Roman" w:hAnsi="Times New Roman"/>
+          <w:i/>
+        </w:rPr>
+        <w:t>=</w:t>
+      </w:r>
+      <w:proofErr w:type="spellStart"/>
+      <w:proofErr w:type="gramStart"/>
+      <w:r>
+        <w:rPr>
+          <w:rFonts w:ascii="Times New Roman" w:hAnsi="Times New Roman"/>
+          <w:i/>
+        </w:rPr>
+        <w:t>Ntip</w:t>
+      </w:r>
+      <w:proofErr w:type="spellEnd"/>
+      <w:r>
+        <w:rPr>
+          <w:rFonts w:ascii="Times New Roman" w:hAnsi="Times New Roman"/>
+          <w:i/>
+        </w:rPr>
+        <w:t>(</w:t>
+      </w:r>
+      <w:proofErr w:type="spellStart"/>
+      <w:proofErr w:type="gramEnd"/>
+      <w:r>
+        <w:rPr>
+          <w:rFonts w:ascii="Times New Roman" w:hAnsi="Times New Roman"/>
+          <w:i/>
+        </w:rPr>
+        <w:t>tree_file</w:t>
+      </w:r>
+      <w:proofErr w:type="spellEnd"/>
+      <w:r>
+        <w:rPr>
+          <w:rFonts w:ascii="Times New Roman" w:hAnsi="Times New Roman"/>
+          <w:i/>
+        </w:rPr>
+        <w:t>)</w:t>
+      </w:r>
+      <w:r>
+        <w:rPr>
+          <w:rFonts w:ascii="Times New Roman" w:hAnsi="Times New Roman"/>
+        </w:rPr>
+        <w:t>.</w:t>
+      </w:r>
     </w:p>
     <w:p>
       <w:pPr>
@@ -2666,7 +2858,7 @@
           <w:i/>
           <w:color w:val="FF0000"/>
         </w:rPr>
-        <w:t>“</w:t>
+        <w:t>"</w:t>
       </w:r>
       <w:proofErr w:type="spellStart"/>
       <w:r>
@@ -2686,9 +2878,8 @@
           <w:i/>
           <w:color w:val="FF0000"/>
         </w:rPr>
-        <w:t xml:space="preserve">”, </w:t>
-      </w:r>
-      <w:proofErr w:type="spellStart"/>
+        <w:t>"</w:t>
+      </w:r>
       <w:r>
         <w:rPr>
           <w:rFonts w:ascii="Times New Roman" w:hAnsi="Times New Roman"/>
@@ -2696,9 +2887,9 @@
           <w:i/>
           <w:color w:val="FF0000"/>
         </w:rPr>
-        <w:t>initial.richness</w:t>
-      </w:r>
-      <w:proofErr w:type="spellEnd"/>
+        <w:t xml:space="preserve">, </w:t>
+      </w:r>
+      <w:proofErr w:type="spellStart"/>
       <w:r>
         <w:rPr>
           <w:rFonts w:ascii="Times New Roman" w:hAnsi="Times New Roman"/>
@@ -2706,7 +2897,44 @@
           <w:i/>
           <w:color w:val="FF0000"/>
         </w:rPr>
-        <w:t xml:space="preserve">=50, </w:t>
+        <w:t>total_</w:t>
+      </w:r>
+      <w:r>
+        <w:rPr>
+          <w:rFonts w:ascii="Times New Roman" w:hAnsi="Times New Roman"/>
+          <w:b/>
+          <w:i/>
+          <w:color w:val="FF0000"/>
+        </w:rPr>
+        <w:t>richness</w:t>
+      </w:r>
+      <w:proofErr w:type="spellEnd"/>
+      <w:r>
+        <w:rPr>
+          <w:rFonts w:ascii="Times New Roman" w:hAnsi="Times New Roman"/>
+          <w:b/>
+          <w:i/>
+          <w:color w:val="FF0000"/>
+        </w:rPr>
+        <w:t>=</w:t>
+      </w:r>
+      <w:r>
+        <w:rPr>
+          <w:rFonts w:ascii="Times New Roman" w:hAnsi="Times New Roman"/>
+          <w:b/>
+          <w:i/>
+          <w:color w:val="FF0000"/>
+        </w:rPr>
+        <w:t>50</w:t>
+      </w:r>
+      <w:r>
+        <w:rPr>
+          <w:rFonts w:ascii="Times New Roman" w:hAnsi="Times New Roman"/>
+          <w:b/>
+          <w:i/>
+          <w:color w:val="FF0000"/>
+        </w:rPr>
+        <w:t xml:space="preserve">, </w:t>
       </w:r>
       <w:proofErr w:type="spellStart"/>
       <w:r>
@@ -2991,7 +3219,13 @@
         <w:rPr>
           <w:rFonts w:ascii="Times New Roman" w:hAnsi="Times New Roman"/>
         </w:rPr>
-        <w:t>The analyses will save two output files in the same directory as the input tree file:</w:t>
+        <w:t xml:space="preserve">The analyses will </w:t>
+      </w:r>
+      <w:r>
+        <w:rPr>
+          <w:rFonts w:ascii="Times New Roman" w:hAnsi="Times New Roman"/>
+        </w:rPr>
+        <w:t>save two output files in the same directory as the input tree file:</w:t>
       </w:r>
     </w:p>
     <w:p>
@@ -3017,7 +3251,19 @@
         <w:rPr>
           <w:rFonts w:ascii="Times New Roman" w:hAnsi="Times New Roman"/>
         </w:rPr>
-        <w:t>with the complete analysis – can be opened in R</w:t>
+        <w:t>with the complete analysis</w:t>
+      </w:r>
+      <w:r>
+        <w:rPr>
+          <w:rFonts w:ascii="Times New Roman" w:hAnsi="Times New Roman"/>
+        </w:rPr>
+        <w:t>, which</w:t>
+      </w:r>
+      <w:r>
+        <w:rPr>
+          <w:rFonts w:ascii="Times New Roman" w:hAnsi="Times New Roman"/>
+        </w:rPr>
+        <w:t xml:space="preserve"> can be opened in R</w:t>
       </w:r>
       <w:r>
         <w:rPr>
@@ -3074,7 +3320,13 @@
         <w:rPr>
           <w:rFonts w:ascii="Times New Roman" w:hAnsi="Times New Roman"/>
         </w:rPr>
-        <w:t>Table with all results</w:t>
+        <w:t>Table with all</w:t>
+      </w:r>
+      <w:r>
+        <w:rPr>
+          <w:rFonts w:ascii="Times New Roman" w:hAnsi="Times New Roman"/>
+        </w:rPr>
+        <w:t xml:space="preserve"> results</w:t>
       </w:r>
       <w:r>
         <w:rPr>
@@ -3344,13 +3596,25 @@
         <w:rPr>
           <w:rFonts w:ascii="Times New Roman" w:hAnsi="Times New Roman"/>
         </w:rPr>
-        <w:t>Beta: correlation parameter between specia</w:t>
-      </w:r>
-      <w:r>
-        <w:rPr>
-          <w:rFonts w:ascii="Times New Roman" w:hAnsi="Times New Roman"/>
-        </w:rPr>
-        <w:t>tion rate and environmental data</w:t>
+        <w:t xml:space="preserve">Beta: correlation parameter between </w:t>
+      </w:r>
+      <w:r>
+        <w:rPr>
+          <w:rFonts w:ascii="Times New Roman" w:hAnsi="Times New Roman"/>
+        </w:rPr>
+        <w:t>extinction</w:t>
+      </w:r>
+      <w:r>
+        <w:rPr>
+          <w:rFonts w:ascii="Times New Roman" w:hAnsi="Times New Roman"/>
+        </w:rPr>
+        <w:t xml:space="preserve"> </w:t>
+      </w:r>
+      <w:r>
+        <w:rPr>
+          <w:rFonts w:ascii="Times New Roman" w:hAnsi="Times New Roman"/>
+        </w:rPr>
+        <w:t>rate and environmental data</w:t>
       </w:r>
     </w:p>
     <w:p>
@@ -3539,6 +3803,71 @@
           <w:rFonts w:ascii="Times New Roman" w:hAnsi="Times New Roman"/>
         </w:rPr>
         <w:t>.</w:t>
+      </w:r>
+    </w:p>
+    <w:p>
+      <w:pPr>
+        <w:pStyle w:val="ListParagraph"/>
+        <w:spacing w:line="360" w:lineRule="auto"/>
+        <w:ind w:left="0"/>
+        <w:jc w:val="both"/>
+        <w:rPr>
+          <w:rFonts w:ascii="Times New Roman" w:hAnsi="Times New Roman"/>
+        </w:rPr>
+      </w:pPr>
+    </w:p>
+    <w:p>
+      <w:pPr>
+        <w:pStyle w:val="ListParagraph"/>
+        <w:spacing w:line="360" w:lineRule="auto"/>
+        <w:ind w:left="0"/>
+        <w:jc w:val="both"/>
+        <w:rPr>
+          <w:rFonts w:ascii="Times New Roman" w:hAnsi="Times New Roman"/>
+          <w:b/>
+          <w:color w:val="3366FF"/>
+          <w:sz w:val="28"/>
+        </w:rPr>
+      </w:pPr>
+      <w:r>
+        <w:rPr>
+          <w:rFonts w:ascii="Times New Roman" w:hAnsi="Times New Roman"/>
+          <w:b/>
+          <w:color w:val="3366FF"/>
+          <w:sz w:val="28"/>
+        </w:rPr>
+        <w:t>Acknowledgements</w:t>
+      </w:r>
+    </w:p>
+    <w:p>
+      <w:pPr>
+        <w:pStyle w:val="ListParagraph"/>
+        <w:spacing w:line="360" w:lineRule="auto"/>
+        <w:ind w:left="0"/>
+        <w:jc w:val="both"/>
+        <w:rPr>
+          <w:rFonts w:ascii="Times New Roman" w:hAnsi="Times New Roman"/>
+        </w:rPr>
+      </w:pPr>
+      <w:r>
+        <w:rPr>
+          <w:rFonts w:ascii="Times New Roman" w:hAnsi="Times New Roman"/>
+        </w:rPr>
+        <w:t xml:space="preserve">Thanks to Andrea S. </w:t>
+      </w:r>
+      <w:proofErr w:type="spellStart"/>
+      <w:r>
+        <w:rPr>
+          <w:rFonts w:ascii="Times New Roman" w:hAnsi="Times New Roman"/>
+        </w:rPr>
+        <w:t>Meseguer</w:t>
+      </w:r>
+      <w:proofErr w:type="spellEnd"/>
+      <w:r>
+        <w:rPr>
+          <w:rFonts w:ascii="Times New Roman" w:hAnsi="Times New Roman"/>
+        </w:rPr>
+        <w:t xml:space="preserve"> for beta testing the pipeline.</w:t>
       </w:r>
     </w:p>
     <w:p>
@@ -4303,6 +4632,199 @@
     </w:sectPr>
   </w:body>
 </w:document>
+</file>
+
+<file path=word/comments.xml><?xml version="1.0" encoding="utf-8"?>
+<w:comments xmlns:wpc="http://schemas.microsoft.com/office/word/2010/wordprocessingCanvas" xmlns:mo="http://schemas.microsoft.com/office/mac/office/2008/main" xmlns:mc="http://schemas.openxmlformats.org/markup-compatibility/2006" xmlns:mv="urn:schemas-microsoft-com:mac:vml" xmlns:o="urn:schemas-microsoft-com:office:office" xmlns:r="http://schemas.openxmlformats.org/officeDocument/2006/relationships" xmlns:m="http://schemas.openxmlformats.org/officeDocument/2006/math" xmlns:v="urn:schemas-microsoft-com:vml" xmlns:wp14="http://schemas.microsoft.com/office/word/2010/wordprocessingDrawing" xmlns:wp="http://schemas.openxmlformats.org/drawingml/2006/wordprocessingDrawing" xmlns:w10="urn:schemas-microsoft-com:office:word" xmlns:w="http://schemas.openxmlformats.org/wordprocessingml/2006/main" xmlns:w14="http://schemas.microsoft.com/office/word/2010/wordml" xmlns:wpg="http://schemas.microsoft.com/office/word/2010/wordprocessingGroup" xmlns:wpi="http://schemas.microsoft.com/office/word/2010/wordprocessingInk" xmlns:wne="http://schemas.microsoft.com/office/word/2006/wordml" xmlns:wps="http://schemas.microsoft.com/office/word/2010/wordprocessingShape" mc:Ignorable="w14 wp14">
+  <w:comment w:id="0" w:author="Andrea Sanchez" w:date="2016-01-04T17:04:00Z" w:initials="AS">
+    <w:p>
+      <w:pPr>
+        <w:pStyle w:val="CommentText"/>
+      </w:pPr>
+      <w:bookmarkStart w:id="1" w:name="_GoBack"/>
+      <w:bookmarkEnd w:id="1"/>
+      <w:r>
+        <w:rPr>
+          <w:rStyle w:val="CommentReference"/>
+        </w:rPr>
+        <w:annotationRef/>
+      </w:r>
+      <w:r>
+        <w:t xml:space="preserve">This </w:t>
+      </w:r>
+      <w:proofErr w:type="spellStart"/>
+      <w:r>
+        <w:t>analysis</w:t>
+      </w:r>
+      <w:proofErr w:type="spellEnd"/>
+      <w:r>
+        <w:t xml:space="preserve"> </w:t>
+      </w:r>
+      <w:proofErr w:type="spellStart"/>
+      <w:r>
+        <w:t>is</w:t>
+      </w:r>
+      <w:proofErr w:type="spellEnd"/>
+      <w:r>
+        <w:t xml:space="preserve"> not </w:t>
+      </w:r>
+      <w:proofErr w:type="spellStart"/>
+      <w:r>
+        <w:t>very</w:t>
+      </w:r>
+      <w:proofErr w:type="spellEnd"/>
+      <w:r>
+        <w:t xml:space="preserve"> </w:t>
+      </w:r>
+      <w:proofErr w:type="spellStart"/>
+      <w:r>
+        <w:t>clear</w:t>
+      </w:r>
+      <w:proofErr w:type="spellEnd"/>
+      <w:r>
+        <w:t xml:space="preserve"> for me.</w:t>
+      </w:r>
+    </w:p>
+    <w:p>
+      <w:pPr>
+        <w:pStyle w:val="CommentText"/>
+      </w:pPr>
+    </w:p>
+    <w:p>
+      <w:pPr>
+        <w:pStyle w:val="CommentText"/>
+      </w:pPr>
+      <w:r>
+        <w:t xml:space="preserve">FC : I </w:t>
+      </w:r>
+      <w:proofErr w:type="spellStart"/>
+      <w:r>
+        <w:t>need</w:t>
+      </w:r>
+      <w:proofErr w:type="spellEnd"/>
+      <w:r>
+        <w:t xml:space="preserve"> to </w:t>
+      </w:r>
+      <w:proofErr w:type="spellStart"/>
+      <w:r>
+        <w:t>make</w:t>
+      </w:r>
+      <w:proofErr w:type="spellEnd"/>
+      <w:r>
+        <w:t xml:space="preserve"> an </w:t>
+      </w:r>
+      <w:proofErr w:type="spellStart"/>
+      <w:r>
+        <w:t>example</w:t>
+      </w:r>
+      <w:proofErr w:type="spellEnd"/>
+      <w:r>
+        <w:t xml:space="preserve"> to </w:t>
+      </w:r>
+      <w:proofErr w:type="spellStart"/>
+      <w:r>
+        <w:t>clarify</w:t>
+      </w:r>
+      <w:proofErr w:type="spellEnd"/>
+      <w:r>
+        <w:t>.</w:t>
+      </w:r>
+    </w:p>
+  </w:comment>
+  <w:comment w:id="2" w:author="Andrea Sanchez" w:date="2016-01-04T15:56:00Z" w:initials="AS">
+    <w:p>
+      <w:pPr>
+        <w:pStyle w:val="CommentText"/>
+      </w:pPr>
+      <w:r>
+        <w:rPr>
+          <w:rStyle w:val="CommentReference"/>
+        </w:rPr>
+        <w:annotationRef/>
+      </w:r>
+      <w:proofErr w:type="spellStart"/>
+      <w:r>
+        <w:t>Might</w:t>
+      </w:r>
+      <w:proofErr w:type="spellEnd"/>
+      <w:r>
+        <w:t xml:space="preserve"> </w:t>
+      </w:r>
+      <w:proofErr w:type="spellStart"/>
+      <w:r>
+        <w:t>be</w:t>
+      </w:r>
+      <w:proofErr w:type="spellEnd"/>
+      <w:r>
+        <w:t xml:space="preserve"> </w:t>
+      </w:r>
+      <w:proofErr w:type="spellStart"/>
+      <w:r>
+        <w:t>interesting</w:t>
+      </w:r>
+      <w:proofErr w:type="spellEnd"/>
+      <w:r>
+        <w:t xml:space="preserve"> to </w:t>
+      </w:r>
+      <w:proofErr w:type="spellStart"/>
+      <w:r>
+        <w:t>give</w:t>
+      </w:r>
+      <w:proofErr w:type="spellEnd"/>
+      <w:r>
+        <w:t xml:space="preserve"> </w:t>
+      </w:r>
+      <w:proofErr w:type="spellStart"/>
+      <w:r>
+        <w:t>some</w:t>
+      </w:r>
+      <w:proofErr w:type="spellEnd"/>
+      <w:r>
+        <w:t xml:space="preserve"> more information about </w:t>
+      </w:r>
+      <w:proofErr w:type="spellStart"/>
+      <w:r>
+        <w:t>this</w:t>
+      </w:r>
+      <w:proofErr w:type="spellEnd"/>
+      <w:r>
+        <w:t xml:space="preserve"> 6 </w:t>
+      </w:r>
+      <w:proofErr w:type="spellStart"/>
+      <w:r>
+        <w:t>models</w:t>
+      </w:r>
+      <w:proofErr w:type="spellEnd"/>
+      <w:r>
+        <w:t xml:space="preserve">, </w:t>
+      </w:r>
+      <w:proofErr w:type="spellStart"/>
+      <w:r>
+        <w:t>similarly</w:t>
+      </w:r>
+      <w:proofErr w:type="spellEnd"/>
+      <w:r>
+        <w:t xml:space="preserve"> for the 4 </w:t>
+      </w:r>
+      <w:proofErr w:type="spellStart"/>
+      <w:r>
+        <w:t>paleoenv</w:t>
+      </w:r>
+      <w:proofErr w:type="spellEnd"/>
+      <w:r>
+        <w:t xml:space="preserve"> </w:t>
+      </w:r>
+      <w:proofErr w:type="spellStart"/>
+      <w:r>
+        <w:t>models</w:t>
+      </w:r>
+      <w:proofErr w:type="spellEnd"/>
+      <w:r>
+        <w:t xml:space="preserve">. </w:t>
+      </w:r>
+    </w:p>
+  </w:comment>
+</w:comments>
 </file>
 
 <file path=word/numbering.xml><?xml version="1.0" encoding="utf-8"?>
@@ -6028,6 +6550,40 @@
       <w:lang w:val="en-US"/>
     </w:rPr>
   </w:style>
+  <w:style w:type="paragraph" w:styleId="CommentSubject">
+    <w:name w:val="annotation subject"/>
+    <w:basedOn w:val="CommentText"/>
+    <w:next w:val="CommentText"/>
+    <w:link w:val="CommentSubjectChar"/>
+    <w:uiPriority w:val="99"/>
+    <w:semiHidden/>
+    <w:unhideWhenUsed/>
+    <w:rsid w:val="00A86B53"/>
+    <w:rPr>
+      <w:rFonts w:ascii="Cambria" w:eastAsia="ＭＳ 明朝" w:hAnsi="Cambria"/>
+      <w:b/>
+      <w:bCs/>
+      <w:sz w:val="20"/>
+      <w:szCs w:val="20"/>
+      <w:lang w:val="en-US" w:eastAsia="en-US"/>
+    </w:rPr>
+  </w:style>
+  <w:style w:type="character" w:customStyle="1" w:styleId="CommentSubjectChar">
+    <w:name w:val="Comment Subject Char"/>
+    <w:basedOn w:val="CommentTextChar"/>
+    <w:link w:val="CommentSubject"/>
+    <w:uiPriority w:val="99"/>
+    <w:semiHidden/>
+    <w:rsid w:val="00A86B53"/>
+    <w:rPr>
+      <w:rFonts w:ascii="Times New Roman" w:eastAsiaTheme="minorEastAsia" w:hAnsi="Times New Roman"/>
+      <w:b/>
+      <w:bCs/>
+      <w:sz w:val="24"/>
+      <w:szCs w:val="24"/>
+      <w:lang w:val="en-US" w:eastAsia="fr-FR"/>
+    </w:rPr>
+  </w:style>
 </w:styles>
 </file>
 
@@ -6291,6 +6847,40 @@
       <w:sz w:val="18"/>
       <w:szCs w:val="18"/>
       <w:lang w:val="en-US"/>
+    </w:rPr>
+  </w:style>
+  <w:style w:type="paragraph" w:styleId="CommentSubject">
+    <w:name w:val="annotation subject"/>
+    <w:basedOn w:val="CommentText"/>
+    <w:next w:val="CommentText"/>
+    <w:link w:val="CommentSubjectChar"/>
+    <w:uiPriority w:val="99"/>
+    <w:semiHidden/>
+    <w:unhideWhenUsed/>
+    <w:rsid w:val="00A86B53"/>
+    <w:rPr>
+      <w:rFonts w:ascii="Cambria" w:eastAsia="ＭＳ 明朝" w:hAnsi="Cambria"/>
+      <w:b/>
+      <w:bCs/>
+      <w:sz w:val="20"/>
+      <w:szCs w:val="20"/>
+      <w:lang w:val="en-US" w:eastAsia="en-US"/>
+    </w:rPr>
+  </w:style>
+  <w:style w:type="character" w:customStyle="1" w:styleId="CommentSubjectChar">
+    <w:name w:val="Comment Subject Char"/>
+    <w:basedOn w:val="CommentTextChar"/>
+    <w:link w:val="CommentSubject"/>
+    <w:uiPriority w:val="99"/>
+    <w:semiHidden/>
+    <w:rsid w:val="00A86B53"/>
+    <w:rPr>
+      <w:rFonts w:ascii="Times New Roman" w:eastAsiaTheme="minorEastAsia" w:hAnsi="Times New Roman"/>
+      <w:b/>
+      <w:bCs/>
+      <w:sz w:val="24"/>
+      <w:szCs w:val="24"/>
+      <w:lang w:val="en-US" w:eastAsia="fr-FR"/>
     </w:rPr>
   </w:style>
 </w:styles>

</xml_diff>

<commit_message>
Revert "Bug fixed in the DDD models"
This reverts commit 8fededc2b554267d9cb738f0d03fe4d1806c41d8.
</commit_message>
<xml_diff>
--- a/Tutorial.docx
+++ b/Tutorial.docx
@@ -127,6 +127,8 @@
           <w:rFonts w:ascii="Times New Roman" w:hAnsi="Times New Roman"/>
         </w:rPr>
       </w:pPr>
+      <w:bookmarkStart w:id="0" w:name="_GoBack"/>
+      <w:bookmarkEnd w:id="0"/>
     </w:p>
     <w:p>
       <w:pPr>
@@ -178,19 +180,8 @@
           <w:color w:val="3366FF"/>
           <w:sz w:val="28"/>
         </w:rPr>
-        <w:t xml:space="preserve">Manual to use the R script provided in </w:t>
-      </w:r>
-      <w:proofErr w:type="spellStart"/>
-      <w:r>
-        <w:rPr>
-          <w:rFonts w:ascii="Times New Roman" w:hAnsi="Times New Roman"/>
-          <w:b/>
-          <w:color w:val="3366FF"/>
-          <w:sz w:val="28"/>
-        </w:rPr>
-        <w:t>GitHub</w:t>
-      </w:r>
-      <w:proofErr w:type="spellEnd"/>
+        <w:t>Manual to use the R script provided in Dryad</w:t>
+      </w:r>
     </w:p>
     <w:p>
       <w:pPr>
@@ -210,7 +201,141 @@
         <w:rPr>
           <w:rFonts w:ascii="Times New Roman" w:hAnsi="Times New Roman"/>
         </w:rPr>
-        <w:t>ober</w:t>
+        <w:t>.</w:t>
+      </w:r>
+      <w:r>
+        <w:rPr>
+          <w:rFonts w:ascii="Times New Roman" w:hAnsi="Times New Roman"/>
+        </w:rPr>
+        <w:t xml:space="preserve"> 1</w:t>
+      </w:r>
+      <w:r>
+        <w:rPr>
+          <w:rFonts w:ascii="Times New Roman" w:hAnsi="Times New Roman"/>
+        </w:rPr>
+        <w:t>5</w:t>
+      </w:r>
+      <w:r>
+        <w:rPr>
+          <w:rFonts w:ascii="Times New Roman" w:hAnsi="Times New Roman"/>
+        </w:rPr>
+        <w:t>, 201</w:t>
+      </w:r>
+      <w:r>
+        <w:rPr>
+          <w:rFonts w:ascii="Times New Roman" w:hAnsi="Times New Roman"/>
+        </w:rPr>
+        <w:t>5</w:t>
+      </w:r>
+      <w:r>
+        <w:rPr>
+          <w:rFonts w:ascii="Times New Roman" w:hAnsi="Times New Roman"/>
+        </w:rPr>
+        <w:t xml:space="preserve"> – Fabie</w:t>
+      </w:r>
+      <w:r>
+        <w:rPr>
+          <w:rFonts w:ascii="Times New Roman" w:hAnsi="Times New Roman"/>
+        </w:rPr>
+        <w:t>n</w:t>
+      </w:r>
+      <w:r>
+        <w:rPr>
+          <w:rFonts w:ascii="Times New Roman" w:hAnsi="Times New Roman"/>
+        </w:rPr>
+        <w:t xml:space="preserve"> L.</w:t>
+      </w:r>
+      <w:r>
+        <w:rPr>
+          <w:rFonts w:ascii="Times New Roman" w:hAnsi="Times New Roman"/>
+        </w:rPr>
+        <w:t xml:space="preserve"> Condamine</w:t>
+      </w:r>
+    </w:p>
+    <w:p>
+      <w:pPr>
+        <w:spacing w:line="360" w:lineRule="auto"/>
+        <w:jc w:val="both"/>
+        <w:rPr>
+          <w:rFonts w:ascii="Times New Roman" w:hAnsi="Times New Roman"/>
+        </w:rPr>
+      </w:pPr>
+    </w:p>
+    <w:p>
+      <w:pPr>
+        <w:spacing w:line="360" w:lineRule="auto"/>
+        <w:jc w:val="both"/>
+        <w:rPr>
+          <w:rFonts w:ascii="Times New Roman" w:hAnsi="Times New Roman"/>
+        </w:rPr>
+      </w:pPr>
+      <w:r>
+        <w:rPr>
+          <w:rFonts w:ascii="Times New Roman" w:hAnsi="Times New Roman"/>
+        </w:rPr>
+        <w:t xml:space="preserve">The </w:t>
+      </w:r>
+      <w:r>
+        <w:rPr>
+          <w:rFonts w:ascii="Times New Roman" w:hAnsi="Times New Roman"/>
+        </w:rPr>
+        <w:t xml:space="preserve">following </w:t>
+      </w:r>
+      <w:r>
+        <w:rPr>
+          <w:rFonts w:ascii="Times New Roman" w:hAnsi="Times New Roman"/>
+        </w:rPr>
+        <w:t xml:space="preserve">R </w:t>
+      </w:r>
+      <w:r>
+        <w:rPr>
+          <w:rFonts w:ascii="Times New Roman" w:hAnsi="Times New Roman"/>
+        </w:rPr>
+        <w:t xml:space="preserve">script aims at testing the prevalence of the </w:t>
+      </w:r>
+      <w:r>
+        <w:rPr>
+          <w:rFonts w:ascii="Times New Roman" w:hAnsi="Times New Roman"/>
+          <w:i/>
+        </w:rPr>
+        <w:t>Red Queen</w:t>
+      </w:r>
+      <w:r>
+        <w:rPr>
+          <w:rFonts w:ascii="Times New Roman" w:hAnsi="Times New Roman"/>
+        </w:rPr>
+        <w:t xml:space="preserve"> and the </w:t>
+      </w:r>
+      <w:r>
+        <w:rPr>
+          <w:rFonts w:ascii="Times New Roman" w:hAnsi="Times New Roman"/>
+          <w:i/>
+        </w:rPr>
+        <w:t>Court Jester</w:t>
+      </w:r>
+      <w:r>
+        <w:rPr>
+          <w:rFonts w:ascii="Times New Roman" w:hAnsi="Times New Roman"/>
+        </w:rPr>
+        <w:t xml:space="preserve"> using time-calibrated phylogenies only.</w:t>
+      </w:r>
+      <w:r>
+        <w:rPr>
+          <w:rFonts w:ascii="Times New Roman" w:hAnsi="Times New Roman"/>
+        </w:rPr>
+        <w:t xml:space="preserve"> The script basically takes a tree</w:t>
+      </w:r>
+      <w:r>
+        <w:rPr>
+          <w:rFonts w:ascii="Times New Roman" w:hAnsi="Times New Roman"/>
+        </w:rPr>
+        <w:t xml:space="preserve"> (or multiple trees)</w:t>
+      </w:r>
+      <w:r>
+        <w:rPr>
+          <w:rFonts w:ascii="Times New Roman" w:hAnsi="Times New Roman"/>
+        </w:rPr>
+        <w:t>, and performs several birth-death models as explained in the chapter, and detailed below.</w:t>
       </w:r>
       <w:r>
         <w:rPr>
@@ -218,146 +343,6 @@
         </w:rPr>
         <w:t xml:space="preserve"> </w:t>
       </w:r>
-      <w:r>
-        <w:rPr>
-          <w:rFonts w:ascii="Times New Roman" w:hAnsi="Times New Roman"/>
-        </w:rPr>
-        <w:t>1</w:t>
-      </w:r>
-      <w:r>
-        <w:rPr>
-          <w:rFonts w:ascii="Times New Roman" w:hAnsi="Times New Roman"/>
-        </w:rPr>
-        <w:t>5</w:t>
-      </w:r>
-      <w:r>
-        <w:rPr>
-          <w:rFonts w:ascii="Times New Roman" w:hAnsi="Times New Roman"/>
-        </w:rPr>
-        <w:t>, 201</w:t>
-      </w:r>
-      <w:r>
-        <w:rPr>
-          <w:rFonts w:ascii="Times New Roman" w:hAnsi="Times New Roman"/>
-        </w:rPr>
-        <w:t>5</w:t>
-      </w:r>
-      <w:r>
-        <w:rPr>
-          <w:rFonts w:ascii="Times New Roman" w:hAnsi="Times New Roman"/>
-        </w:rPr>
-        <w:t xml:space="preserve"> – Fabie</w:t>
-      </w:r>
-      <w:r>
-        <w:rPr>
-          <w:rFonts w:ascii="Times New Roman" w:hAnsi="Times New Roman"/>
-        </w:rPr>
-        <w:t>n</w:t>
-      </w:r>
-      <w:r>
-        <w:rPr>
-          <w:rFonts w:ascii="Times New Roman" w:hAnsi="Times New Roman"/>
-        </w:rPr>
-        <w:t xml:space="preserve"> L.</w:t>
-      </w:r>
-      <w:r>
-        <w:rPr>
-          <w:rFonts w:ascii="Times New Roman" w:hAnsi="Times New Roman"/>
-        </w:rPr>
-        <w:t xml:space="preserve"> Condamine</w:t>
-      </w:r>
-    </w:p>
-    <w:p>
-      <w:pPr>
-        <w:spacing w:line="360" w:lineRule="auto"/>
-        <w:jc w:val="both"/>
-        <w:rPr>
-          <w:rFonts w:ascii="Times New Roman" w:hAnsi="Times New Roman"/>
-        </w:rPr>
-      </w:pPr>
-    </w:p>
-    <w:p>
-      <w:pPr>
-        <w:spacing w:line="360" w:lineRule="auto"/>
-        <w:jc w:val="both"/>
-        <w:rPr>
-          <w:rFonts w:ascii="Times New Roman" w:hAnsi="Times New Roman"/>
-        </w:rPr>
-      </w:pPr>
-      <w:r>
-        <w:rPr>
-          <w:rFonts w:ascii="Times New Roman" w:hAnsi="Times New Roman"/>
-        </w:rPr>
-        <w:t xml:space="preserve">The </w:t>
-      </w:r>
-      <w:r>
-        <w:rPr>
-          <w:rFonts w:ascii="Times New Roman" w:hAnsi="Times New Roman"/>
-        </w:rPr>
-        <w:t xml:space="preserve">following </w:t>
-      </w:r>
-      <w:r>
-        <w:rPr>
-          <w:rFonts w:ascii="Times New Roman" w:hAnsi="Times New Roman"/>
-        </w:rPr>
-        <w:t xml:space="preserve">R </w:t>
-      </w:r>
-      <w:r>
-        <w:rPr>
-          <w:rFonts w:ascii="Times New Roman" w:hAnsi="Times New Roman"/>
-        </w:rPr>
-        <w:t xml:space="preserve">script aims at testing the prevalence of the </w:t>
-      </w:r>
-      <w:r>
-        <w:rPr>
-          <w:rFonts w:ascii="Times New Roman" w:hAnsi="Times New Roman"/>
-          <w:i/>
-        </w:rPr>
-        <w:t>Red Queen</w:t>
-      </w:r>
-      <w:r>
-        <w:rPr>
-          <w:rFonts w:ascii="Times New Roman" w:hAnsi="Times New Roman"/>
-        </w:rPr>
-        <w:t xml:space="preserve"> and the </w:t>
-      </w:r>
-      <w:r>
-        <w:rPr>
-          <w:rFonts w:ascii="Times New Roman" w:hAnsi="Times New Roman"/>
-          <w:i/>
-        </w:rPr>
-        <w:t>Court Jester</w:t>
-      </w:r>
-      <w:r>
-        <w:rPr>
-          <w:rFonts w:ascii="Times New Roman" w:hAnsi="Times New Roman"/>
-        </w:rPr>
-        <w:t xml:space="preserve"> using time-calibrated phylogenies only.</w:t>
-      </w:r>
-      <w:r>
-        <w:rPr>
-          <w:rFonts w:ascii="Times New Roman" w:hAnsi="Times New Roman"/>
-        </w:rPr>
-        <w:t xml:space="preserve"> The script basically takes a tree</w:t>
-      </w:r>
-      <w:r>
-        <w:rPr>
-          <w:rFonts w:ascii="Times New Roman" w:hAnsi="Times New Roman"/>
-        </w:rPr>
-        <w:t xml:space="preserve"> (or multiple trees)</w:t>
-      </w:r>
-      <w:r>
-        <w:rPr>
-          <w:rFonts w:ascii="Times New Roman" w:hAnsi="Times New Roman"/>
-        </w:rPr>
-        <w:t>, and performs several birth-death models as explained in the chapter, and detailed below.</w:t>
-      </w:r>
-      <w:r>
-        <w:rPr>
-          <w:rFonts w:ascii="Times New Roman" w:hAnsi="Times New Roman"/>
-        </w:rPr>
-        <w:t xml:space="preserve"> </w:t>
-      </w:r>
     </w:p>
     <w:p>
       <w:pPr>
@@ -483,7 +468,6 @@
         </w:rPr>
         <w:t xml:space="preserve">, 2012). </w:t>
       </w:r>
-      <w:commentRangeStart w:id="0"/>
       <w:r>
         <w:rPr>
           <w:rFonts w:ascii="Times New Roman" w:hAnsi="Times New Roman"/>
@@ -523,35 +507,7 @@
         <w:rPr>
           <w:rFonts w:ascii="Times New Roman" w:hAnsi="Times New Roman"/>
         </w:rPr>
-        <w:t xml:space="preserve"> </w:t>
-      </w:r>
-      <w:r>
-        <w:rPr>
-          <w:rFonts w:ascii="Times New Roman" w:hAnsi="Times New Roman"/>
-          <w:highlight w:val="yellow"/>
-        </w:rPr>
-        <w:t>if he has past diversity curve</w:t>
-      </w:r>
-      <w:r>
-        <w:rPr>
-          <w:rFonts w:ascii="Times New Roman" w:hAnsi="Times New Roman"/>
-        </w:rPr>
-        <w:t xml:space="preserve"> of an interacting clade with the focal clade. This will estimate the correlation between the focal clade’s speciation/extinction and the diversity dynamics of the extra clad</w:t>
-      </w:r>
-      <w:commentRangeEnd w:id="0"/>
-      <w:r>
-        <w:rPr>
-          <w:rStyle w:val="CommentReference"/>
-          <w:rFonts w:ascii="Times New Roman" w:eastAsiaTheme="minorEastAsia" w:hAnsi="Times New Roman"/>
-          <w:lang w:val="fr-FR" w:eastAsia="fr-FR"/>
-        </w:rPr>
-        <w:commentReference w:id="0"/>
-      </w:r>
-      <w:r>
-        <w:rPr>
-          <w:rFonts w:ascii="Times New Roman" w:hAnsi="Times New Roman"/>
-        </w:rPr>
-        <w:t>e.</w:t>
+        <w:t xml:space="preserve"> if he has past diversity curve of an interacting clade with the focal clade. This will estimate the correlation between the focal clade’s speciation/extinction and the diversity dynamics of the extra clade.</w:t>
       </w:r>
     </w:p>
     <w:p>
@@ -1476,7 +1432,7 @@
           <w:b/>
           <w:i/>
         </w:rPr>
-        <w:t>setwd</w:t>
+        <w:t>set.wd</w:t>
       </w:r>
       <w:proofErr w:type="spellEnd"/>
       <w:r>
@@ -1573,23 +1529,7 @@
           <w:b/>
           <w:i/>
         </w:rPr>
-        <w:t>so</w:t>
-      </w:r>
-      <w:r>
-        <w:rPr>
-          <w:rFonts w:ascii="Times New Roman" w:hAnsi="Times New Roman"/>
-          <w:b/>
-          <w:i/>
-        </w:rPr>
-        <w:t>urce</w:t>
-      </w:r>
-      <w:r>
-        <w:rPr>
-          <w:rFonts w:ascii="Times New Roman" w:hAnsi="Times New Roman"/>
-          <w:b/>
-          <w:i/>
-        </w:rPr>
-        <w:t>(</w:t>
+        <w:t>source(</w:t>
       </w:r>
       <w:proofErr w:type="gramEnd"/>
       <w:r>
@@ -1598,7 +1538,7 @@
           <w:b/>
           <w:i/>
         </w:rPr>
-        <w:t>"</w:t>
+        <w:t>“</w:t>
       </w:r>
       <w:proofErr w:type="spellStart"/>
       <w:r>
@@ -1616,15 +1556,7 @@
           <w:b/>
           <w:i/>
         </w:rPr>
-        <w:t>"</w:t>
-      </w:r>
-      <w:r>
-        <w:rPr>
-          <w:rFonts w:ascii="Times New Roman" w:hAnsi="Times New Roman"/>
-          <w:b/>
-          <w:i/>
-        </w:rPr>
-        <w:t>)</w:t>
+        <w:t>”)</w:t>
       </w:r>
     </w:p>
     <w:p>
@@ -1693,29 +1625,7 @@
         <w:rPr>
           <w:rFonts w:ascii="Times New Roman" w:hAnsi="Times New Roman"/>
         </w:rPr>
-        <w:t xml:space="preserve">it </w:t>
-      </w:r>
-      <w:commentRangeStart w:id="2"/>
-      <w:r>
-        <w:rPr>
-          <w:rFonts w:ascii="Times New Roman" w:hAnsi="Times New Roman"/>
-        </w:rPr>
-        <w:t>tests 6 time</w:t>
-      </w:r>
-      <w:commentRangeEnd w:id="2"/>
-      <w:r>
-        <w:rPr>
-          <w:rStyle w:val="CommentReference"/>
-          <w:rFonts w:ascii="Times New Roman" w:eastAsiaTheme="minorEastAsia" w:hAnsi="Times New Roman"/>
-          <w:lang w:val="fr-FR" w:eastAsia="fr-FR"/>
-        </w:rPr>
-        <w:commentReference w:id="2"/>
-      </w:r>
-      <w:r>
-        <w:rPr>
-          <w:rFonts w:ascii="Times New Roman" w:hAnsi="Times New Roman"/>
-        </w:rPr>
-        <w:t>-dependent models with exponential variation of the rates, and 6 with linear variation</w:t>
+        <w:t>it tests 6 time-dependent models with exponential variation of the rates, and 6 with linear variation</w:t>
       </w:r>
       <w:r>
         <w:rPr>
@@ -2025,14 +1935,7 @@
           <w:rFonts w:ascii="Times New Roman" w:hAnsi="Times New Roman"/>
           <w:i/>
         </w:rPr>
-        <w:t>total_</w:t>
-      </w:r>
-      <w:r>
-        <w:rPr>
-          <w:rFonts w:ascii="Times New Roman" w:hAnsi="Times New Roman"/>
-          <w:i/>
-        </w:rPr>
-        <w:t>richness</w:t>
+        <w:t>initial.richness</w:t>
       </w:r>
       <w:proofErr w:type="spellEnd"/>
       <w:r>
@@ -2691,28 +2594,7 @@
           <w:rFonts w:ascii="Times New Roman" w:hAnsi="Times New Roman"/>
           <w:i/>
         </w:rPr>
-        <w:t>tot</w:t>
-      </w:r>
-      <w:r>
-        <w:rPr>
-          <w:rFonts w:ascii="Times New Roman" w:hAnsi="Times New Roman"/>
-          <w:i/>
-        </w:rPr>
-        <w:t>al</w:t>
-      </w:r>
-      <w:r>
-        <w:rPr>
-          <w:rFonts w:ascii="Times New Roman" w:hAnsi="Times New Roman"/>
-          <w:i/>
-        </w:rPr>
-        <w:t>_</w:t>
-      </w:r>
-      <w:r>
-        <w:rPr>
-          <w:rFonts w:ascii="Times New Roman" w:hAnsi="Times New Roman"/>
-          <w:i/>
-        </w:rPr>
-        <w:t>richness</w:t>
+        <w:t>initial.richness</w:t>
       </w:r>
       <w:proofErr w:type="spellEnd"/>
       <w:r>
@@ -2721,104 +2603,70 @@
         </w:rPr>
         <w:t xml:space="preserve">, denoting the contemporary species diversity of the focal clade (i.e. the number of described species). </w:t>
       </w:r>
-      <w:r>
-        <w:rPr>
-          <w:rFonts w:ascii="Times New Roman" w:hAnsi="Times New Roman"/>
-        </w:rPr>
-        <w:t xml:space="preserve">By default, this assumes that the tree </w:t>
-      </w:r>
-      <w:r>
-        <w:rPr>
-          <w:rFonts w:ascii="Times New Roman" w:hAnsi="Times New Roman"/>
-        </w:rPr>
-        <w:t>contains</w:t>
-      </w:r>
-      <w:r>
-        <w:rPr>
-          <w:rFonts w:ascii="Times New Roman" w:hAnsi="Times New Roman"/>
-        </w:rPr>
-        <w:t xml:space="preserve"> the total diversity of the clade, so </w:t>
-      </w:r>
-      <w:proofErr w:type="spellStart"/>
-      <w:r>
-        <w:rPr>
-          <w:rFonts w:ascii="Times New Roman" w:hAnsi="Times New Roman"/>
-          <w:i/>
-        </w:rPr>
-        <w:t>total_richness</w:t>
-      </w:r>
-      <w:proofErr w:type="spellEnd"/>
-      <w:r>
-        <w:rPr>
-          <w:rFonts w:ascii="Times New Roman" w:hAnsi="Times New Roman"/>
-          <w:i/>
-        </w:rPr>
-        <w:t>=</w:t>
-      </w:r>
-      <w:proofErr w:type="spellStart"/>
+    </w:p>
+    <w:p>
+      <w:pPr>
+        <w:spacing w:line="360" w:lineRule="auto"/>
+        <w:jc w:val="both"/>
+        <w:rPr>
+          <w:rFonts w:ascii="Times New Roman" w:hAnsi="Times New Roman"/>
+          <w:b/>
+          <w:i/>
+          <w:color w:val="FF0000"/>
+        </w:rPr>
+      </w:pPr>
+      <w:r>
+        <w:rPr>
+          <w:rFonts w:ascii="Times New Roman" w:hAnsi="Times New Roman"/>
+          <w:u w:val="single"/>
+        </w:rPr>
+        <w:t>Example:</w:t>
+      </w:r>
+      <w:r>
+        <w:rPr>
+          <w:rFonts w:ascii="Times New Roman" w:hAnsi="Times New Roman"/>
+        </w:rPr>
+        <w:t xml:space="preserve"> </w:t>
+      </w:r>
+      <w:proofErr w:type="spellStart"/>
+      <w:r>
+        <w:rPr>
+          <w:rFonts w:ascii="Times New Roman" w:hAnsi="Times New Roman"/>
+          <w:b/>
+          <w:i/>
+          <w:color w:val="FF0000"/>
+        </w:rPr>
+        <w:t>run_</w:t>
+      </w:r>
       <w:proofErr w:type="gramStart"/>
       <w:r>
         <w:rPr>
           <w:rFonts w:ascii="Times New Roman" w:hAnsi="Times New Roman"/>
-          <w:i/>
-        </w:rPr>
-        <w:t>Ntip</w:t>
-      </w:r>
-      <w:proofErr w:type="spellEnd"/>
-      <w:r>
-        <w:rPr>
-          <w:rFonts w:ascii="Times New Roman" w:hAnsi="Times New Roman"/>
-          <w:i/>
+          <w:b/>
+          <w:i/>
+          <w:color w:val="FF0000"/>
+        </w:rPr>
+        <w:t>DDD</w:t>
+      </w:r>
+      <w:proofErr w:type="spellEnd"/>
+      <w:r>
+        <w:rPr>
+          <w:rFonts w:ascii="Times New Roman" w:hAnsi="Times New Roman"/>
+          <w:b/>
+          <w:i/>
+          <w:color w:val="FF0000"/>
         </w:rPr>
         <w:t>(</w:t>
       </w:r>
-      <w:proofErr w:type="spellStart"/>
       <w:proofErr w:type="gramEnd"/>
       <w:r>
         <w:rPr>
           <w:rFonts w:ascii="Times New Roman" w:hAnsi="Times New Roman"/>
-          <w:i/>
-        </w:rPr>
-        <w:t>tree_file</w:t>
-      </w:r>
-      <w:proofErr w:type="spellEnd"/>
-      <w:r>
-        <w:rPr>
-          <w:rFonts w:ascii="Times New Roman" w:hAnsi="Times New Roman"/>
-          <w:i/>
-        </w:rPr>
-        <w:t>)</w:t>
-      </w:r>
-      <w:r>
-        <w:rPr>
-          <w:rFonts w:ascii="Times New Roman" w:hAnsi="Times New Roman"/>
-        </w:rPr>
-        <w:t>.</w:t>
-      </w:r>
-    </w:p>
-    <w:p>
-      <w:pPr>
-        <w:spacing w:line="360" w:lineRule="auto"/>
-        <w:jc w:val="both"/>
-        <w:rPr>
-          <w:rFonts w:ascii="Times New Roman" w:hAnsi="Times New Roman"/>
           <w:b/>
           <w:i/>
           <w:color w:val="FF0000"/>
         </w:rPr>
-      </w:pPr>
-      <w:r>
-        <w:rPr>
-          <w:rFonts w:ascii="Times New Roman" w:hAnsi="Times New Roman"/>
-          <w:u w:val="single"/>
-        </w:rPr>
-        <w:t>Example:</w:t>
-      </w:r>
-      <w:r>
-        <w:rPr>
-          <w:rFonts w:ascii="Times New Roman" w:hAnsi="Times New Roman"/>
-        </w:rPr>
-        <w:t xml:space="preserve"> </w:t>
+        <w:t>“</w:t>
       </w:r>
       <w:proofErr w:type="spellStart"/>
       <w:r>
@@ -2828,9 +2676,9 @@
           <w:i/>
           <w:color w:val="FF0000"/>
         </w:rPr>
-        <w:t>run_</w:t>
-      </w:r>
-      <w:proofErr w:type="gramStart"/>
+        <w:t>Test_tree.tre</w:t>
+      </w:r>
+      <w:proofErr w:type="spellEnd"/>
       <w:r>
         <w:rPr>
           <w:rFonts w:ascii="Times New Roman" w:hAnsi="Times New Roman"/>
@@ -2838,9 +2686,9 @@
           <w:i/>
           <w:color w:val="FF0000"/>
         </w:rPr>
-        <w:t>DDD</w:t>
-      </w:r>
-      <w:proofErr w:type="spellEnd"/>
+        <w:t xml:space="preserve">”, </w:t>
+      </w:r>
+      <w:proofErr w:type="spellStart"/>
       <w:r>
         <w:rPr>
           <w:rFonts w:ascii="Times New Roman" w:hAnsi="Times New Roman"/>
@@ -2848,9 +2696,9 @@
           <w:i/>
           <w:color w:val="FF0000"/>
         </w:rPr>
-        <w:t>(</w:t>
-      </w:r>
-      <w:proofErr w:type="gramEnd"/>
+        <w:t>initial.richness</w:t>
+      </w:r>
+      <w:proofErr w:type="spellEnd"/>
       <w:r>
         <w:rPr>
           <w:rFonts w:ascii="Times New Roman" w:hAnsi="Times New Roman"/>
@@ -2858,83 +2706,7 @@
           <w:i/>
           <w:color w:val="FF0000"/>
         </w:rPr>
-        <w:t>"</w:t>
-      </w:r>
-      <w:proofErr w:type="spellStart"/>
-      <w:r>
-        <w:rPr>
-          <w:rFonts w:ascii="Times New Roman" w:hAnsi="Times New Roman"/>
-          <w:b/>
-          <w:i/>
-          <w:color w:val="FF0000"/>
-        </w:rPr>
-        <w:t>Test_tree.tre</w:t>
-      </w:r>
-      <w:proofErr w:type="spellEnd"/>
-      <w:r>
-        <w:rPr>
-          <w:rFonts w:ascii="Times New Roman" w:hAnsi="Times New Roman"/>
-          <w:b/>
-          <w:i/>
-          <w:color w:val="FF0000"/>
-        </w:rPr>
-        <w:t>"</w:t>
-      </w:r>
-      <w:r>
-        <w:rPr>
-          <w:rFonts w:ascii="Times New Roman" w:hAnsi="Times New Roman"/>
-          <w:b/>
-          <w:i/>
-          <w:color w:val="FF0000"/>
-        </w:rPr>
-        <w:t xml:space="preserve">, </w:t>
-      </w:r>
-      <w:proofErr w:type="spellStart"/>
-      <w:r>
-        <w:rPr>
-          <w:rFonts w:ascii="Times New Roman" w:hAnsi="Times New Roman"/>
-          <w:b/>
-          <w:i/>
-          <w:color w:val="FF0000"/>
-        </w:rPr>
-        <w:t>total_</w:t>
-      </w:r>
-      <w:r>
-        <w:rPr>
-          <w:rFonts w:ascii="Times New Roman" w:hAnsi="Times New Roman"/>
-          <w:b/>
-          <w:i/>
-          <w:color w:val="FF0000"/>
-        </w:rPr>
-        <w:t>richness</w:t>
-      </w:r>
-      <w:proofErr w:type="spellEnd"/>
-      <w:r>
-        <w:rPr>
-          <w:rFonts w:ascii="Times New Roman" w:hAnsi="Times New Roman"/>
-          <w:b/>
-          <w:i/>
-          <w:color w:val="FF0000"/>
-        </w:rPr>
-        <w:t>=</w:t>
-      </w:r>
-      <w:r>
-        <w:rPr>
-          <w:rFonts w:ascii="Times New Roman" w:hAnsi="Times New Roman"/>
-          <w:b/>
-          <w:i/>
-          <w:color w:val="FF0000"/>
-        </w:rPr>
-        <w:t>50</w:t>
-      </w:r>
-      <w:r>
-        <w:rPr>
-          <w:rFonts w:ascii="Times New Roman" w:hAnsi="Times New Roman"/>
-          <w:b/>
-          <w:i/>
-          <w:color w:val="FF0000"/>
-        </w:rPr>
-        <w:t xml:space="preserve">, </w:t>
+        <w:t xml:space="preserve">=50, </w:t>
       </w:r>
       <w:proofErr w:type="spellStart"/>
       <w:r>
@@ -3219,13 +2991,7 @@
         <w:rPr>
           <w:rFonts w:ascii="Times New Roman" w:hAnsi="Times New Roman"/>
         </w:rPr>
-        <w:t xml:space="preserve">The analyses will </w:t>
-      </w:r>
-      <w:r>
-        <w:rPr>
-          <w:rFonts w:ascii="Times New Roman" w:hAnsi="Times New Roman"/>
-        </w:rPr>
-        <w:t>save two output files in the same directory as the input tree file:</w:t>
+        <w:t>The analyses will save two output files in the same directory as the input tree file:</w:t>
       </w:r>
     </w:p>
     <w:p>
@@ -3251,19 +3017,7 @@
         <w:rPr>
           <w:rFonts w:ascii="Times New Roman" w:hAnsi="Times New Roman"/>
         </w:rPr>
-        <w:t>with the complete analysis</w:t>
-      </w:r>
-      <w:r>
-        <w:rPr>
-          <w:rFonts w:ascii="Times New Roman" w:hAnsi="Times New Roman"/>
-        </w:rPr>
-        <w:t>, which</w:t>
-      </w:r>
-      <w:r>
-        <w:rPr>
-          <w:rFonts w:ascii="Times New Roman" w:hAnsi="Times New Roman"/>
-        </w:rPr>
-        <w:t xml:space="preserve"> can be opened in R</w:t>
+        <w:t>with the complete analysis – can be opened in R</w:t>
       </w:r>
       <w:r>
         <w:rPr>
@@ -3320,13 +3074,7 @@
         <w:rPr>
           <w:rFonts w:ascii="Times New Roman" w:hAnsi="Times New Roman"/>
         </w:rPr>
-        <w:t>Table with all</w:t>
-      </w:r>
-      <w:r>
-        <w:rPr>
-          <w:rFonts w:ascii="Times New Roman" w:hAnsi="Times New Roman"/>
-        </w:rPr>
-        <w:t xml:space="preserve"> results</w:t>
+        <w:t>Table with all results</w:t>
       </w:r>
       <w:r>
         <w:rPr>
@@ -3596,25 +3344,13 @@
         <w:rPr>
           <w:rFonts w:ascii="Times New Roman" w:hAnsi="Times New Roman"/>
         </w:rPr>
-        <w:t xml:space="preserve">Beta: correlation parameter between </w:t>
-      </w:r>
-      <w:r>
-        <w:rPr>
-          <w:rFonts w:ascii="Times New Roman" w:hAnsi="Times New Roman"/>
-        </w:rPr>
-        <w:t>extinction</w:t>
-      </w:r>
-      <w:r>
-        <w:rPr>
-          <w:rFonts w:ascii="Times New Roman" w:hAnsi="Times New Roman"/>
-        </w:rPr>
-        <w:t xml:space="preserve"> </w:t>
-      </w:r>
-      <w:r>
-        <w:rPr>
-          <w:rFonts w:ascii="Times New Roman" w:hAnsi="Times New Roman"/>
-        </w:rPr>
-        <w:t>rate and environmental data</w:t>
+        <w:t>Beta: correlation parameter between specia</w:t>
+      </w:r>
+      <w:r>
+        <w:rPr>
+          <w:rFonts w:ascii="Times New Roman" w:hAnsi="Times New Roman"/>
+        </w:rPr>
+        <w:t>tion rate and environmental data</w:t>
       </w:r>
     </w:p>
     <w:p>
@@ -3803,71 +3539,6 @@
           <w:rFonts w:ascii="Times New Roman" w:hAnsi="Times New Roman"/>
         </w:rPr>
         <w:t>.</w:t>
-      </w:r>
-    </w:p>
-    <w:p>
-      <w:pPr>
-        <w:pStyle w:val="ListParagraph"/>
-        <w:spacing w:line="360" w:lineRule="auto"/>
-        <w:ind w:left="0"/>
-        <w:jc w:val="both"/>
-        <w:rPr>
-          <w:rFonts w:ascii="Times New Roman" w:hAnsi="Times New Roman"/>
-        </w:rPr>
-      </w:pPr>
-    </w:p>
-    <w:p>
-      <w:pPr>
-        <w:pStyle w:val="ListParagraph"/>
-        <w:spacing w:line="360" w:lineRule="auto"/>
-        <w:ind w:left="0"/>
-        <w:jc w:val="both"/>
-        <w:rPr>
-          <w:rFonts w:ascii="Times New Roman" w:hAnsi="Times New Roman"/>
-          <w:b/>
-          <w:color w:val="3366FF"/>
-          <w:sz w:val="28"/>
-        </w:rPr>
-      </w:pPr>
-      <w:r>
-        <w:rPr>
-          <w:rFonts w:ascii="Times New Roman" w:hAnsi="Times New Roman"/>
-          <w:b/>
-          <w:color w:val="3366FF"/>
-          <w:sz w:val="28"/>
-        </w:rPr>
-        <w:t>Acknowledgements</w:t>
-      </w:r>
-    </w:p>
-    <w:p>
-      <w:pPr>
-        <w:pStyle w:val="ListParagraph"/>
-        <w:spacing w:line="360" w:lineRule="auto"/>
-        <w:ind w:left="0"/>
-        <w:jc w:val="both"/>
-        <w:rPr>
-          <w:rFonts w:ascii="Times New Roman" w:hAnsi="Times New Roman"/>
-        </w:rPr>
-      </w:pPr>
-      <w:r>
-        <w:rPr>
-          <w:rFonts w:ascii="Times New Roman" w:hAnsi="Times New Roman"/>
-        </w:rPr>
-        <w:t xml:space="preserve">Thanks to Andrea S. </w:t>
-      </w:r>
-      <w:proofErr w:type="spellStart"/>
-      <w:r>
-        <w:rPr>
-          <w:rFonts w:ascii="Times New Roman" w:hAnsi="Times New Roman"/>
-        </w:rPr>
-        <w:t>Meseguer</w:t>
-      </w:r>
-      <w:proofErr w:type="spellEnd"/>
-      <w:r>
-        <w:rPr>
-          <w:rFonts w:ascii="Times New Roman" w:hAnsi="Times New Roman"/>
-        </w:rPr>
-        <w:t xml:space="preserve"> for beta testing the pipeline.</w:t>
       </w:r>
     </w:p>
     <w:p>
@@ -4632,199 +4303,6 @@
     </w:sectPr>
   </w:body>
 </w:document>
-</file>
-
-<file path=word/comments.xml><?xml version="1.0" encoding="utf-8"?>
-<w:comments xmlns:wpc="http://schemas.microsoft.com/office/word/2010/wordprocessingCanvas" xmlns:mo="http://schemas.microsoft.com/office/mac/office/2008/main" xmlns:mc="http://schemas.openxmlformats.org/markup-compatibility/2006" xmlns:mv="urn:schemas-microsoft-com:mac:vml" xmlns:o="urn:schemas-microsoft-com:office:office" xmlns:r="http://schemas.openxmlformats.org/officeDocument/2006/relationships" xmlns:m="http://schemas.openxmlformats.org/officeDocument/2006/math" xmlns:v="urn:schemas-microsoft-com:vml" xmlns:wp14="http://schemas.microsoft.com/office/word/2010/wordprocessingDrawing" xmlns:wp="http://schemas.openxmlformats.org/drawingml/2006/wordprocessingDrawing" xmlns:w10="urn:schemas-microsoft-com:office:word" xmlns:w="http://schemas.openxmlformats.org/wordprocessingml/2006/main" xmlns:w14="http://schemas.microsoft.com/office/word/2010/wordml" xmlns:wpg="http://schemas.microsoft.com/office/word/2010/wordprocessingGroup" xmlns:wpi="http://schemas.microsoft.com/office/word/2010/wordprocessingInk" xmlns:wne="http://schemas.microsoft.com/office/word/2006/wordml" xmlns:wps="http://schemas.microsoft.com/office/word/2010/wordprocessingShape" mc:Ignorable="w14 wp14">
-  <w:comment w:id="0" w:author="Andrea Sanchez" w:date="2016-01-04T17:04:00Z" w:initials="AS">
-    <w:p>
-      <w:pPr>
-        <w:pStyle w:val="CommentText"/>
-      </w:pPr>
-      <w:bookmarkStart w:id="1" w:name="_GoBack"/>
-      <w:bookmarkEnd w:id="1"/>
-      <w:r>
-        <w:rPr>
-          <w:rStyle w:val="CommentReference"/>
-        </w:rPr>
-        <w:annotationRef/>
-      </w:r>
-      <w:r>
-        <w:t xml:space="preserve">This </w:t>
-      </w:r>
-      <w:proofErr w:type="spellStart"/>
-      <w:r>
-        <w:t>analysis</w:t>
-      </w:r>
-      <w:proofErr w:type="spellEnd"/>
-      <w:r>
-        <w:t xml:space="preserve"> </w:t>
-      </w:r>
-      <w:proofErr w:type="spellStart"/>
-      <w:r>
-        <w:t>is</w:t>
-      </w:r>
-      <w:proofErr w:type="spellEnd"/>
-      <w:r>
-        <w:t xml:space="preserve"> not </w:t>
-      </w:r>
-      <w:proofErr w:type="spellStart"/>
-      <w:r>
-        <w:t>very</w:t>
-      </w:r>
-      <w:proofErr w:type="spellEnd"/>
-      <w:r>
-        <w:t xml:space="preserve"> </w:t>
-      </w:r>
-      <w:proofErr w:type="spellStart"/>
-      <w:r>
-        <w:t>clear</w:t>
-      </w:r>
-      <w:proofErr w:type="spellEnd"/>
-      <w:r>
-        <w:t xml:space="preserve"> for me.</w:t>
-      </w:r>
-    </w:p>
-    <w:p>
-      <w:pPr>
-        <w:pStyle w:val="CommentText"/>
-      </w:pPr>
-    </w:p>
-    <w:p>
-      <w:pPr>
-        <w:pStyle w:val="CommentText"/>
-      </w:pPr>
-      <w:r>
-        <w:t xml:space="preserve">FC : I </w:t>
-      </w:r>
-      <w:proofErr w:type="spellStart"/>
-      <w:r>
-        <w:t>need</w:t>
-      </w:r>
-      <w:proofErr w:type="spellEnd"/>
-      <w:r>
-        <w:t xml:space="preserve"> to </w:t>
-      </w:r>
-      <w:proofErr w:type="spellStart"/>
-      <w:r>
-        <w:t>make</w:t>
-      </w:r>
-      <w:proofErr w:type="spellEnd"/>
-      <w:r>
-        <w:t xml:space="preserve"> an </w:t>
-      </w:r>
-      <w:proofErr w:type="spellStart"/>
-      <w:r>
-        <w:t>example</w:t>
-      </w:r>
-      <w:proofErr w:type="spellEnd"/>
-      <w:r>
-        <w:t xml:space="preserve"> to </w:t>
-      </w:r>
-      <w:proofErr w:type="spellStart"/>
-      <w:r>
-        <w:t>clarify</w:t>
-      </w:r>
-      <w:proofErr w:type="spellEnd"/>
-      <w:r>
-        <w:t>.</w:t>
-      </w:r>
-    </w:p>
-  </w:comment>
-  <w:comment w:id="2" w:author="Andrea Sanchez" w:date="2016-01-04T15:56:00Z" w:initials="AS">
-    <w:p>
-      <w:pPr>
-        <w:pStyle w:val="CommentText"/>
-      </w:pPr>
-      <w:r>
-        <w:rPr>
-          <w:rStyle w:val="CommentReference"/>
-        </w:rPr>
-        <w:annotationRef/>
-      </w:r>
-      <w:proofErr w:type="spellStart"/>
-      <w:r>
-        <w:t>Might</w:t>
-      </w:r>
-      <w:proofErr w:type="spellEnd"/>
-      <w:r>
-        <w:t xml:space="preserve"> </w:t>
-      </w:r>
-      <w:proofErr w:type="spellStart"/>
-      <w:r>
-        <w:t>be</w:t>
-      </w:r>
-      <w:proofErr w:type="spellEnd"/>
-      <w:r>
-        <w:t xml:space="preserve"> </w:t>
-      </w:r>
-      <w:proofErr w:type="spellStart"/>
-      <w:r>
-        <w:t>interesting</w:t>
-      </w:r>
-      <w:proofErr w:type="spellEnd"/>
-      <w:r>
-        <w:t xml:space="preserve"> to </w:t>
-      </w:r>
-      <w:proofErr w:type="spellStart"/>
-      <w:r>
-        <w:t>give</w:t>
-      </w:r>
-      <w:proofErr w:type="spellEnd"/>
-      <w:r>
-        <w:t xml:space="preserve"> </w:t>
-      </w:r>
-      <w:proofErr w:type="spellStart"/>
-      <w:r>
-        <w:t>some</w:t>
-      </w:r>
-      <w:proofErr w:type="spellEnd"/>
-      <w:r>
-        <w:t xml:space="preserve"> more information about </w:t>
-      </w:r>
-      <w:proofErr w:type="spellStart"/>
-      <w:r>
-        <w:t>this</w:t>
-      </w:r>
-      <w:proofErr w:type="spellEnd"/>
-      <w:r>
-        <w:t xml:space="preserve"> 6 </w:t>
-      </w:r>
-      <w:proofErr w:type="spellStart"/>
-      <w:r>
-        <w:t>models</w:t>
-      </w:r>
-      <w:proofErr w:type="spellEnd"/>
-      <w:r>
-        <w:t xml:space="preserve">, </w:t>
-      </w:r>
-      <w:proofErr w:type="spellStart"/>
-      <w:r>
-        <w:t>similarly</w:t>
-      </w:r>
-      <w:proofErr w:type="spellEnd"/>
-      <w:r>
-        <w:t xml:space="preserve"> for the 4 </w:t>
-      </w:r>
-      <w:proofErr w:type="spellStart"/>
-      <w:r>
-        <w:t>paleoenv</w:t>
-      </w:r>
-      <w:proofErr w:type="spellEnd"/>
-      <w:r>
-        <w:t xml:space="preserve"> </w:t>
-      </w:r>
-      <w:proofErr w:type="spellStart"/>
-      <w:r>
-        <w:t>models</w:t>
-      </w:r>
-      <w:proofErr w:type="spellEnd"/>
-      <w:r>
-        <w:t xml:space="preserve">. </w:t>
-      </w:r>
-    </w:p>
-  </w:comment>
-</w:comments>
 </file>
 
 <file path=word/numbering.xml><?xml version="1.0" encoding="utf-8"?>
@@ -6550,40 +6028,6 @@
       <w:lang w:val="en-US"/>
     </w:rPr>
   </w:style>
-  <w:style w:type="paragraph" w:styleId="CommentSubject">
-    <w:name w:val="annotation subject"/>
-    <w:basedOn w:val="CommentText"/>
-    <w:next w:val="CommentText"/>
-    <w:link w:val="CommentSubjectChar"/>
-    <w:uiPriority w:val="99"/>
-    <w:semiHidden/>
-    <w:unhideWhenUsed/>
-    <w:rsid w:val="00A86B53"/>
-    <w:rPr>
-      <w:rFonts w:ascii="Cambria" w:eastAsia="ＭＳ 明朝" w:hAnsi="Cambria"/>
-      <w:b/>
-      <w:bCs/>
-      <w:sz w:val="20"/>
-      <w:szCs w:val="20"/>
-      <w:lang w:val="en-US" w:eastAsia="en-US"/>
-    </w:rPr>
-  </w:style>
-  <w:style w:type="character" w:customStyle="1" w:styleId="CommentSubjectChar">
-    <w:name w:val="Comment Subject Char"/>
-    <w:basedOn w:val="CommentTextChar"/>
-    <w:link w:val="CommentSubject"/>
-    <w:uiPriority w:val="99"/>
-    <w:semiHidden/>
-    <w:rsid w:val="00A86B53"/>
-    <w:rPr>
-      <w:rFonts w:ascii="Times New Roman" w:eastAsiaTheme="minorEastAsia" w:hAnsi="Times New Roman"/>
-      <w:b/>
-      <w:bCs/>
-      <w:sz w:val="24"/>
-      <w:szCs w:val="24"/>
-      <w:lang w:val="en-US" w:eastAsia="fr-FR"/>
-    </w:rPr>
-  </w:style>
 </w:styles>
 </file>
 
@@ -6847,40 +6291,6 @@
       <w:sz w:val="18"/>
       <w:szCs w:val="18"/>
       <w:lang w:val="en-US"/>
-    </w:rPr>
-  </w:style>
-  <w:style w:type="paragraph" w:styleId="CommentSubject">
-    <w:name w:val="annotation subject"/>
-    <w:basedOn w:val="CommentText"/>
-    <w:next w:val="CommentText"/>
-    <w:link w:val="CommentSubjectChar"/>
-    <w:uiPriority w:val="99"/>
-    <w:semiHidden/>
-    <w:unhideWhenUsed/>
-    <w:rsid w:val="00A86B53"/>
-    <w:rPr>
-      <w:rFonts w:ascii="Cambria" w:eastAsia="ＭＳ 明朝" w:hAnsi="Cambria"/>
-      <w:b/>
-      <w:bCs/>
-      <w:sz w:val="20"/>
-      <w:szCs w:val="20"/>
-      <w:lang w:val="en-US" w:eastAsia="en-US"/>
-    </w:rPr>
-  </w:style>
-  <w:style w:type="character" w:customStyle="1" w:styleId="CommentSubjectChar">
-    <w:name w:val="Comment Subject Char"/>
-    <w:basedOn w:val="CommentTextChar"/>
-    <w:link w:val="CommentSubject"/>
-    <w:uiPriority w:val="99"/>
-    <w:semiHidden/>
-    <w:rsid w:val="00A86B53"/>
-    <w:rPr>
-      <w:rFonts w:ascii="Times New Roman" w:eastAsiaTheme="minorEastAsia" w:hAnsi="Times New Roman"/>
-      <w:b/>
-      <w:bCs/>
-      <w:sz w:val="24"/>
-      <w:szCs w:val="24"/>
-      <w:lang w:val="en-US" w:eastAsia="fr-FR"/>
     </w:rPr>
   </w:style>
 </w:styles>

</xml_diff>

<commit_message>
Update of the text, and corrections of errors
</commit_message>
<xml_diff>
--- a/Tutorial.docx
+++ b/Tutorial.docx
@@ -17,118 +17,126 @@
           <w:b/>
           <w:sz w:val="28"/>
         </w:rPr>
-        <w:t xml:space="preserve">Teasing apart mountain uplift, climate change and biotic drivers of </w:t>
-      </w:r>
-      <w:r>
-        <w:rPr>
-          <w:rFonts w:ascii="Times New Roman" w:hAnsi="Times New Roman"/>
-          <w:b/>
-          <w:sz w:val="28"/>
-        </w:rPr>
-        <w:t xml:space="preserve">species </w:t>
-      </w:r>
-      <w:r>
-        <w:rPr>
-          <w:rFonts w:ascii="Times New Roman" w:hAnsi="Times New Roman"/>
-          <w:b/>
-          <w:sz w:val="28"/>
-        </w:rPr>
-        <w:t>diversification</w:t>
-      </w:r>
-    </w:p>
-    <w:p>
-      <w:pPr>
-        <w:spacing w:line="360" w:lineRule="auto"/>
-        <w:jc w:val="center"/>
-        <w:rPr>
-          <w:rFonts w:ascii="Times New Roman" w:hAnsi="Times New Roman"/>
-        </w:rPr>
-      </w:pPr>
-    </w:p>
-    <w:p>
-      <w:pPr>
-        <w:spacing w:line="360" w:lineRule="auto"/>
-        <w:jc w:val="center"/>
-        <w:rPr>
-          <w:rFonts w:ascii="Times New Roman" w:hAnsi="Times New Roman"/>
-          <w:i/>
-        </w:rPr>
-      </w:pPr>
-      <w:r>
-        <w:rPr>
-          <w:rFonts w:ascii="Times New Roman" w:hAnsi="Times New Roman"/>
-          <w:i/>
-        </w:rPr>
-        <w:t xml:space="preserve">Fabien L. Condamine*, </w:t>
-      </w:r>
-      <w:proofErr w:type="spellStart"/>
-      <w:r>
-        <w:rPr>
-          <w:rFonts w:ascii="Times New Roman" w:hAnsi="Times New Roman"/>
-          <w:i/>
-        </w:rPr>
-        <w:t>Alexandre</w:t>
-      </w:r>
-      <w:proofErr w:type="spellEnd"/>
-      <w:r>
-        <w:rPr>
-          <w:rFonts w:ascii="Times New Roman" w:hAnsi="Times New Roman"/>
-          <w:i/>
-        </w:rPr>
-        <w:t xml:space="preserve"> </w:t>
-      </w:r>
-      <w:proofErr w:type="spellStart"/>
-      <w:r>
-        <w:rPr>
-          <w:rFonts w:ascii="Times New Roman" w:hAnsi="Times New Roman"/>
-          <w:i/>
-        </w:rPr>
-        <w:t>Antonelli</w:t>
-      </w:r>
-      <w:proofErr w:type="spellEnd"/>
-      <w:r>
-        <w:rPr>
-          <w:rFonts w:ascii="Times New Roman" w:hAnsi="Times New Roman"/>
-          <w:i/>
-        </w:rPr>
-        <w:t xml:space="preserve">, Laura P. </w:t>
-      </w:r>
-      <w:proofErr w:type="spellStart"/>
-      <w:r>
-        <w:rPr>
-          <w:rFonts w:ascii="Times New Roman" w:hAnsi="Times New Roman"/>
-          <w:i/>
-        </w:rPr>
-        <w:t>Lagomarsino</w:t>
-      </w:r>
-      <w:proofErr w:type="spellEnd"/>
-      <w:r>
-        <w:rPr>
-          <w:rFonts w:ascii="Times New Roman" w:hAnsi="Times New Roman"/>
-          <w:i/>
-        </w:rPr>
-        <w:t xml:space="preserve">, Carina Hoorn and Lee Hsiang </w:t>
-      </w:r>
-      <w:proofErr w:type="spellStart"/>
-      <w:r>
-        <w:rPr>
-          <w:rFonts w:ascii="Times New Roman" w:hAnsi="Times New Roman"/>
-          <w:i/>
-        </w:rPr>
-        <w:t>Liow</w:t>
-      </w:r>
-      <w:proofErr w:type="spellEnd"/>
-    </w:p>
-    <w:p>
-      <w:pPr>
-        <w:spacing w:line="360" w:lineRule="auto"/>
-        <w:jc w:val="center"/>
-        <w:rPr>
-          <w:rFonts w:ascii="Times New Roman" w:hAnsi="Times New Roman"/>
-        </w:rPr>
-      </w:pPr>
+        <w:t>Teasing apart mou</w:t>
+      </w:r>
       <w:bookmarkStart w:id="0" w:name="_GoBack"/>
       <w:bookmarkEnd w:id="0"/>
+      <w:r>
+        <w:rPr>
+          <w:rFonts w:ascii="Times New Roman" w:hAnsi="Times New Roman"/>
+          <w:b/>
+          <w:sz w:val="28"/>
+        </w:rPr>
+        <w:t xml:space="preserve">ntain uplift, climate change and biotic drivers of </w:t>
+      </w:r>
+      <w:r>
+        <w:rPr>
+          <w:rFonts w:ascii="Times New Roman" w:hAnsi="Times New Roman"/>
+          <w:b/>
+          <w:sz w:val="28"/>
+        </w:rPr>
+        <w:t xml:space="preserve">species </w:t>
+      </w:r>
+      <w:r>
+        <w:rPr>
+          <w:rFonts w:ascii="Times New Roman" w:hAnsi="Times New Roman"/>
+          <w:b/>
+          <w:sz w:val="28"/>
+        </w:rPr>
+        <w:t>diversification</w:t>
+      </w:r>
+    </w:p>
+    <w:p>
+      <w:pPr>
+        <w:spacing w:line="360" w:lineRule="auto"/>
+        <w:jc w:val="center"/>
+        <w:rPr>
+          <w:rFonts w:ascii="Times New Roman" w:hAnsi="Times New Roman"/>
+        </w:rPr>
+      </w:pPr>
+    </w:p>
+    <w:p>
+      <w:pPr>
+        <w:spacing w:line="360" w:lineRule="auto"/>
+        <w:jc w:val="center"/>
+        <w:rPr>
+          <w:rFonts w:ascii="Times New Roman" w:hAnsi="Times New Roman"/>
+          <w:i/>
+        </w:rPr>
+      </w:pPr>
+      <w:r>
+        <w:rPr>
+          <w:rFonts w:ascii="Times New Roman" w:hAnsi="Times New Roman"/>
+          <w:i/>
+        </w:rPr>
+        <w:t xml:space="preserve">Fabien L. Condamine*, </w:t>
+      </w:r>
+      <w:proofErr w:type="spellStart"/>
+      <w:r>
+        <w:rPr>
+          <w:rFonts w:ascii="Times New Roman" w:hAnsi="Times New Roman"/>
+          <w:i/>
+        </w:rPr>
+        <w:t>Alexandre</w:t>
+      </w:r>
+      <w:proofErr w:type="spellEnd"/>
+      <w:r>
+        <w:rPr>
+          <w:rFonts w:ascii="Times New Roman" w:hAnsi="Times New Roman"/>
+          <w:i/>
+        </w:rPr>
+        <w:t xml:space="preserve"> </w:t>
+      </w:r>
+      <w:proofErr w:type="spellStart"/>
+      <w:r>
+        <w:rPr>
+          <w:rFonts w:ascii="Times New Roman" w:hAnsi="Times New Roman"/>
+          <w:i/>
+        </w:rPr>
+        <w:t>Antonelli</w:t>
+      </w:r>
+      <w:proofErr w:type="spellEnd"/>
+      <w:r>
+        <w:rPr>
+          <w:rFonts w:ascii="Times New Roman" w:hAnsi="Times New Roman"/>
+          <w:i/>
+        </w:rPr>
+        <w:t xml:space="preserve">, Laura P. </w:t>
+      </w:r>
+      <w:proofErr w:type="spellStart"/>
+      <w:r>
+        <w:rPr>
+          <w:rFonts w:ascii="Times New Roman" w:hAnsi="Times New Roman"/>
+          <w:i/>
+        </w:rPr>
+        <w:t>Lagomarsino</w:t>
+      </w:r>
+      <w:proofErr w:type="spellEnd"/>
+      <w:r>
+        <w:rPr>
+          <w:rFonts w:ascii="Times New Roman" w:hAnsi="Times New Roman"/>
+          <w:i/>
+        </w:rPr>
+        <w:t xml:space="preserve">, Carina Hoorn and Lee Hsiang </w:t>
+      </w:r>
+      <w:proofErr w:type="spellStart"/>
+      <w:r>
+        <w:rPr>
+          <w:rFonts w:ascii="Times New Roman" w:hAnsi="Times New Roman"/>
+          <w:i/>
+        </w:rPr>
+        <w:t>Liow</w:t>
+      </w:r>
+      <w:proofErr w:type="spellEnd"/>
+    </w:p>
+    <w:p>
+      <w:pPr>
+        <w:spacing w:line="360" w:lineRule="auto"/>
+        <w:jc w:val="center"/>
+        <w:rPr>
+          <w:rFonts w:ascii="Times New Roman" w:hAnsi="Times New Roman"/>
+        </w:rPr>
+      </w:pPr>
     </w:p>
     <w:p>
       <w:pPr>
@@ -180,8 +188,19 @@
           <w:color w:val="3366FF"/>
           <w:sz w:val="28"/>
         </w:rPr>
-        <w:t>Manual to use the R script provided in Dryad</w:t>
-      </w:r>
+        <w:t xml:space="preserve">Manual to use the R script provided in </w:t>
+      </w:r>
+      <w:proofErr w:type="spellStart"/>
+      <w:r>
+        <w:rPr>
+          <w:rFonts w:ascii="Times New Roman" w:hAnsi="Times New Roman"/>
+          <w:b/>
+          <w:color w:val="3366FF"/>
+          <w:sz w:val="28"/>
+        </w:rPr>
+        <w:t>GitHub</w:t>
+      </w:r>
+      <w:proofErr w:type="spellEnd"/>
     </w:p>
     <w:p>
       <w:pPr>

</xml_diff>

<commit_message>
Update of the references
</commit_message>
<xml_diff>
--- a/Tutorial.docx
+++ b/Tutorial.docx
@@ -17,17 +17,7 @@
           <w:b/>
           <w:sz w:val="28"/>
         </w:rPr>
-        <w:t>Teasing apart mou</w:t>
-      </w:r>
-      <w:bookmarkStart w:id="0" w:name="_GoBack"/>
-      <w:bookmarkEnd w:id="0"/>
-      <w:r>
-        <w:rPr>
-          <w:rFonts w:ascii="Times New Roman" w:hAnsi="Times New Roman"/>
-          <w:b/>
-          <w:sz w:val="28"/>
-        </w:rPr>
-        <w:t xml:space="preserve">ntain uplift, climate change and biotic drivers of </w:t>
+        <w:t xml:space="preserve">Teasing apart mountain uplift, climate change and biotic drivers of </w:t>
       </w:r>
       <w:r>
         <w:rPr>
@@ -3551,7 +3541,25 @@
         <w:rPr>
           <w:rFonts w:ascii="Times New Roman" w:hAnsi="Times New Roman"/>
         </w:rPr>
-        <w:t>hesitate to contact me if you have any trouble or question</w:t>
+        <w:t xml:space="preserve">hesitate to contact me if you have any </w:t>
+      </w:r>
+      <w:r>
+        <w:rPr>
+          <w:rFonts w:ascii="Times New Roman" w:hAnsi="Times New Roman"/>
+        </w:rPr>
+        <w:t>issue</w:t>
+      </w:r>
+      <w:r>
+        <w:rPr>
+          <w:rFonts w:ascii="Times New Roman" w:hAnsi="Times New Roman"/>
+        </w:rPr>
+        <w:t xml:space="preserve"> or question</w:t>
+      </w:r>
+      <w:r>
+        <w:rPr>
+          <w:rFonts w:ascii="Times New Roman" w:hAnsi="Times New Roman"/>
+        </w:rPr>
+        <w:t xml:space="preserve"> with the code</w:t>
       </w:r>
       <w:r>
         <w:rPr>
@@ -3910,6 +3918,121 @@
         </w:rPr>
         <w:t xml:space="preserve"> 16327-16332.</w:t>
       </w:r>
+    </w:p>
+    <w:p>
+      <w:pPr>
+        <w:widowControl w:val="0"/>
+        <w:autoSpaceDE w:val="0"/>
+        <w:autoSpaceDN w:val="0"/>
+        <w:adjustRightInd w:val="0"/>
+        <w:spacing w:line="360" w:lineRule="auto"/>
+        <w:ind w:left="720" w:hanging="720"/>
+        <w:jc w:val="both"/>
+        <w:rPr>
+          <w:rFonts w:ascii="Times New Roman" w:hAnsi="Times New Roman"/>
+        </w:rPr>
+      </w:pPr>
+      <w:proofErr w:type="spellStart"/>
+      <w:r>
+        <w:rPr>
+          <w:rFonts w:ascii="Times New Roman" w:hAnsi="Times New Roman"/>
+        </w:rPr>
+        <w:t>Morlon</w:t>
+      </w:r>
+      <w:proofErr w:type="spellEnd"/>
+      <w:r>
+        <w:rPr>
+          <w:rFonts w:ascii="Times New Roman" w:hAnsi="Times New Roman"/>
+        </w:rPr>
+        <w:t xml:space="preserve"> H., </w:t>
+      </w:r>
+      <w:proofErr w:type="spellStart"/>
+      <w:r>
+        <w:rPr>
+          <w:rFonts w:ascii="Times New Roman" w:hAnsi="Times New Roman"/>
+        </w:rPr>
+        <w:t>Lewitus</w:t>
+      </w:r>
+      <w:proofErr w:type="spellEnd"/>
+      <w:r>
+        <w:rPr>
+          <w:rFonts w:ascii="Times New Roman" w:hAnsi="Times New Roman"/>
+        </w:rPr>
+        <w:t xml:space="preserve"> E., Condamine F.L., </w:t>
+      </w:r>
+      <w:proofErr w:type="spellStart"/>
+      <w:r>
+        <w:rPr>
+          <w:rFonts w:ascii="Times New Roman" w:hAnsi="Times New Roman"/>
+        </w:rPr>
+        <w:t>Manceau</w:t>
+      </w:r>
+      <w:proofErr w:type="spellEnd"/>
+      <w:r>
+        <w:rPr>
+          <w:rFonts w:ascii="Times New Roman" w:hAnsi="Times New Roman"/>
+        </w:rPr>
+        <w:t xml:space="preserve"> M., </w:t>
+      </w:r>
+      <w:proofErr w:type="spellStart"/>
+      <w:r>
+        <w:rPr>
+          <w:rFonts w:ascii="Times New Roman" w:hAnsi="Times New Roman"/>
+        </w:rPr>
+        <w:t>Clavel</w:t>
+      </w:r>
+      <w:proofErr w:type="spellEnd"/>
+      <w:r>
+        <w:rPr>
+          <w:rFonts w:ascii="Times New Roman" w:hAnsi="Times New Roman"/>
+        </w:rPr>
+        <w:t xml:space="preserve"> J., Drury J. 2016. RPANDA: an R package for macroevolutionary analyses on phylogenetic trees. </w:t>
+      </w:r>
+      <w:r>
+        <w:rPr>
+          <w:rFonts w:ascii="Times New Roman" w:hAnsi="Times New Roman"/>
+          <w:i/>
+        </w:rPr>
+        <w:t xml:space="preserve">Methods Ecol. </w:t>
+      </w:r>
+      <w:proofErr w:type="spellStart"/>
+      <w:r>
+        <w:rPr>
+          <w:rFonts w:ascii="Times New Roman" w:hAnsi="Times New Roman"/>
+          <w:i/>
+        </w:rPr>
+        <w:t>Evol</w:t>
+      </w:r>
+      <w:proofErr w:type="spellEnd"/>
+      <w:r>
+        <w:rPr>
+          <w:rFonts w:ascii="Times New Roman" w:hAnsi="Times New Roman"/>
+          <w:i/>
+        </w:rPr>
+        <w:t>.</w:t>
+      </w:r>
+      <w:r>
+        <w:rPr>
+          <w:rFonts w:ascii="Times New Roman" w:hAnsi="Times New Roman"/>
+        </w:rPr>
+        <w:t xml:space="preserve"> </w:t>
+      </w:r>
+      <w:proofErr w:type="gramStart"/>
+      <w:r>
+        <w:rPr>
+          <w:rFonts w:ascii="Times New Roman" w:hAnsi="Times New Roman"/>
+        </w:rPr>
+        <w:t>doi.org</w:t>
+      </w:r>
+      <w:proofErr w:type="gramEnd"/>
+      <w:r>
+        <w:rPr>
+          <w:rFonts w:ascii="Times New Roman" w:hAnsi="Times New Roman"/>
+        </w:rPr>
+        <w:t>/10.1111/2041-210X.12526</w:t>
+      </w:r>
+      <w:bookmarkStart w:id="0" w:name="_GoBack"/>
+      <w:bookmarkEnd w:id="0"/>
     </w:p>
     <w:p>
       <w:pPr>

</xml_diff>

<commit_message>
Update of the tutorial and references
</commit_message>
<xml_diff>
--- a/Tutorial.docx
+++ b/Tutorial.docx
@@ -4,7 +4,6 @@
   <w:body>
     <w:p>
       <w:pPr>
-        <w:spacing w:line="360" w:lineRule="auto"/>
         <w:jc w:val="center"/>
         <w:rPr>
           <w:rFonts w:ascii="Times New Roman" w:hAnsi="Times New Roman"/>
@@ -38,7 +37,6 @@
     </w:p>
     <w:p>
       <w:pPr>
-        <w:spacing w:line="360" w:lineRule="auto"/>
         <w:jc w:val="center"/>
         <w:rPr>
           <w:rFonts w:ascii="Times New Roman" w:hAnsi="Times New Roman"/>
@@ -47,7 +45,6 @@
     </w:p>
     <w:p>
       <w:pPr>
-        <w:spacing w:line="360" w:lineRule="auto"/>
         <w:jc w:val="center"/>
         <w:rPr>
           <w:rFonts w:ascii="Times New Roman" w:hAnsi="Times New Roman"/>
@@ -121,7 +118,6 @@
     </w:p>
     <w:p>
       <w:pPr>
-        <w:spacing w:line="360" w:lineRule="auto"/>
         <w:jc w:val="center"/>
         <w:rPr>
           <w:rFonts w:ascii="Times New Roman" w:hAnsi="Times New Roman"/>
@@ -130,8 +126,8 @@
     </w:p>
     <w:p>
       <w:pPr>
-        <w:spacing w:line="360" w:lineRule="auto"/>
         <w:jc w:val="center"/>
+        <w:outlineLvl w:val="0"/>
         <w:rPr>
           <w:rFonts w:ascii="Times New Roman" w:hAnsi="Times New Roman"/>
         </w:rPr>
@@ -153,7 +149,6 @@
     </w:p>
     <w:p>
       <w:pPr>
-        <w:spacing w:line="360" w:lineRule="auto"/>
         <w:jc w:val="center"/>
         <w:rPr>
           <w:rFonts w:ascii="Times New Roman" w:hAnsi="Times New Roman"/>
@@ -162,8 +157,8 @@
     </w:p>
     <w:p>
       <w:pPr>
-        <w:spacing w:line="360" w:lineRule="auto"/>
         <w:jc w:val="center"/>
+        <w:outlineLvl w:val="0"/>
         <w:rPr>
           <w:rFonts w:ascii="Times New Roman" w:hAnsi="Times New Roman"/>
           <w:b/>
@@ -194,8 +189,8 @@
     </w:p>
     <w:p>
       <w:pPr>
-        <w:spacing w:line="360" w:lineRule="auto"/>
         <w:jc w:val="center"/>
+        <w:outlineLvl w:val="0"/>
         <w:rPr>
           <w:rFonts w:ascii="Times New Roman" w:hAnsi="Times New Roman"/>
         </w:rPr>
@@ -263,16 +258,14 @@
     </w:p>
     <w:p>
       <w:pPr>
-        <w:spacing w:line="360" w:lineRule="auto"/>
-        <w:jc w:val="both"/>
-        <w:rPr>
-          <w:rFonts w:ascii="Times New Roman" w:hAnsi="Times New Roman"/>
-        </w:rPr>
-      </w:pPr>
-    </w:p>
-    <w:p>
-      <w:pPr>
-        <w:spacing w:line="360" w:lineRule="auto"/>
+        <w:jc w:val="both"/>
+        <w:rPr>
+          <w:rFonts w:ascii="Times New Roman" w:hAnsi="Times New Roman"/>
+        </w:rPr>
+      </w:pPr>
+    </w:p>
+    <w:p>
+      <w:pPr>
         <w:jc w:val="both"/>
         <w:rPr>
           <w:rFonts w:ascii="Times New Roman" w:hAnsi="Times New Roman"/>
@@ -355,7 +348,6 @@
     </w:p>
     <w:p>
       <w:pPr>
-        <w:spacing w:line="360" w:lineRule="auto"/>
         <w:ind w:firstLine="720"/>
         <w:jc w:val="both"/>
         <w:rPr>
@@ -424,7 +416,6 @@
     </w:p>
     <w:p>
       <w:pPr>
-        <w:spacing w:line="360" w:lineRule="auto"/>
         <w:ind w:firstLine="720"/>
         <w:jc w:val="both"/>
         <w:rPr>
@@ -518,10 +509,11 @@
         </w:rPr>
         <w:t xml:space="preserve"> if he has past diversity curve of an interacting clade with the focal clade. This will estimate the correlation between the focal clade’s speciation/extinction and the diversity dynamics of the extra clade.</w:t>
       </w:r>
-    </w:p>
-    <w:p>
-      <w:pPr>
-        <w:spacing w:line="360" w:lineRule="auto"/>
+      <w:bookmarkStart w:id="0" w:name="_GoBack"/>
+      <w:bookmarkEnd w:id="0"/>
+    </w:p>
+    <w:p>
+      <w:pPr>
         <w:ind w:firstLine="720"/>
         <w:jc w:val="both"/>
         <w:rPr>
@@ -586,7 +578,6 @@
     </w:p>
     <w:p>
       <w:pPr>
-        <w:spacing w:line="360" w:lineRule="auto"/>
         <w:jc w:val="both"/>
         <w:rPr>
           <w:rFonts w:ascii="Times New Roman" w:hAnsi="Times New Roman"/>
@@ -650,17 +641,16 @@
     </w:p>
     <w:p>
       <w:pPr>
-        <w:spacing w:line="360" w:lineRule="auto"/>
-        <w:jc w:val="both"/>
-        <w:rPr>
-          <w:rFonts w:ascii="Times New Roman" w:hAnsi="Times New Roman"/>
-        </w:rPr>
-      </w:pPr>
-    </w:p>
-    <w:p>
-      <w:pPr>
-        <w:spacing w:line="360" w:lineRule="auto"/>
-        <w:jc w:val="both"/>
+        <w:jc w:val="both"/>
+        <w:rPr>
+          <w:rFonts w:ascii="Times New Roman" w:hAnsi="Times New Roman"/>
+        </w:rPr>
+      </w:pPr>
+    </w:p>
+    <w:p>
+      <w:pPr>
+        <w:jc w:val="both"/>
+        <w:outlineLvl w:val="0"/>
         <w:rPr>
           <w:rFonts w:ascii="Times New Roman" w:hAnsi="Times New Roman"/>
           <w:b/>
@@ -707,7 +697,6 @@
           <w:ilvl w:val="0"/>
           <w:numId w:val="2"/>
         </w:numPr>
-        <w:spacing w:line="360" w:lineRule="auto"/>
         <w:jc w:val="both"/>
         <w:rPr>
           <w:rFonts w:ascii="Times New Roman" w:hAnsi="Times New Roman"/>
@@ -771,7 +760,6 @@
           <w:ilvl w:val="0"/>
           <w:numId w:val="2"/>
         </w:numPr>
-        <w:spacing w:line="360" w:lineRule="auto"/>
         <w:jc w:val="both"/>
         <w:rPr>
           <w:rFonts w:ascii="Times New Roman" w:hAnsi="Times New Roman"/>
@@ -804,7 +792,6 @@
           <w:ilvl w:val="0"/>
           <w:numId w:val="2"/>
         </w:numPr>
-        <w:spacing w:line="360" w:lineRule="auto"/>
         <w:jc w:val="both"/>
         <w:rPr>
           <w:rFonts w:ascii="Times New Roman" w:hAnsi="Times New Roman"/>
@@ -901,18 +888,17 @@
     </w:p>
     <w:p>
       <w:pPr>
-        <w:spacing w:line="360" w:lineRule="auto"/>
-        <w:jc w:val="both"/>
-        <w:rPr>
-          <w:rFonts w:ascii="Times New Roman" w:hAnsi="Times New Roman"/>
-          <w:b/>
-        </w:rPr>
-      </w:pPr>
-    </w:p>
-    <w:p>
-      <w:pPr>
-        <w:spacing w:line="360" w:lineRule="auto"/>
-        <w:jc w:val="both"/>
+        <w:jc w:val="both"/>
+        <w:rPr>
+          <w:rFonts w:ascii="Times New Roman" w:hAnsi="Times New Roman"/>
+          <w:b/>
+        </w:rPr>
+      </w:pPr>
+    </w:p>
+    <w:p>
+      <w:pPr>
+        <w:jc w:val="both"/>
+        <w:outlineLvl w:val="0"/>
         <w:rPr>
           <w:rFonts w:ascii="Times New Roman" w:hAnsi="Times New Roman"/>
           <w:b/>
@@ -937,7 +923,6 @@
           <w:ilvl w:val="0"/>
           <w:numId w:val="3"/>
         </w:numPr>
-        <w:spacing w:line="360" w:lineRule="auto"/>
         <w:jc w:val="both"/>
         <w:rPr>
           <w:rFonts w:ascii="Times New Roman" w:hAnsi="Times New Roman"/>
@@ -976,7 +961,6 @@
           <w:ilvl w:val="0"/>
           <w:numId w:val="3"/>
         </w:numPr>
-        <w:spacing w:line="360" w:lineRule="auto"/>
         <w:jc w:val="both"/>
         <w:rPr>
           <w:rFonts w:ascii="Times New Roman" w:hAnsi="Times New Roman"/>
@@ -1069,7 +1053,6 @@
           <w:ilvl w:val="1"/>
           <w:numId w:val="3"/>
         </w:numPr>
-        <w:spacing w:line="360" w:lineRule="auto"/>
         <w:jc w:val="both"/>
         <w:rPr>
           <w:rFonts w:ascii="Times New Roman" w:hAnsi="Times New Roman"/>
@@ -1116,7 +1099,6 @@
           <w:ilvl w:val="1"/>
           <w:numId w:val="3"/>
         </w:numPr>
-        <w:spacing w:line="360" w:lineRule="auto"/>
         <w:jc w:val="both"/>
         <w:rPr>
           <w:rFonts w:ascii="Times New Roman" w:hAnsi="Times New Roman"/>
@@ -1163,7 +1145,6 @@
           <w:ilvl w:val="1"/>
           <w:numId w:val="3"/>
         </w:numPr>
-        <w:spacing w:line="360" w:lineRule="auto"/>
         <w:jc w:val="both"/>
         <w:rPr>
           <w:rFonts w:ascii="Times New Roman" w:hAnsi="Times New Roman"/>
@@ -1212,7 +1193,6 @@
           <w:ilvl w:val="1"/>
           <w:numId w:val="3"/>
         </w:numPr>
-        <w:spacing w:line="360" w:lineRule="auto"/>
         <w:jc w:val="both"/>
         <w:rPr>
           <w:rFonts w:ascii="Times New Roman" w:hAnsi="Times New Roman"/>
@@ -1240,17 +1220,16 @@
     </w:p>
     <w:p>
       <w:pPr>
-        <w:spacing w:line="360" w:lineRule="auto"/>
-        <w:jc w:val="both"/>
-        <w:rPr>
-          <w:rFonts w:ascii="Times New Roman" w:hAnsi="Times New Roman"/>
-        </w:rPr>
-      </w:pPr>
-    </w:p>
-    <w:p>
-      <w:pPr>
-        <w:spacing w:line="360" w:lineRule="auto"/>
-        <w:jc w:val="both"/>
+        <w:jc w:val="both"/>
+        <w:rPr>
+          <w:rFonts w:ascii="Times New Roman" w:hAnsi="Times New Roman"/>
+        </w:rPr>
+      </w:pPr>
+    </w:p>
+    <w:p>
+      <w:pPr>
+        <w:jc w:val="both"/>
+        <w:outlineLvl w:val="0"/>
         <w:rPr>
           <w:rFonts w:ascii="Times New Roman" w:hAnsi="Times New Roman"/>
           <w:b/>
@@ -1265,6 +1244,7 @@
           <w:color w:val="3366FF"/>
           <w:sz w:val="28"/>
         </w:rPr>
+        <w:lastRenderedPageBreak/>
         <w:t>Run the</w:t>
       </w:r>
       <w:r>
@@ -1292,7 +1272,6 @@
           <w:ilvl w:val="0"/>
           <w:numId w:val="12"/>
         </w:numPr>
-        <w:spacing w:line="360" w:lineRule="auto"/>
         <w:jc w:val="both"/>
         <w:rPr>
           <w:rFonts w:ascii="Times New Roman" w:hAnsi="Times New Roman"/>
@@ -1403,7 +1382,6 @@
           <w:ilvl w:val="0"/>
           <w:numId w:val="12"/>
         </w:numPr>
-        <w:spacing w:line="360" w:lineRule="auto"/>
         <w:jc w:val="both"/>
         <w:rPr>
           <w:rFonts w:ascii="Times New Roman" w:hAnsi="Times New Roman"/>
@@ -1512,7 +1490,6 @@
           <w:ilvl w:val="0"/>
           <w:numId w:val="12"/>
         </w:numPr>
-        <w:spacing w:line="360" w:lineRule="auto"/>
         <w:jc w:val="both"/>
         <w:rPr>
           <w:rFonts w:ascii="Times New Roman" w:hAnsi="Times New Roman"/>
@@ -1574,7 +1551,6 @@
           <w:ilvl w:val="0"/>
           <w:numId w:val="12"/>
         </w:numPr>
-        <w:spacing w:line="360" w:lineRule="auto"/>
         <w:jc w:val="both"/>
         <w:rPr>
           <w:rFonts w:ascii="Times New Roman" w:hAnsi="Times New Roman"/>
@@ -1599,7 +1575,6 @@
           <w:ilvl w:val="1"/>
           <w:numId w:val="12"/>
         </w:numPr>
-        <w:spacing w:line="360" w:lineRule="auto"/>
         <w:jc w:val="both"/>
         <w:rPr>
           <w:rFonts w:ascii="Times New Roman" w:hAnsi="Times New Roman"/>
@@ -1649,7 +1624,6 @@
           <w:ilvl w:val="1"/>
           <w:numId w:val="12"/>
         </w:numPr>
-        <w:spacing w:line="360" w:lineRule="auto"/>
         <w:jc w:val="both"/>
         <w:rPr>
           <w:rFonts w:ascii="Times New Roman" w:hAnsi="Times New Roman"/>
@@ -1729,7 +1703,6 @@
           <w:ilvl w:val="1"/>
           <w:numId w:val="12"/>
         </w:numPr>
-        <w:spacing w:line="360" w:lineRule="auto"/>
         <w:jc w:val="both"/>
         <w:rPr>
           <w:rFonts w:ascii="Times New Roman" w:hAnsi="Times New Roman"/>
@@ -1785,7 +1758,6 @@
           <w:ilvl w:val="1"/>
           <w:numId w:val="12"/>
         </w:numPr>
-        <w:spacing w:line="360" w:lineRule="auto"/>
         <w:jc w:val="both"/>
         <w:rPr>
           <w:rFonts w:ascii="Times New Roman" w:hAnsi="Times New Roman"/>
@@ -1848,7 +1820,6 @@
     </w:p>
     <w:p>
       <w:pPr>
-        <w:spacing w:line="360" w:lineRule="auto"/>
         <w:jc w:val="both"/>
         <w:rPr>
           <w:rFonts w:ascii="Times New Roman" w:hAnsi="Times New Roman"/>
@@ -1930,7 +1901,31 @@
         <w:rPr>
           <w:rFonts w:ascii="Times New Roman" w:hAnsi="Times New Roman"/>
         </w:rPr>
-        <w:t>) or for DDD the initial richness (argument</w:t>
+        <w:t xml:space="preserve">) or for DDD the </w:t>
+      </w:r>
+      <w:r>
+        <w:rPr>
+          <w:rFonts w:ascii="Times New Roman" w:hAnsi="Times New Roman"/>
+        </w:rPr>
+        <w:t>total</w:t>
+      </w:r>
+      <w:r>
+        <w:rPr>
+          <w:rFonts w:ascii="Times New Roman" w:hAnsi="Times New Roman"/>
+        </w:rPr>
+        <w:t xml:space="preserve"> richness</w:t>
+      </w:r>
+      <w:r>
+        <w:rPr>
+          <w:rFonts w:ascii="Times New Roman" w:hAnsi="Times New Roman"/>
+        </w:rPr>
+        <w:t>, that is to say the current number of species known in the clade</w:t>
+      </w:r>
+      <w:r>
+        <w:rPr>
+          <w:rFonts w:ascii="Times New Roman" w:hAnsi="Times New Roman"/>
+        </w:rPr>
+        <w:t xml:space="preserve"> (argument</w:t>
       </w:r>
       <w:r>
         <w:rPr>
@@ -1944,7 +1939,7 @@
           <w:rFonts w:ascii="Times New Roman" w:hAnsi="Times New Roman"/>
           <w:i/>
         </w:rPr>
-        <w:t>initial.richness</w:t>
+        <w:t>total_richness</w:t>
       </w:r>
       <w:proofErr w:type="spellEnd"/>
       <w:r>
@@ -2055,7 +2050,6 @@
     </w:p>
     <w:p>
       <w:pPr>
-        <w:spacing w:line="360" w:lineRule="auto"/>
         <w:jc w:val="both"/>
         <w:rPr>
           <w:rFonts w:ascii="Times New Roman" w:hAnsi="Times New Roman"/>
@@ -2068,7 +2062,6 @@
           <w:ilvl w:val="0"/>
           <w:numId w:val="14"/>
         </w:numPr>
-        <w:spacing w:line="360" w:lineRule="auto"/>
         <w:ind w:left="993" w:hanging="426"/>
         <w:jc w:val="both"/>
         <w:rPr>
@@ -2094,7 +2087,19 @@
         <w:rPr>
           <w:rFonts w:ascii="Times New Roman" w:hAnsi="Times New Roman"/>
         </w:rPr>
-        <w:t xml:space="preserve"> is the most straightforward analysis, and is ran as follows</w:t>
+        <w:t xml:space="preserve"> is the most straightforward analysis, and is </w:t>
+      </w:r>
+      <w:r>
+        <w:rPr>
+          <w:rFonts w:ascii="Times New Roman" w:hAnsi="Times New Roman"/>
+        </w:rPr>
+        <w:t>launched</w:t>
+      </w:r>
+      <w:r>
+        <w:rPr>
+          <w:rFonts w:ascii="Times New Roman" w:hAnsi="Times New Roman"/>
+        </w:rPr>
+        <w:t xml:space="preserve"> as follows</w:t>
       </w:r>
       <w:r>
         <w:rPr>
@@ -2105,8 +2110,8 @@
     </w:p>
     <w:p>
       <w:pPr>
-        <w:spacing w:line="360" w:lineRule="auto"/>
-        <w:jc w:val="both"/>
+        <w:jc w:val="both"/>
+        <w:outlineLvl w:val="0"/>
         <w:rPr>
           <w:rFonts w:ascii="Times New Roman" w:hAnsi="Times New Roman"/>
           <w:b/>
@@ -2229,7 +2234,6 @@
     </w:p>
     <w:p>
       <w:pPr>
-        <w:spacing w:line="360" w:lineRule="auto"/>
         <w:ind w:left="720"/>
         <w:jc w:val="both"/>
         <w:rPr>
@@ -2243,7 +2247,6 @@
           <w:ilvl w:val="0"/>
           <w:numId w:val="14"/>
         </w:numPr>
-        <w:spacing w:line="360" w:lineRule="auto"/>
         <w:ind w:left="993" w:hanging="426"/>
         <w:jc w:val="both"/>
         <w:rPr>
@@ -2336,7 +2339,6 @@
     </w:p>
     <w:p>
       <w:pPr>
-        <w:spacing w:line="360" w:lineRule="auto"/>
         <w:jc w:val="both"/>
         <w:rPr>
           <w:rFonts w:ascii="Times New Roman" w:hAnsi="Times New Roman"/>
@@ -2554,7 +2556,6 @@
     </w:p>
     <w:p>
       <w:pPr>
-        <w:spacing w:line="360" w:lineRule="auto"/>
         <w:jc w:val="both"/>
         <w:rPr>
           <w:rFonts w:ascii="Times New Roman" w:hAnsi="Times New Roman"/>
@@ -2568,7 +2569,6 @@
           <w:ilvl w:val="0"/>
           <w:numId w:val="14"/>
         </w:numPr>
-        <w:spacing w:line="360" w:lineRule="auto"/>
         <w:ind w:left="993" w:hanging="426"/>
         <w:jc w:val="both"/>
         <w:rPr>
@@ -2603,7 +2603,7 @@
           <w:rFonts w:ascii="Times New Roman" w:hAnsi="Times New Roman"/>
           <w:i/>
         </w:rPr>
-        <w:t>initial.richness</w:t>
+        <w:t>total_richness</w:t>
       </w:r>
       <w:proofErr w:type="spellEnd"/>
       <w:r>
@@ -2615,8 +2615,8 @@
     </w:p>
     <w:p>
       <w:pPr>
-        <w:spacing w:line="360" w:lineRule="auto"/>
-        <w:jc w:val="both"/>
+        <w:jc w:val="both"/>
+        <w:outlineLvl w:val="0"/>
         <w:rPr>
           <w:rFonts w:ascii="Times New Roman" w:hAnsi="Times New Roman"/>
           <w:b/>
@@ -2705,7 +2705,7 @@
           <w:i/>
           <w:color w:val="FF0000"/>
         </w:rPr>
-        <w:t>initial.richness</w:t>
+        <w:t>total_richness</w:t>
       </w:r>
       <w:proofErr w:type="spellEnd"/>
       <w:r>
@@ -2740,7 +2740,6 @@
     </w:p>
     <w:p>
       <w:pPr>
-        <w:spacing w:line="360" w:lineRule="auto"/>
         <w:jc w:val="both"/>
         <w:rPr>
           <w:rFonts w:ascii="Times New Roman" w:hAnsi="Times New Roman"/>
@@ -2754,7 +2753,6 @@
           <w:ilvl w:val="0"/>
           <w:numId w:val="14"/>
         </w:numPr>
-        <w:spacing w:line="360" w:lineRule="auto"/>
         <w:ind w:left="993" w:hanging="426"/>
         <w:jc w:val="both"/>
         <w:rPr>
@@ -2829,8 +2827,8 @@
     </w:p>
     <w:p>
       <w:pPr>
-        <w:spacing w:line="360" w:lineRule="auto"/>
-        <w:jc w:val="both"/>
+        <w:jc w:val="both"/>
+        <w:outlineLvl w:val="0"/>
         <w:rPr>
           <w:rFonts w:ascii="Times New Roman" w:hAnsi="Times New Roman"/>
         </w:rPr>
@@ -2951,17 +2949,16 @@
     </w:p>
     <w:p>
       <w:pPr>
-        <w:spacing w:line="360" w:lineRule="auto"/>
-        <w:jc w:val="both"/>
-        <w:rPr>
-          <w:rFonts w:ascii="Times New Roman" w:hAnsi="Times New Roman"/>
-        </w:rPr>
-      </w:pPr>
-    </w:p>
-    <w:p>
-      <w:pPr>
-        <w:spacing w:line="360" w:lineRule="auto"/>
-        <w:jc w:val="both"/>
+        <w:jc w:val="both"/>
+        <w:rPr>
+          <w:rFonts w:ascii="Times New Roman" w:hAnsi="Times New Roman"/>
+        </w:rPr>
+      </w:pPr>
+    </w:p>
+    <w:p>
+      <w:pPr>
+        <w:jc w:val="both"/>
+        <w:outlineLvl w:val="0"/>
         <w:rPr>
           <w:rFonts w:ascii="Times New Roman" w:hAnsi="Times New Roman"/>
           <w:b/>
@@ -2990,7 +2987,6 @@
     </w:p>
     <w:p>
       <w:pPr>
-        <w:spacing w:line="360" w:lineRule="auto"/>
         <w:jc w:val="both"/>
         <w:rPr>
           <w:rFonts w:ascii="Times New Roman" w:hAnsi="Times New Roman"/>
@@ -3010,7 +3006,6 @@
           <w:ilvl w:val="0"/>
           <w:numId w:val="1"/>
         </w:numPr>
-        <w:spacing w:line="360" w:lineRule="auto"/>
         <w:jc w:val="both"/>
         <w:rPr>
           <w:rFonts w:ascii="Times New Roman" w:hAnsi="Times New Roman"/>
@@ -3073,7 +3068,6 @@
           <w:ilvl w:val="0"/>
           <w:numId w:val="1"/>
         </w:numPr>
-        <w:spacing w:line="360" w:lineRule="auto"/>
         <w:jc w:val="both"/>
         <w:rPr>
           <w:rFonts w:ascii="Times New Roman" w:hAnsi="Times New Roman"/>
@@ -3191,7 +3185,6 @@
           <w:ilvl w:val="1"/>
           <w:numId w:val="1"/>
         </w:numPr>
-        <w:spacing w:line="360" w:lineRule="auto"/>
         <w:jc w:val="both"/>
         <w:rPr>
           <w:rFonts w:ascii="Times New Roman" w:hAnsi="Times New Roman"/>
@@ -3211,7 +3204,6 @@
           <w:ilvl w:val="1"/>
           <w:numId w:val="1"/>
         </w:numPr>
-        <w:spacing w:line="360" w:lineRule="auto"/>
         <w:jc w:val="both"/>
         <w:rPr>
           <w:rFonts w:ascii="Times New Roman" w:hAnsi="Times New Roman"/>
@@ -3231,7 +3223,6 @@
           <w:ilvl w:val="1"/>
           <w:numId w:val="1"/>
         </w:numPr>
-        <w:spacing w:line="360" w:lineRule="auto"/>
         <w:jc w:val="both"/>
         <w:rPr>
           <w:rFonts w:ascii="Times New Roman" w:hAnsi="Times New Roman"/>
@@ -3251,7 +3242,6 @@
           <w:ilvl w:val="1"/>
           <w:numId w:val="1"/>
         </w:numPr>
-        <w:spacing w:line="360" w:lineRule="auto"/>
         <w:jc w:val="both"/>
         <w:rPr>
           <w:rFonts w:ascii="Times New Roman" w:hAnsi="Times New Roman"/>
@@ -3271,7 +3261,6 @@
           <w:ilvl w:val="1"/>
           <w:numId w:val="1"/>
         </w:numPr>
-        <w:spacing w:line="360" w:lineRule="auto"/>
         <w:jc w:val="both"/>
         <w:rPr>
           <w:rFonts w:ascii="Times New Roman" w:hAnsi="Times New Roman"/>
@@ -3303,7 +3292,6 @@
           <w:ilvl w:val="1"/>
           <w:numId w:val="1"/>
         </w:numPr>
-        <w:spacing w:line="360" w:lineRule="auto"/>
         <w:jc w:val="both"/>
         <w:rPr>
           <w:rFonts w:ascii="Times New Roman" w:hAnsi="Times New Roman"/>
@@ -3323,7 +3311,6 @@
           <w:ilvl w:val="1"/>
           <w:numId w:val="1"/>
         </w:numPr>
-        <w:spacing w:line="360" w:lineRule="auto"/>
         <w:jc w:val="both"/>
         <w:rPr>
           <w:rFonts w:ascii="Times New Roman" w:hAnsi="Times New Roman"/>
@@ -3343,7 +3330,6 @@
           <w:ilvl w:val="1"/>
           <w:numId w:val="1"/>
         </w:numPr>
-        <w:spacing w:line="360" w:lineRule="auto"/>
         <w:jc w:val="both"/>
         <w:rPr>
           <w:rFonts w:ascii="Times New Roman" w:hAnsi="Times New Roman"/>
@@ -3369,7 +3355,6 @@
           <w:ilvl w:val="1"/>
           <w:numId w:val="1"/>
         </w:numPr>
-        <w:spacing w:line="360" w:lineRule="auto"/>
         <w:jc w:val="both"/>
         <w:rPr>
           <w:rFonts w:ascii="Times New Roman" w:hAnsi="Times New Roman"/>
@@ -3389,7 +3374,6 @@
           <w:ilvl w:val="1"/>
           <w:numId w:val="1"/>
         </w:numPr>
-        <w:spacing w:line="360" w:lineRule="auto"/>
         <w:jc w:val="both"/>
         <w:rPr>
           <w:rFonts w:ascii="Times New Roman" w:hAnsi="Times New Roman"/>
@@ -3423,7 +3407,6 @@
           <w:ilvl w:val="1"/>
           <w:numId w:val="1"/>
         </w:numPr>
-        <w:spacing w:line="360" w:lineRule="auto"/>
         <w:jc w:val="both"/>
         <w:rPr>
           <w:rFonts w:ascii="Times New Roman" w:hAnsi="Times New Roman"/>
@@ -3451,7 +3434,6 @@
           <w:ilvl w:val="1"/>
           <w:numId w:val="1"/>
         </w:numPr>
-        <w:spacing w:line="360" w:lineRule="auto"/>
         <w:jc w:val="both"/>
         <w:rPr>
           <w:rFonts w:ascii="Times New Roman" w:hAnsi="Times New Roman"/>
@@ -3483,7 +3465,6 @@
           <w:ilvl w:val="1"/>
           <w:numId w:val="1"/>
         </w:numPr>
-        <w:spacing w:line="360" w:lineRule="auto"/>
         <w:jc w:val="both"/>
         <w:rPr>
           <w:rFonts w:ascii="Times New Roman" w:hAnsi="Times New Roman"/>
@@ -3507,7 +3488,6 @@
     <w:p>
       <w:pPr>
         <w:pStyle w:val="ListParagraph"/>
-        <w:spacing w:line="360" w:lineRule="auto"/>
         <w:ind w:left="0"/>
         <w:jc w:val="both"/>
         <w:rPr>
@@ -3518,7 +3498,6 @@
     <w:p>
       <w:pPr>
         <w:pStyle w:val="ListParagraph"/>
-        <w:spacing w:line="360" w:lineRule="auto"/>
         <w:ind w:left="0"/>
         <w:jc w:val="both"/>
         <w:rPr>
@@ -3571,7 +3550,6 @@
     <w:p>
       <w:pPr>
         <w:pStyle w:val="ListParagraph"/>
-        <w:spacing w:line="360" w:lineRule="auto"/>
         <w:ind w:left="0"/>
         <w:jc w:val="both"/>
         <w:rPr>
@@ -3582,9 +3560,9 @@
     <w:p>
       <w:pPr>
         <w:pStyle w:val="ListParagraph"/>
-        <w:spacing w:line="360" w:lineRule="auto"/>
         <w:ind w:left="0"/>
         <w:jc w:val="both"/>
+        <w:outlineLvl w:val="0"/>
         <w:rPr>
           <w:rFonts w:ascii="Times New Roman" w:hAnsi="Times New Roman"/>
           <w:b/>
@@ -3617,7 +3595,6 @@
         <w:autoSpaceDE w:val="0"/>
         <w:autoSpaceDN w:val="0"/>
         <w:adjustRightInd w:val="0"/>
-        <w:spacing w:line="360" w:lineRule="auto"/>
         <w:ind w:left="720" w:hanging="720"/>
         <w:jc w:val="both"/>
         <w:rPr>
@@ -3759,7 +3736,6 @@
         <w:autoSpaceDE w:val="0"/>
         <w:autoSpaceDN w:val="0"/>
         <w:adjustRightInd w:val="0"/>
-        <w:spacing w:line="360" w:lineRule="auto"/>
         <w:ind w:left="720" w:hanging="720"/>
         <w:jc w:val="both"/>
         <w:rPr>
@@ -3910,7 +3886,14 @@
           <w:b/>
           <w:bCs/>
         </w:rPr>
-        <w:t>108,</w:t>
+        <w:t>108</w:t>
+      </w:r>
+      <w:r>
+        <w:rPr>
+          <w:rFonts w:ascii="Times New Roman" w:hAnsi="Times New Roman"/>
+          <w:bCs/>
+        </w:rPr>
+        <w:t>,</w:t>
       </w:r>
       <w:r>
         <w:rPr>
@@ -3925,7 +3908,6 @@
         <w:autoSpaceDE w:val="0"/>
         <w:autoSpaceDN w:val="0"/>
         <w:adjustRightInd w:val="0"/>
-        <w:spacing w:line="360" w:lineRule="auto"/>
         <w:ind w:left="720" w:hanging="720"/>
         <w:jc w:val="both"/>
         <w:rPr>
@@ -3986,7 +3968,23 @@
         <w:rPr>
           <w:rFonts w:ascii="Times New Roman" w:hAnsi="Times New Roman"/>
         </w:rPr>
-        <w:t xml:space="preserve"> J., Drury J. 2016. RPANDA: an R package for macroevolutionary analyses on phylogenetic trees. </w:t>
+        <w:t xml:space="preserve"> J., Drury J. 2016. </w:t>
+      </w:r>
+      <w:bookmarkStart w:id="1" w:name="OLE_LINK1"/>
+      <w:bookmarkStart w:id="2" w:name="OLE_LINK2"/>
+      <w:r>
+        <w:rPr>
+          <w:rFonts w:ascii="Times New Roman" w:hAnsi="Times New Roman"/>
+        </w:rPr>
+        <w:t>RPANDA: an R package for macroevolutionary analyses on phylogenetic trees</w:t>
+      </w:r>
+      <w:bookmarkEnd w:id="1"/>
+      <w:bookmarkEnd w:id="2"/>
+      <w:r>
+        <w:rPr>
+          <w:rFonts w:ascii="Times New Roman" w:hAnsi="Times New Roman"/>
+        </w:rPr>
+        <w:t xml:space="preserve">. </w:t>
       </w:r>
       <w:r>
         <w:rPr>
@@ -4004,6 +4002,7 @@
         <w:t>Evol</w:t>
       </w:r>
       <w:proofErr w:type="spellEnd"/>
+      <w:proofErr w:type="gramStart"/>
       <w:r>
         <w:rPr>
           <w:rFonts w:ascii="Times New Roman" w:hAnsi="Times New Roman"/>
@@ -4015,24 +4014,28 @@
         <w:rPr>
           <w:rFonts w:ascii="Times New Roman" w:hAnsi="Times New Roman"/>
         </w:rPr>
+        <w:t>,</w:t>
+      </w:r>
+      <w:proofErr w:type="gramEnd"/>
+      <w:r>
+        <w:rPr>
+          <w:rFonts w:ascii="Times New Roman" w:hAnsi="Times New Roman"/>
+        </w:rPr>
         <w:t xml:space="preserve"> </w:t>
       </w:r>
-      <w:proofErr w:type="gramStart"/>
-      <w:r>
-        <w:rPr>
-          <w:rFonts w:ascii="Times New Roman" w:hAnsi="Times New Roman"/>
-        </w:rPr>
-        <w:t>doi.org</w:t>
-      </w:r>
-      <w:proofErr w:type="gramEnd"/>
-      <w:r>
-        <w:rPr>
-          <w:rFonts w:ascii="Times New Roman" w:hAnsi="Times New Roman"/>
-        </w:rPr>
-        <w:t>/10.1111/2041-210X.12526</w:t>
-      </w:r>
-      <w:bookmarkStart w:id="0" w:name="_GoBack"/>
-      <w:bookmarkEnd w:id="0"/>
+      <w:r>
+        <w:rPr>
+          <w:rFonts w:ascii="Times New Roman" w:hAnsi="Times New Roman"/>
+          <w:b/>
+        </w:rPr>
+        <w:t>7</w:t>
+      </w:r>
+      <w:r>
+        <w:rPr>
+          <w:rFonts w:ascii="Times New Roman" w:hAnsi="Times New Roman"/>
+        </w:rPr>
+        <w:t>, 589-597.</w:t>
+      </w:r>
     </w:p>
     <w:p>
       <w:pPr>
@@ -4040,7 +4043,6 @@
         <w:autoSpaceDE w:val="0"/>
         <w:autoSpaceDN w:val="0"/>
         <w:adjustRightInd w:val="0"/>
-        <w:spacing w:line="360" w:lineRule="auto"/>
         <w:ind w:left="720" w:hanging="720"/>
         <w:jc w:val="both"/>
         <w:rPr>
@@ -4136,7 +4138,6 @@
       <w:r>
         <w:rPr>
           <w:rFonts w:ascii="Times New Roman" w:hAnsi="Times New Roman"/>
-          <w:b/>
           <w:bCs/>
         </w:rPr>
         <w:t>,</w:t>
@@ -4154,7 +4155,6 @@
         <w:autoSpaceDE w:val="0"/>
         <w:autoSpaceDN w:val="0"/>
         <w:adjustRightInd w:val="0"/>
-        <w:spacing w:line="360" w:lineRule="auto"/>
         <w:ind w:left="720" w:hanging="720"/>
         <w:jc w:val="both"/>
         <w:rPr>
@@ -4297,7 +4297,6 @@
         <w:autoSpaceDE w:val="0"/>
         <w:autoSpaceDN w:val="0"/>
         <w:adjustRightInd w:val="0"/>
-        <w:spacing w:line="360" w:lineRule="auto"/>
         <w:ind w:left="720" w:hanging="720"/>
         <w:jc w:val="both"/>
         <w:rPr>
@@ -4422,7 +4421,14 @@
           <w:b/>
           <w:bCs/>
         </w:rPr>
-        <w:t>108,</w:t>
+        <w:t>108</w:t>
+      </w:r>
+      <w:r>
+        <w:rPr>
+          <w:rFonts w:ascii="Times New Roman" w:hAnsi="Times New Roman"/>
+          <w:bCs/>
+        </w:rPr>
+        <w:t>,</w:t>
       </w:r>
       <w:r>
         <w:rPr>

</xml_diff>

<commit_message>
Fix bugs and updated references
</commit_message>
<xml_diff>
--- a/Tutorial.docx
+++ b/Tutorial.docx
@@ -4,7 +4,6 @@
   <w:body>
     <w:p>
       <w:pPr>
-        <w:spacing w:line="360" w:lineRule="auto"/>
         <w:jc w:val="center"/>
         <w:rPr>
           <w:rFonts w:ascii="Times New Roman" w:hAnsi="Times New Roman"/>
@@ -38,7 +37,6 @@
     </w:p>
     <w:p>
       <w:pPr>
-        <w:spacing w:line="360" w:lineRule="auto"/>
         <w:jc w:val="center"/>
         <w:rPr>
           <w:rFonts w:ascii="Times New Roman" w:hAnsi="Times New Roman"/>
@@ -47,7 +45,6 @@
     </w:p>
     <w:p>
       <w:pPr>
-        <w:spacing w:line="360" w:lineRule="auto"/>
         <w:jc w:val="center"/>
         <w:rPr>
           <w:rFonts w:ascii="Times New Roman" w:hAnsi="Times New Roman"/>
@@ -59,69 +56,11 @@
           <w:rFonts w:ascii="Times New Roman" w:hAnsi="Times New Roman"/>
           <w:i/>
         </w:rPr>
-        <w:t xml:space="preserve">Fabien L. Condamine*, </w:t>
-      </w:r>
-      <w:proofErr w:type="spellStart"/>
-      <w:r>
-        <w:rPr>
-          <w:rFonts w:ascii="Times New Roman" w:hAnsi="Times New Roman"/>
-          <w:i/>
-        </w:rPr>
-        <w:t>Alexandre</w:t>
-      </w:r>
-      <w:proofErr w:type="spellEnd"/>
-      <w:r>
-        <w:rPr>
-          <w:rFonts w:ascii="Times New Roman" w:hAnsi="Times New Roman"/>
-          <w:i/>
-        </w:rPr>
-        <w:t xml:space="preserve"> </w:t>
-      </w:r>
-      <w:proofErr w:type="spellStart"/>
-      <w:r>
-        <w:rPr>
-          <w:rFonts w:ascii="Times New Roman" w:hAnsi="Times New Roman"/>
-          <w:i/>
-        </w:rPr>
-        <w:t>Antonelli</w:t>
-      </w:r>
-      <w:proofErr w:type="spellEnd"/>
-      <w:r>
-        <w:rPr>
-          <w:rFonts w:ascii="Times New Roman" w:hAnsi="Times New Roman"/>
-          <w:i/>
-        </w:rPr>
-        <w:t xml:space="preserve">, Laura P. </w:t>
-      </w:r>
-      <w:proofErr w:type="spellStart"/>
-      <w:r>
-        <w:rPr>
-          <w:rFonts w:ascii="Times New Roman" w:hAnsi="Times New Roman"/>
-          <w:i/>
-        </w:rPr>
-        <w:t>Lagomarsino</w:t>
-      </w:r>
-      <w:proofErr w:type="spellEnd"/>
-      <w:r>
-        <w:rPr>
-          <w:rFonts w:ascii="Times New Roman" w:hAnsi="Times New Roman"/>
-          <w:i/>
-        </w:rPr>
-        <w:t xml:space="preserve">, Carina Hoorn and Lee Hsiang </w:t>
-      </w:r>
-      <w:proofErr w:type="spellStart"/>
-      <w:r>
-        <w:rPr>
-          <w:rFonts w:ascii="Times New Roman" w:hAnsi="Times New Roman"/>
-          <w:i/>
-        </w:rPr>
-        <w:t>Liow</w:t>
-      </w:r>
-      <w:proofErr w:type="spellEnd"/>
-    </w:p>
-    <w:p>
-      <w:pPr>
-        <w:spacing w:line="360" w:lineRule="auto"/>
+        <w:t>Fabien L. Condamine*, Alexandre Antonelli, Laura P. Lagomarsino, Carina Hoorn and Lee Hsiang Liow</w:t>
+      </w:r>
+    </w:p>
+    <w:p>
+      <w:pPr>
         <w:jc w:val="center"/>
         <w:rPr>
           <w:rFonts w:ascii="Times New Roman" w:hAnsi="Times New Roman"/>
@@ -130,8 +69,8 @@
     </w:p>
     <w:p>
       <w:pPr>
-        <w:spacing w:line="360" w:lineRule="auto"/>
         <w:jc w:val="center"/>
+        <w:outlineLvl w:val="0"/>
         <w:rPr>
           <w:rFonts w:ascii="Times New Roman" w:hAnsi="Times New Roman"/>
         </w:rPr>
@@ -153,7 +92,6 @@
     </w:p>
     <w:p>
       <w:pPr>
-        <w:spacing w:line="360" w:lineRule="auto"/>
         <w:jc w:val="center"/>
         <w:rPr>
           <w:rFonts w:ascii="Times New Roman" w:hAnsi="Times New Roman"/>
@@ -162,8 +100,8 @@
     </w:p>
     <w:p>
       <w:pPr>
-        <w:spacing w:line="360" w:lineRule="auto"/>
         <w:jc w:val="center"/>
+        <w:outlineLvl w:val="0"/>
         <w:rPr>
           <w:rFonts w:ascii="Times New Roman" w:hAnsi="Times New Roman"/>
           <w:b/>
@@ -180,7 +118,6 @@
         </w:rPr>
         <w:t xml:space="preserve">Manual to use the R script provided in </w:t>
       </w:r>
-      <w:proofErr w:type="spellStart"/>
       <w:r>
         <w:rPr>
           <w:rFonts w:ascii="Times New Roman" w:hAnsi="Times New Roman"/>
@@ -190,12 +127,11 @@
         </w:rPr>
         <w:t>GitHub</w:t>
       </w:r>
-      <w:proofErr w:type="spellEnd"/>
-    </w:p>
-    <w:p>
-      <w:pPr>
-        <w:spacing w:line="360" w:lineRule="auto"/>
+    </w:p>
+    <w:p>
+      <w:pPr>
         <w:jc w:val="center"/>
+        <w:outlineLvl w:val="0"/>
         <w:rPr>
           <w:rFonts w:ascii="Times New Roman" w:hAnsi="Times New Roman"/>
         </w:rPr>
@@ -263,16 +199,14 @@
     </w:p>
     <w:p>
       <w:pPr>
-        <w:spacing w:line="360" w:lineRule="auto"/>
-        <w:jc w:val="both"/>
-        <w:rPr>
-          <w:rFonts w:ascii="Times New Roman" w:hAnsi="Times New Roman"/>
-        </w:rPr>
-      </w:pPr>
-    </w:p>
-    <w:p>
-      <w:pPr>
-        <w:spacing w:line="360" w:lineRule="auto"/>
+        <w:jc w:val="both"/>
+        <w:rPr>
+          <w:rFonts w:ascii="Times New Roman" w:hAnsi="Times New Roman"/>
+        </w:rPr>
+      </w:pPr>
+    </w:p>
+    <w:p>
+      <w:pPr>
         <w:jc w:val="both"/>
         <w:rPr>
           <w:rFonts w:ascii="Times New Roman" w:hAnsi="Times New Roman"/>
@@ -355,7 +289,6 @@
     </w:p>
     <w:p>
       <w:pPr>
-        <w:spacing w:line="360" w:lineRule="auto"/>
         <w:ind w:firstLine="720"/>
         <w:jc w:val="both"/>
         <w:rPr>
@@ -368,15 +301,79 @@
         </w:rPr>
         <w:t xml:space="preserve">The Court Jester analyses are represented by the </w:t>
       </w:r>
-      <w:proofErr w:type="spellStart"/>
-      <w:r>
-        <w:rPr>
-          <w:rFonts w:ascii="Times New Roman" w:hAnsi="Times New Roman"/>
-          <w:i/>
-        </w:rPr>
-        <w:t>PaleoEnv</w:t>
-      </w:r>
-      <w:proofErr w:type="spellEnd"/>
+      <w:r>
+        <w:rPr>
+          <w:rFonts w:ascii="Times New Roman" w:hAnsi="Times New Roman"/>
+          <w:i/>
+        </w:rPr>
+        <w:t>PaleoEnv model</w:t>
+      </w:r>
+      <w:r>
+        <w:rPr>
+          <w:rFonts w:ascii="Times New Roman" w:hAnsi="Times New Roman"/>
+        </w:rPr>
+        <w:t xml:space="preserve"> (Condamine </w:t>
+      </w:r>
+      <w:r>
+        <w:rPr>
+          <w:rFonts w:ascii="Times New Roman" w:hAnsi="Times New Roman"/>
+          <w:i/>
+        </w:rPr>
+        <w:t>et al.</w:t>
+      </w:r>
+      <w:r>
+        <w:rPr>
+          <w:rFonts w:ascii="Times New Roman" w:hAnsi="Times New Roman"/>
+        </w:rPr>
+        <w:t xml:space="preserve">, 2013) in which one can </w:t>
+      </w:r>
+      <w:r>
+        <w:rPr>
+          <w:rFonts w:ascii="Times New Roman" w:hAnsi="Times New Roman"/>
+        </w:rPr>
+        <w:t>set</w:t>
+      </w:r>
+      <w:r>
+        <w:rPr>
+          <w:rFonts w:ascii="Times New Roman" w:hAnsi="Times New Roman"/>
+        </w:rPr>
+        <w:t xml:space="preserve"> an environmental variable that itself varies through time (e.g. temperature, sea-level). </w:t>
+      </w:r>
+      <w:r>
+        <w:rPr>
+          <w:rFonts w:ascii="Times New Roman" w:hAnsi="Times New Roman"/>
+        </w:rPr>
+        <w:t>The model will thus estimate whether the speciation/extinction varied according to the past environment, and to which extent.</w:t>
+      </w:r>
+    </w:p>
+    <w:p>
+      <w:pPr>
+        <w:ind w:firstLine="720"/>
+        <w:jc w:val="both"/>
+        <w:rPr>
+          <w:rFonts w:ascii="Times New Roman" w:hAnsi="Times New Roman"/>
+        </w:rPr>
+      </w:pPr>
+      <w:r>
+        <w:rPr>
+          <w:rFonts w:ascii="Times New Roman" w:hAnsi="Times New Roman"/>
+        </w:rPr>
+        <w:t xml:space="preserve">The Red Queen analyses are made with the </w:t>
+      </w:r>
+      <w:r>
+        <w:rPr>
+          <w:rFonts w:ascii="Times New Roman" w:hAnsi="Times New Roman"/>
+          <w:i/>
+        </w:rPr>
+        <w:t>diversity-dependent</w:t>
+      </w:r>
+      <w:r>
+        <w:rPr>
+          <w:rFonts w:ascii="Times New Roman" w:hAnsi="Times New Roman"/>
+          <w:i/>
+        </w:rPr>
+        <w:t xml:space="preserve"> (DDD)</w:t>
+      </w:r>
       <w:r>
         <w:rPr>
           <w:rFonts w:ascii="Times New Roman" w:hAnsi="Times New Roman"/>
@@ -388,7 +385,7 @@
         <w:rPr>
           <w:rFonts w:ascii="Times New Roman" w:hAnsi="Times New Roman"/>
         </w:rPr>
-        <w:t xml:space="preserve"> (Condamine </w:t>
+        <w:t xml:space="preserve"> that estimates whether a clade has reached its ecological limits, i.e. its carrying capacity (Etienne </w:t>
       </w:r>
       <w:r>
         <w:rPr>
@@ -401,30 +398,43 @@
         <w:rPr>
           <w:rFonts w:ascii="Times New Roman" w:hAnsi="Times New Roman"/>
         </w:rPr>
-        <w:t xml:space="preserve">, 2013) in which one can </w:t>
-      </w:r>
-      <w:r>
-        <w:rPr>
-          <w:rFonts w:ascii="Times New Roman" w:hAnsi="Times New Roman"/>
-        </w:rPr>
-        <w:t>set</w:t>
-      </w:r>
-      <w:r>
-        <w:rPr>
-          <w:rFonts w:ascii="Times New Roman" w:hAnsi="Times New Roman"/>
-        </w:rPr>
-        <w:t xml:space="preserve"> an environmental variable that itself varies through time (e.g. temperature, sea-level). </w:t>
-      </w:r>
-      <w:r>
-        <w:rPr>
-          <w:rFonts w:ascii="Times New Roman" w:hAnsi="Times New Roman"/>
-        </w:rPr>
-        <w:t>The model will thus estimate whether the speciation/extinction varied according to the past environment, and to which extent.</w:t>
-      </w:r>
-    </w:p>
-    <w:p>
-      <w:pPr>
-        <w:spacing w:line="360" w:lineRule="auto"/>
+        <w:t xml:space="preserve">, 2012). </w:t>
+      </w:r>
+      <w:r>
+        <w:rPr>
+          <w:rFonts w:ascii="Times New Roman" w:hAnsi="Times New Roman"/>
+        </w:rPr>
+        <w:t xml:space="preserve">Also, one can easily change the </w:t>
+      </w:r>
+      <w:r>
+        <w:rPr>
+          <w:rFonts w:ascii="Times New Roman" w:hAnsi="Times New Roman"/>
+          <w:i/>
+        </w:rPr>
+        <w:t>PaleoEnv model</w:t>
+      </w:r>
+      <w:r>
+        <w:rPr>
+          <w:rFonts w:ascii="Times New Roman" w:hAnsi="Times New Roman"/>
+        </w:rPr>
+        <w:t xml:space="preserve"> into a </w:t>
+      </w:r>
+      <w:r>
+        <w:rPr>
+          <w:rFonts w:ascii="Times New Roman" w:hAnsi="Times New Roman"/>
+          <w:i/>
+        </w:rPr>
+        <w:t>multiple clade diversity-dependent model</w:t>
+      </w:r>
+      <w:r>
+        <w:rPr>
+          <w:rFonts w:ascii="Times New Roman" w:hAnsi="Times New Roman"/>
+        </w:rPr>
+        <w:t xml:space="preserve"> if he has past diversity curve of an interacting clade with the focal clade. This will estimate the correlation between the focal clade’s speciation/extinction and the diversity dynamics of the extra clade.</w:t>
+      </w:r>
+    </w:p>
+    <w:p>
+      <w:pPr>
         <w:ind w:firstLine="720"/>
         <w:jc w:val="both"/>
         <w:rPr>
@@ -435,34 +445,7 @@
         <w:rPr>
           <w:rFonts w:ascii="Times New Roman" w:hAnsi="Times New Roman"/>
         </w:rPr>
-        <w:t xml:space="preserve">The Red Queen analyses are made with the </w:t>
-      </w:r>
-      <w:r>
-        <w:rPr>
-          <w:rFonts w:ascii="Times New Roman" w:hAnsi="Times New Roman"/>
-          <w:i/>
-        </w:rPr>
-        <w:t>diversity-dependent</w:t>
-      </w:r>
-      <w:r>
-        <w:rPr>
-          <w:rFonts w:ascii="Times New Roman" w:hAnsi="Times New Roman"/>
-          <w:i/>
-        </w:rPr>
-        <w:t xml:space="preserve"> (DDD)</w:t>
-      </w:r>
-      <w:r>
-        <w:rPr>
-          <w:rFonts w:ascii="Times New Roman" w:hAnsi="Times New Roman"/>
-          <w:i/>
-        </w:rPr>
-        <w:t xml:space="preserve"> model</w:t>
-      </w:r>
-      <w:r>
-        <w:rPr>
-          <w:rFonts w:ascii="Times New Roman" w:hAnsi="Times New Roman"/>
-        </w:rPr>
-        <w:t xml:space="preserve"> that estimates whether a clade has reached its ecological limits, i.e. its carrying capacity (Etienne </w:t>
+        <w:t xml:space="preserve">In the book chapter, Condamine </w:t>
       </w:r>
       <w:r>
         <w:rPr>
@@ -475,76 +458,6 @@
         <w:rPr>
           <w:rFonts w:ascii="Times New Roman" w:hAnsi="Times New Roman"/>
         </w:rPr>
-        <w:t xml:space="preserve">, 2012). </w:t>
-      </w:r>
-      <w:r>
-        <w:rPr>
-          <w:rFonts w:ascii="Times New Roman" w:hAnsi="Times New Roman"/>
-        </w:rPr>
-        <w:t xml:space="preserve">Also, one can easily change the </w:t>
-      </w:r>
-      <w:proofErr w:type="spellStart"/>
-      <w:r>
-        <w:rPr>
-          <w:rFonts w:ascii="Times New Roman" w:hAnsi="Times New Roman"/>
-          <w:i/>
-        </w:rPr>
-        <w:t>PaleoEnv</w:t>
-      </w:r>
-      <w:proofErr w:type="spellEnd"/>
-      <w:r>
-        <w:rPr>
-          <w:rFonts w:ascii="Times New Roman" w:hAnsi="Times New Roman"/>
-          <w:i/>
-        </w:rPr>
-        <w:t xml:space="preserve"> model</w:t>
-      </w:r>
-      <w:r>
-        <w:rPr>
-          <w:rFonts w:ascii="Times New Roman" w:hAnsi="Times New Roman"/>
-        </w:rPr>
-        <w:t xml:space="preserve"> into a </w:t>
-      </w:r>
-      <w:r>
-        <w:rPr>
-          <w:rFonts w:ascii="Times New Roman" w:hAnsi="Times New Roman"/>
-          <w:i/>
-        </w:rPr>
-        <w:t>multiple clade diversity-dependent model</w:t>
-      </w:r>
-      <w:r>
-        <w:rPr>
-          <w:rFonts w:ascii="Times New Roman" w:hAnsi="Times New Roman"/>
-        </w:rPr>
-        <w:t xml:space="preserve"> if he has past diversity curve of an interacting clade with the focal clade. This will estimate the correlation between the focal clade’s speciation/extinction and the diversity dynamics of the extra clade.</w:t>
-      </w:r>
-    </w:p>
-    <w:p>
-      <w:pPr>
-        <w:spacing w:line="360" w:lineRule="auto"/>
-        <w:ind w:firstLine="720"/>
-        <w:jc w:val="both"/>
-        <w:rPr>
-          <w:rFonts w:ascii="Times New Roman" w:hAnsi="Times New Roman"/>
-        </w:rPr>
-      </w:pPr>
-      <w:r>
-        <w:rPr>
-          <w:rFonts w:ascii="Times New Roman" w:hAnsi="Times New Roman"/>
-        </w:rPr>
-        <w:t xml:space="preserve">In the book chapter, Condamine </w:t>
-      </w:r>
-      <w:r>
-        <w:rPr>
-          <w:rFonts w:ascii="Times New Roman" w:hAnsi="Times New Roman"/>
-          <w:i/>
-        </w:rPr>
-        <w:t>et al.</w:t>
-      </w:r>
-      <w:r>
-        <w:rPr>
-          <w:rFonts w:ascii="Times New Roman" w:hAnsi="Times New Roman"/>
-        </w:rPr>
         <w:t xml:space="preserve"> (2017) </w:t>
       </w:r>
       <w:r>
@@ -586,7 +499,6 @@
     </w:p>
     <w:p>
       <w:pPr>
-        <w:spacing w:line="360" w:lineRule="auto"/>
         <w:jc w:val="both"/>
         <w:rPr>
           <w:rFonts w:ascii="Times New Roman" w:hAnsi="Times New Roman"/>
@@ -597,70 +509,27 @@
           <w:rFonts w:ascii="Times New Roman" w:hAnsi="Times New Roman"/>
         </w:rPr>
         <w:tab/>
-        <w:t xml:space="preserve">The framework is highly flexible, as explained in the chapter, and may include other models to test for the prevalence of the Red Queen and Court Jester. For instance, the time-dependent models of </w:t>
-      </w:r>
-      <w:proofErr w:type="spellStart"/>
-      <w:r>
-        <w:rPr>
-          <w:rFonts w:ascii="Times New Roman" w:hAnsi="Times New Roman"/>
-        </w:rPr>
-        <w:t>Morlon</w:t>
-      </w:r>
-      <w:proofErr w:type="spellEnd"/>
-      <w:r>
-        <w:rPr>
-          <w:rFonts w:ascii="Times New Roman" w:hAnsi="Times New Roman"/>
-        </w:rPr>
-        <w:t xml:space="preserve"> et al. (2011) and </w:t>
-      </w:r>
-      <w:proofErr w:type="spellStart"/>
-      <w:r>
-        <w:rPr>
-          <w:rFonts w:ascii="Times New Roman" w:hAnsi="Times New Roman"/>
-        </w:rPr>
-        <w:t>Stadler</w:t>
-      </w:r>
-      <w:proofErr w:type="spellEnd"/>
-      <w:r>
-        <w:rPr>
-          <w:rFonts w:ascii="Times New Roman" w:hAnsi="Times New Roman"/>
-        </w:rPr>
-        <w:t xml:space="preserve"> (2011) are included, but were not tested on the Andean clade of hummingbirds. </w:t>
-      </w:r>
-      <w:r>
-        <w:rPr>
-          <w:rFonts w:ascii="Times New Roman" w:hAnsi="Times New Roman"/>
-        </w:rPr>
-        <w:t xml:space="preserve">The time-dependent models, </w:t>
-      </w:r>
-      <w:proofErr w:type="spellStart"/>
-      <w:r>
-        <w:rPr>
-          <w:rFonts w:ascii="Times New Roman" w:hAnsi="Times New Roman"/>
-        </w:rPr>
-        <w:t>PaleoEnv</w:t>
-      </w:r>
-      <w:proofErr w:type="spellEnd"/>
-      <w:r>
-        <w:rPr>
-          <w:rFonts w:ascii="Times New Roman" w:hAnsi="Times New Roman"/>
-        </w:rPr>
-        <w:t xml:space="preserve"> models, and DDD models are comparable based on their corrected Akaike Information Criterion (AICc, see the chapter for an explanation). Note that the TreePar model is not comparable to the others.</w:t>
-      </w:r>
-    </w:p>
-    <w:p>
-      <w:pPr>
-        <w:spacing w:line="360" w:lineRule="auto"/>
-        <w:jc w:val="both"/>
-        <w:rPr>
-          <w:rFonts w:ascii="Times New Roman" w:hAnsi="Times New Roman"/>
-        </w:rPr>
-      </w:pPr>
-    </w:p>
-    <w:p>
-      <w:pPr>
-        <w:spacing w:line="360" w:lineRule="auto"/>
-        <w:jc w:val="both"/>
+        <w:t xml:space="preserve">The framework is highly flexible, as explained in the chapter, and may include other models to test for the prevalence of the Red Queen and Court Jester. For instance, the time-dependent models of Morlon et al. (2011) and Stadler (2011) are included, but were not tested on the Andean clade of hummingbirds. </w:t>
+      </w:r>
+      <w:r>
+        <w:rPr>
+          <w:rFonts w:ascii="Times New Roman" w:hAnsi="Times New Roman"/>
+        </w:rPr>
+        <w:t>The time-dependent models, PaleoEnv models, and DDD models are comparable based on their corrected Akaike Information Criterion (AICc, see the chapter for an explanation). Note that the TreePar model is not comparable to the others.</w:t>
+      </w:r>
+    </w:p>
+    <w:p>
+      <w:pPr>
+        <w:jc w:val="both"/>
+        <w:rPr>
+          <w:rFonts w:ascii="Times New Roman" w:hAnsi="Times New Roman"/>
+        </w:rPr>
+      </w:pPr>
+    </w:p>
+    <w:p>
+      <w:pPr>
+        <w:jc w:val="both"/>
+        <w:outlineLvl w:val="0"/>
         <w:rPr>
           <w:rFonts w:ascii="Times New Roman" w:hAnsi="Times New Roman"/>
           <w:b/>
@@ -707,7 +576,6 @@
           <w:ilvl w:val="0"/>
           <w:numId w:val="2"/>
         </w:numPr>
-        <w:spacing w:line="360" w:lineRule="auto"/>
         <w:jc w:val="both"/>
         <w:rPr>
           <w:rFonts w:ascii="Times New Roman" w:hAnsi="Times New Roman"/>
@@ -771,7 +639,6 @@
           <w:ilvl w:val="0"/>
           <w:numId w:val="2"/>
         </w:numPr>
-        <w:spacing w:line="360" w:lineRule="auto"/>
         <w:jc w:val="both"/>
         <w:rPr>
           <w:rFonts w:ascii="Times New Roman" w:hAnsi="Times New Roman"/>
@@ -804,7 +671,6 @@
           <w:ilvl w:val="0"/>
           <w:numId w:val="2"/>
         </w:numPr>
-        <w:spacing w:line="360" w:lineRule="auto"/>
         <w:jc w:val="both"/>
         <w:rPr>
           <w:rFonts w:ascii="Times New Roman" w:hAnsi="Times New Roman"/>
@@ -816,7 +682,6 @@
         </w:rPr>
         <w:t xml:space="preserve">One or several </w:t>
       </w:r>
-      <w:proofErr w:type="spellStart"/>
       <w:r>
         <w:rPr>
           <w:rFonts w:ascii="Times New Roman" w:hAnsi="Times New Roman"/>
@@ -824,7 +689,6 @@
         </w:rPr>
         <w:t>paleo</w:t>
       </w:r>
-      <w:proofErr w:type="spellEnd"/>
       <w:r>
         <w:rPr>
           <w:rFonts w:ascii="Times New Roman" w:hAnsi="Times New Roman"/>
@@ -857,7 +721,6 @@
         </w:rPr>
         <w:t>; see folder “</w:t>
       </w:r>
-      <w:proofErr w:type="spellStart"/>
       <w:r>
         <w:rPr>
           <w:rFonts w:ascii="Times New Roman" w:hAnsi="Times New Roman"/>
@@ -865,7 +728,6 @@
         </w:rPr>
         <w:t>PaleoEnv</w:t>
       </w:r>
-      <w:proofErr w:type="spellEnd"/>
       <w:r>
         <w:rPr>
           <w:rFonts w:ascii="Times New Roman" w:hAnsi="Times New Roman"/>
@@ -876,21 +738,7 @@
         <w:rPr>
           <w:rFonts w:ascii="Times New Roman" w:hAnsi="Times New Roman"/>
         </w:rPr>
-        <w:t xml:space="preserve"> for the </w:t>
-      </w:r>
-      <w:proofErr w:type="spellStart"/>
-      <w:r>
-        <w:rPr>
-          <w:rFonts w:ascii="Times New Roman" w:hAnsi="Times New Roman"/>
-        </w:rPr>
-        <w:t>paleo</w:t>
-      </w:r>
-      <w:proofErr w:type="spellEnd"/>
-      <w:r>
-        <w:rPr>
-          <w:rFonts w:ascii="Times New Roman" w:hAnsi="Times New Roman"/>
-        </w:rPr>
-        <w:t>-environmental variables</w:t>
+        <w:t xml:space="preserve"> for the paleo-environmental variables</w:t>
       </w:r>
       <w:r>
         <w:rPr>
@@ -901,7 +749,6 @@
     </w:p>
     <w:p>
       <w:pPr>
-        <w:spacing w:line="360" w:lineRule="auto"/>
         <w:jc w:val="both"/>
         <w:rPr>
           <w:rFonts w:ascii="Times New Roman" w:hAnsi="Times New Roman"/>
@@ -911,8 +758,8 @@
     </w:p>
     <w:p>
       <w:pPr>
-        <w:spacing w:line="360" w:lineRule="auto"/>
-        <w:jc w:val="both"/>
+        <w:jc w:val="both"/>
+        <w:outlineLvl w:val="0"/>
         <w:rPr>
           <w:rFonts w:ascii="Times New Roman" w:hAnsi="Times New Roman"/>
           <w:b/>
@@ -937,7 +784,6 @@
           <w:ilvl w:val="0"/>
           <w:numId w:val="3"/>
         </w:numPr>
-        <w:spacing w:line="360" w:lineRule="auto"/>
         <w:jc w:val="both"/>
         <w:rPr>
           <w:rFonts w:ascii="Times New Roman" w:hAnsi="Times New Roman"/>
@@ -976,7 +822,6 @@
           <w:ilvl w:val="0"/>
           <w:numId w:val="3"/>
         </w:numPr>
-        <w:spacing w:line="360" w:lineRule="auto"/>
         <w:jc w:val="both"/>
         <w:rPr>
           <w:rFonts w:ascii="Times New Roman" w:hAnsi="Times New Roman"/>
@@ -1021,7 +866,6 @@
         </w:rPr>
         <w:t xml:space="preserve">, </w:t>
       </w:r>
-      <w:proofErr w:type="spellStart"/>
       <w:r>
         <w:rPr>
           <w:rFonts w:ascii="Times New Roman" w:hAnsi="Times New Roman"/>
@@ -1029,7 +873,6 @@
         </w:rPr>
         <w:t>pspline</w:t>
       </w:r>
-      <w:proofErr w:type="spellEnd"/>
       <w:r>
         <w:rPr>
           <w:rFonts w:ascii="Times New Roman" w:hAnsi="Times New Roman"/>
@@ -1069,30 +912,18 @@
           <w:ilvl w:val="1"/>
           <w:numId w:val="3"/>
         </w:numPr>
-        <w:spacing w:line="360" w:lineRule="auto"/>
-        <w:jc w:val="both"/>
-        <w:rPr>
-          <w:rFonts w:ascii="Times New Roman" w:hAnsi="Times New Roman"/>
-          <w:i/>
-        </w:rPr>
-      </w:pPr>
-      <w:proofErr w:type="spellStart"/>
-      <w:proofErr w:type="gramStart"/>
-      <w:r>
-        <w:rPr>
-          <w:rFonts w:ascii="Times New Roman" w:hAnsi="Times New Roman"/>
-          <w:i/>
-        </w:rPr>
-        <w:t>install.packages</w:t>
-      </w:r>
-      <w:proofErr w:type="spellEnd"/>
-      <w:proofErr w:type="gramEnd"/>
-      <w:r>
-        <w:rPr>
-          <w:rFonts w:ascii="Times New Roman" w:hAnsi="Times New Roman"/>
-          <w:i/>
-        </w:rPr>
-        <w:t>(“</w:t>
+        <w:jc w:val="both"/>
+        <w:rPr>
+          <w:rFonts w:ascii="Times New Roman" w:hAnsi="Times New Roman"/>
+          <w:i/>
+        </w:rPr>
+      </w:pPr>
+      <w:r>
+        <w:rPr>
+          <w:rFonts w:ascii="Times New Roman" w:hAnsi="Times New Roman"/>
+          <w:i/>
+        </w:rPr>
+        <w:t>install.packages(“</w:t>
       </w:r>
       <w:r>
         <w:rPr>
@@ -1116,30 +947,18 @@
           <w:ilvl w:val="1"/>
           <w:numId w:val="3"/>
         </w:numPr>
-        <w:spacing w:line="360" w:lineRule="auto"/>
-        <w:jc w:val="both"/>
-        <w:rPr>
-          <w:rFonts w:ascii="Times New Roman" w:hAnsi="Times New Roman"/>
-          <w:i/>
-        </w:rPr>
-      </w:pPr>
-      <w:proofErr w:type="spellStart"/>
-      <w:proofErr w:type="gramStart"/>
-      <w:r>
-        <w:rPr>
-          <w:rFonts w:ascii="Times New Roman" w:hAnsi="Times New Roman"/>
-          <w:i/>
-        </w:rPr>
-        <w:t>install.packages</w:t>
-      </w:r>
-      <w:proofErr w:type="spellEnd"/>
-      <w:proofErr w:type="gramEnd"/>
-      <w:r>
-        <w:rPr>
-          <w:rFonts w:ascii="Times New Roman" w:hAnsi="Times New Roman"/>
-          <w:i/>
-        </w:rPr>
-        <w:t>(“picante”, dependencies=</w:t>
+        <w:jc w:val="both"/>
+        <w:rPr>
+          <w:rFonts w:ascii="Times New Roman" w:hAnsi="Times New Roman"/>
+          <w:i/>
+        </w:rPr>
+      </w:pPr>
+      <w:r>
+        <w:rPr>
+          <w:rFonts w:ascii="Times New Roman" w:hAnsi="Times New Roman"/>
+          <w:i/>
+        </w:rPr>
+        <w:t>install.packages(“picante”, dependencies=</w:t>
       </w:r>
       <w:r>
         <w:rPr>
@@ -1163,46 +982,18 @@
           <w:ilvl w:val="1"/>
           <w:numId w:val="3"/>
         </w:numPr>
-        <w:spacing w:line="360" w:lineRule="auto"/>
-        <w:jc w:val="both"/>
-        <w:rPr>
-          <w:rFonts w:ascii="Times New Roman" w:hAnsi="Times New Roman"/>
-          <w:i/>
-        </w:rPr>
-      </w:pPr>
-      <w:proofErr w:type="spellStart"/>
-      <w:proofErr w:type="gramStart"/>
-      <w:r>
-        <w:rPr>
-          <w:rFonts w:ascii="Times New Roman" w:hAnsi="Times New Roman"/>
-          <w:i/>
-        </w:rPr>
-        <w:t>install.packages</w:t>
-      </w:r>
-      <w:proofErr w:type="spellEnd"/>
-      <w:proofErr w:type="gramEnd"/>
-      <w:r>
-        <w:rPr>
-          <w:rFonts w:ascii="Times New Roman" w:hAnsi="Times New Roman"/>
-          <w:i/>
-        </w:rPr>
-        <w:t>(“</w:t>
-      </w:r>
-      <w:proofErr w:type="spellStart"/>
-      <w:r>
-        <w:rPr>
-          <w:rFonts w:ascii="Times New Roman" w:hAnsi="Times New Roman"/>
-          <w:i/>
-        </w:rPr>
-        <w:t>pspline</w:t>
-      </w:r>
-      <w:proofErr w:type="spellEnd"/>
-      <w:r>
-        <w:rPr>
-          <w:rFonts w:ascii="Times New Roman" w:hAnsi="Times New Roman"/>
-          <w:i/>
-        </w:rPr>
-        <w:t>”, dependencies=T)</w:t>
+        <w:jc w:val="both"/>
+        <w:rPr>
+          <w:rFonts w:ascii="Times New Roman" w:hAnsi="Times New Roman"/>
+          <w:i/>
+        </w:rPr>
+      </w:pPr>
+      <w:r>
+        <w:rPr>
+          <w:rFonts w:ascii="Times New Roman" w:hAnsi="Times New Roman"/>
+          <w:i/>
+        </w:rPr>
+        <w:t>install.packages(“pspline”, dependencies=T)</w:t>
       </w:r>
     </w:p>
     <w:p>
@@ -1212,45 +1003,32 @@
           <w:ilvl w:val="1"/>
           <w:numId w:val="3"/>
         </w:numPr>
-        <w:spacing w:line="360" w:lineRule="auto"/>
-        <w:jc w:val="both"/>
-        <w:rPr>
-          <w:rFonts w:ascii="Times New Roman" w:hAnsi="Times New Roman"/>
-          <w:i/>
-        </w:rPr>
-      </w:pPr>
-      <w:proofErr w:type="spellStart"/>
-      <w:proofErr w:type="gramStart"/>
-      <w:r>
-        <w:rPr>
-          <w:rFonts w:ascii="Times New Roman" w:hAnsi="Times New Roman"/>
-          <w:i/>
-        </w:rPr>
-        <w:t>install.packages</w:t>
-      </w:r>
-      <w:proofErr w:type="spellEnd"/>
-      <w:proofErr w:type="gramEnd"/>
-      <w:r>
-        <w:rPr>
-          <w:rFonts w:ascii="Times New Roman" w:hAnsi="Times New Roman"/>
-          <w:i/>
-        </w:rPr>
-        <w:t>(“TreePar”, dependencies=T)</w:t>
-      </w:r>
-    </w:p>
-    <w:p>
-      <w:pPr>
-        <w:spacing w:line="360" w:lineRule="auto"/>
-        <w:jc w:val="both"/>
-        <w:rPr>
-          <w:rFonts w:ascii="Times New Roman" w:hAnsi="Times New Roman"/>
-        </w:rPr>
-      </w:pPr>
-    </w:p>
-    <w:p>
-      <w:pPr>
-        <w:spacing w:line="360" w:lineRule="auto"/>
-        <w:jc w:val="both"/>
+        <w:jc w:val="both"/>
+        <w:rPr>
+          <w:rFonts w:ascii="Times New Roman" w:hAnsi="Times New Roman"/>
+          <w:i/>
+        </w:rPr>
+      </w:pPr>
+      <w:r>
+        <w:rPr>
+          <w:rFonts w:ascii="Times New Roman" w:hAnsi="Times New Roman"/>
+          <w:i/>
+        </w:rPr>
+        <w:t>install.packages(“TreePar”, dependencies=T)</w:t>
+      </w:r>
+    </w:p>
+    <w:p>
+      <w:pPr>
+        <w:jc w:val="both"/>
+        <w:rPr>
+          <w:rFonts w:ascii="Times New Roman" w:hAnsi="Times New Roman"/>
+        </w:rPr>
+      </w:pPr>
+    </w:p>
+    <w:p>
+      <w:pPr>
+        <w:jc w:val="both"/>
+        <w:outlineLvl w:val="0"/>
         <w:rPr>
           <w:rFonts w:ascii="Times New Roman" w:hAnsi="Times New Roman"/>
           <w:b/>
@@ -1265,6 +1043,7 @@
           <w:color w:val="3366FF"/>
           <w:sz w:val="28"/>
         </w:rPr>
+        <w:lastRenderedPageBreak/>
         <w:t>Run the</w:t>
       </w:r>
       <w:r>
@@ -1292,7 +1071,6 @@
           <w:ilvl w:val="0"/>
           <w:numId w:val="12"/>
         </w:numPr>
-        <w:spacing w:line="360" w:lineRule="auto"/>
         <w:jc w:val="both"/>
         <w:rPr>
           <w:rFonts w:ascii="Times New Roman" w:hAnsi="Times New Roman"/>
@@ -1334,33 +1112,20 @@
         </w:rPr>
         <w:t>script “</w:t>
       </w:r>
-      <w:proofErr w:type="spellStart"/>
       <w:r>
         <w:rPr>
           <w:rFonts w:ascii="Times New Roman" w:hAnsi="Times New Roman"/>
           <w:b/>
           <w:i/>
         </w:rPr>
-        <w:t>run_diversification_</w:t>
-      </w:r>
-      <w:proofErr w:type="gramStart"/>
-      <w:r>
-        <w:rPr>
-          <w:rFonts w:ascii="Times New Roman" w:hAnsi="Times New Roman"/>
-          <w:b/>
-          <w:i/>
-        </w:rPr>
-        <w:t>analyses.R</w:t>
-      </w:r>
-      <w:proofErr w:type="spellEnd"/>
-      <w:proofErr w:type="gramEnd"/>
+        <w:t>run_diversification_analyses.R</w:t>
+      </w:r>
       <w:r>
         <w:rPr>
           <w:rFonts w:ascii="Times New Roman" w:hAnsi="Times New Roman"/>
         </w:rPr>
         <w:t>”, and directories “</w:t>
       </w:r>
-      <w:proofErr w:type="spellStart"/>
       <w:r>
         <w:rPr>
           <w:rFonts w:ascii="Times New Roman" w:hAnsi="Times New Roman"/>
@@ -1368,14 +1133,12 @@
         </w:rPr>
         <w:t>diversification_library</w:t>
       </w:r>
-      <w:proofErr w:type="spellEnd"/>
       <w:r>
         <w:rPr>
           <w:rFonts w:ascii="Times New Roman" w:hAnsi="Times New Roman"/>
         </w:rPr>
         <w:t>” and “</w:t>
       </w:r>
-      <w:proofErr w:type="spellStart"/>
       <w:r>
         <w:rPr>
           <w:rFonts w:ascii="Times New Roman" w:hAnsi="Times New Roman"/>
@@ -1383,7 +1146,6 @@
         </w:rPr>
         <w:t>PaleoEnv</w:t>
       </w:r>
-      <w:proofErr w:type="spellEnd"/>
       <w:r>
         <w:rPr>
           <w:rFonts w:ascii="Times New Roman" w:hAnsi="Times New Roman"/>
@@ -1403,7 +1165,6 @@
           <w:ilvl w:val="0"/>
           <w:numId w:val="12"/>
         </w:numPr>
-        <w:spacing w:line="360" w:lineRule="auto"/>
         <w:jc w:val="both"/>
         <w:rPr>
           <w:rFonts w:ascii="Times New Roman" w:hAnsi="Times New Roman"/>
@@ -1433,51 +1194,13 @@
         </w:rPr>
         <w:t xml:space="preserve">working directory to your folder (e.g. using </w:t>
       </w:r>
-      <w:proofErr w:type="spellStart"/>
-      <w:proofErr w:type="gramStart"/>
       <w:r>
         <w:rPr>
           <w:rFonts w:ascii="Times New Roman" w:hAnsi="Times New Roman"/>
           <w:b/>
           <w:i/>
         </w:rPr>
-        <w:t>set.wd</w:t>
-      </w:r>
-      <w:proofErr w:type="spellEnd"/>
-      <w:r>
-        <w:rPr>
-          <w:rFonts w:ascii="Times New Roman" w:hAnsi="Times New Roman"/>
-          <w:b/>
-          <w:i/>
-        </w:rPr>
-        <w:t>(</w:t>
-      </w:r>
-      <w:proofErr w:type="gramEnd"/>
-      <w:r>
-        <w:rPr>
-          <w:rFonts w:ascii="Times New Roman" w:hAnsi="Times New Roman"/>
-          <w:b/>
-          <w:i/>
-        </w:rPr>
-        <w:t>“~/</w:t>
-      </w:r>
-      <w:proofErr w:type="spellStart"/>
-      <w:r>
-        <w:rPr>
-          <w:rFonts w:ascii="Times New Roman" w:hAnsi="Times New Roman"/>
-          <w:b/>
-          <w:i/>
-        </w:rPr>
-        <w:t>path_to_your_files</w:t>
-      </w:r>
-      <w:proofErr w:type="spellEnd"/>
-      <w:r>
-        <w:rPr>
-          <w:rFonts w:ascii="Times New Roman" w:hAnsi="Times New Roman"/>
-          <w:b/>
-          <w:i/>
-        </w:rPr>
-        <w:t>/”)</w:t>
+        <w:t>set.wd(“~/path_to_your_files/”)</w:t>
       </w:r>
       <w:r>
         <w:rPr>
@@ -1489,21 +1212,7 @@
         <w:rPr>
           <w:rFonts w:ascii="Times New Roman" w:hAnsi="Times New Roman"/>
         </w:rPr>
-        <w:t xml:space="preserve">, or navigate to the directory (e.g. using ctrl D on Windows, or </w:t>
-      </w:r>
-      <w:proofErr w:type="spellStart"/>
-      <w:r>
-        <w:rPr>
-          <w:rFonts w:ascii="Times New Roman" w:hAnsi="Times New Roman"/>
-        </w:rPr>
-        <w:t>Cmd</w:t>
-      </w:r>
-      <w:proofErr w:type="spellEnd"/>
-      <w:r>
-        <w:rPr>
-          <w:rFonts w:ascii="Times New Roman" w:hAnsi="Times New Roman"/>
-        </w:rPr>
-        <w:t xml:space="preserve"> D on Apple).</w:t>
+        <w:t>, or navigate to the directory (e.g. using ctrl D on Windows, or Cmd D on Apple).</w:t>
       </w:r>
     </w:p>
     <w:p>
@@ -1512,7 +1221,6 @@
           <w:ilvl w:val="0"/>
           <w:numId w:val="12"/>
         </w:numPr>
-        <w:spacing w:line="360" w:lineRule="auto"/>
         <w:jc w:val="both"/>
         <w:rPr>
           <w:rFonts w:ascii="Times New Roman" w:hAnsi="Times New Roman"/>
@@ -1531,41 +1239,13 @@
         </w:rPr>
         <w:t xml:space="preserve">ype: </w:t>
       </w:r>
-      <w:proofErr w:type="gramStart"/>
       <w:r>
         <w:rPr>
           <w:rFonts w:ascii="Times New Roman" w:hAnsi="Times New Roman"/>
           <w:b/>
           <w:i/>
         </w:rPr>
-        <w:t>source(</w:t>
-      </w:r>
-      <w:proofErr w:type="gramEnd"/>
-      <w:r>
-        <w:rPr>
-          <w:rFonts w:ascii="Times New Roman" w:hAnsi="Times New Roman"/>
-          <w:b/>
-          <w:i/>
-        </w:rPr>
-        <w:t>“</w:t>
-      </w:r>
-      <w:proofErr w:type="spellStart"/>
-      <w:r>
-        <w:rPr>
-          <w:rFonts w:ascii="Times New Roman" w:hAnsi="Times New Roman"/>
-          <w:b/>
-          <w:i/>
-        </w:rPr>
-        <w:t>run_diversification_analyses.R</w:t>
-      </w:r>
-      <w:proofErr w:type="spellEnd"/>
-      <w:r>
-        <w:rPr>
-          <w:rFonts w:ascii="Times New Roman" w:hAnsi="Times New Roman"/>
-          <w:b/>
-          <w:i/>
-        </w:rPr>
-        <w:t>”)</w:t>
+        <w:t>source(“run_diversification_analyses.R”)</w:t>
       </w:r>
     </w:p>
     <w:p>
@@ -1574,7 +1254,6 @@
           <w:ilvl w:val="0"/>
           <w:numId w:val="12"/>
         </w:numPr>
-        <w:spacing w:line="360" w:lineRule="auto"/>
         <w:jc w:val="both"/>
         <w:rPr>
           <w:rFonts w:ascii="Times New Roman" w:hAnsi="Times New Roman"/>
@@ -1599,31 +1278,19 @@
           <w:ilvl w:val="1"/>
           <w:numId w:val="12"/>
         </w:numPr>
-        <w:spacing w:line="360" w:lineRule="auto"/>
-        <w:jc w:val="both"/>
-        <w:rPr>
-          <w:rFonts w:ascii="Times New Roman" w:hAnsi="Times New Roman"/>
-          <w:i/>
-        </w:rPr>
-      </w:pPr>
-      <w:proofErr w:type="spellStart"/>
-      <w:proofErr w:type="gramStart"/>
-      <w:r>
-        <w:rPr>
-          <w:rFonts w:ascii="Times New Roman" w:hAnsi="Times New Roman"/>
-          <w:i/>
-        </w:rPr>
-        <w:t>run</w:t>
-      </w:r>
-      <w:proofErr w:type="gramEnd"/>
-      <w:r>
-        <w:rPr>
-          <w:rFonts w:ascii="Times New Roman" w:hAnsi="Times New Roman"/>
-          <w:i/>
-        </w:rPr>
-        <w:t>_Morlon_models</w:t>
-      </w:r>
-      <w:proofErr w:type="spellEnd"/>
+        <w:jc w:val="both"/>
+        <w:rPr>
+          <w:rFonts w:ascii="Times New Roman" w:hAnsi="Times New Roman"/>
+          <w:i/>
+        </w:rPr>
+      </w:pPr>
+      <w:r>
+        <w:rPr>
+          <w:rFonts w:ascii="Times New Roman" w:hAnsi="Times New Roman"/>
+          <w:i/>
+        </w:rPr>
+        <w:t>run_Morlon_models</w:t>
+      </w:r>
       <w:r>
         <w:rPr>
           <w:rFonts w:ascii="Times New Roman" w:hAnsi="Times New Roman"/>
@@ -1649,31 +1316,19 @@
           <w:ilvl w:val="1"/>
           <w:numId w:val="12"/>
         </w:numPr>
-        <w:spacing w:line="360" w:lineRule="auto"/>
-        <w:jc w:val="both"/>
-        <w:rPr>
-          <w:rFonts w:ascii="Times New Roman" w:hAnsi="Times New Roman"/>
-          <w:i/>
-        </w:rPr>
-      </w:pPr>
-      <w:proofErr w:type="spellStart"/>
-      <w:proofErr w:type="gramStart"/>
-      <w:r>
-        <w:rPr>
-          <w:rFonts w:ascii="Times New Roman" w:hAnsi="Times New Roman"/>
-          <w:i/>
-        </w:rPr>
-        <w:t>run</w:t>
-      </w:r>
-      <w:proofErr w:type="gramEnd"/>
-      <w:r>
-        <w:rPr>
-          <w:rFonts w:ascii="Times New Roman" w:hAnsi="Times New Roman"/>
-          <w:i/>
-        </w:rPr>
-        <w:t>_PaleoEnv</w:t>
-      </w:r>
-      <w:proofErr w:type="spellEnd"/>
+        <w:jc w:val="both"/>
+        <w:rPr>
+          <w:rFonts w:ascii="Times New Roman" w:hAnsi="Times New Roman"/>
+          <w:i/>
+        </w:rPr>
+      </w:pPr>
+      <w:r>
+        <w:rPr>
+          <w:rFonts w:ascii="Times New Roman" w:hAnsi="Times New Roman"/>
+          <w:i/>
+        </w:rPr>
+        <w:t>run_PaleoEnv</w:t>
+      </w:r>
       <w:r>
         <w:rPr>
           <w:rFonts w:ascii="Times New Roman" w:hAnsi="Times New Roman"/>
@@ -1729,31 +1384,19 @@
           <w:ilvl w:val="1"/>
           <w:numId w:val="12"/>
         </w:numPr>
-        <w:spacing w:line="360" w:lineRule="auto"/>
-        <w:jc w:val="both"/>
-        <w:rPr>
-          <w:rFonts w:ascii="Times New Roman" w:hAnsi="Times New Roman"/>
-          <w:i/>
-        </w:rPr>
-      </w:pPr>
-      <w:proofErr w:type="spellStart"/>
-      <w:proofErr w:type="gramStart"/>
-      <w:r>
-        <w:rPr>
-          <w:rFonts w:ascii="Times New Roman" w:hAnsi="Times New Roman"/>
-          <w:i/>
-        </w:rPr>
-        <w:t>run</w:t>
-      </w:r>
-      <w:proofErr w:type="gramEnd"/>
-      <w:r>
-        <w:rPr>
-          <w:rFonts w:ascii="Times New Roman" w:hAnsi="Times New Roman"/>
-          <w:i/>
-        </w:rPr>
-        <w:t>_DDD</w:t>
-      </w:r>
-      <w:proofErr w:type="spellEnd"/>
+        <w:jc w:val="both"/>
+        <w:rPr>
+          <w:rFonts w:ascii="Times New Roman" w:hAnsi="Times New Roman"/>
+          <w:i/>
+        </w:rPr>
+      </w:pPr>
+      <w:r>
+        <w:rPr>
+          <w:rFonts w:ascii="Times New Roman" w:hAnsi="Times New Roman"/>
+          <w:i/>
+        </w:rPr>
+        <w:t>run_DDD</w:t>
+      </w:r>
       <w:r>
         <w:rPr>
           <w:rFonts w:ascii="Times New Roman" w:hAnsi="Times New Roman"/>
@@ -1785,14 +1428,11 @@
           <w:ilvl w:val="1"/>
           <w:numId w:val="12"/>
         </w:numPr>
-        <w:spacing w:line="360" w:lineRule="auto"/>
-        <w:jc w:val="both"/>
-        <w:rPr>
-          <w:rFonts w:ascii="Times New Roman" w:hAnsi="Times New Roman"/>
-        </w:rPr>
-      </w:pPr>
-      <w:proofErr w:type="spellStart"/>
-      <w:proofErr w:type="gramStart"/>
+        <w:jc w:val="both"/>
+        <w:rPr>
+          <w:rFonts w:ascii="Times New Roman" w:hAnsi="Times New Roman"/>
+        </w:rPr>
+      </w:pPr>
       <w:r>
         <w:rPr>
           <w:rFonts w:ascii="Times New Roman" w:hAnsi="Times New Roman"/>
@@ -1800,7 +1440,6 @@
         </w:rPr>
         <w:t>run</w:t>
       </w:r>
-      <w:proofErr w:type="gramEnd"/>
       <w:r>
         <w:rPr>
           <w:rFonts w:ascii="Times New Roman" w:hAnsi="Times New Roman"/>
@@ -1814,7 +1453,6 @@
         </w:rPr>
         <w:t>TreePar</w:t>
       </w:r>
-      <w:proofErr w:type="spellEnd"/>
       <w:r>
         <w:rPr>
           <w:rFonts w:ascii="Times New Roman" w:hAnsi="Times New Roman"/>
@@ -1848,7 +1486,6 @@
     </w:p>
     <w:p>
       <w:pPr>
-        <w:spacing w:line="360" w:lineRule="auto"/>
         <w:jc w:val="both"/>
         <w:rPr>
           <w:rFonts w:ascii="Times New Roman" w:hAnsi="Times New Roman"/>
@@ -1866,7 +1503,6 @@
         </w:rPr>
         <w:t xml:space="preserve">uires the name of the tree file (argument: </w:t>
       </w:r>
-      <w:proofErr w:type="spellStart"/>
       <w:r>
         <w:rPr>
           <w:rFonts w:ascii="Times New Roman" w:hAnsi="Times New Roman"/>
@@ -1874,7 +1510,6 @@
         </w:rPr>
         <w:t>tree_file</w:t>
       </w:r>
-      <w:proofErr w:type="spellEnd"/>
       <w:r>
         <w:rPr>
           <w:rFonts w:ascii="Times New Roman" w:hAnsi="Times New Roman"/>
@@ -1905,7 +1540,6 @@
         </w:rPr>
         <w:t xml:space="preserve">: </w:t>
       </w:r>
-      <w:proofErr w:type="spellStart"/>
       <w:r>
         <w:rPr>
           <w:rFonts w:ascii="Times New Roman" w:hAnsi="Times New Roman"/>
@@ -1913,7 +1547,6 @@
         </w:rPr>
         <w:t>sampling_fraction</w:t>
       </w:r>
-      <w:proofErr w:type="spellEnd"/>
       <w:r>
         <w:rPr>
           <w:rFonts w:ascii="Times New Roman" w:hAnsi="Times New Roman"/>
@@ -1930,7 +1563,31 @@
         <w:rPr>
           <w:rFonts w:ascii="Times New Roman" w:hAnsi="Times New Roman"/>
         </w:rPr>
-        <w:t>) or for DDD the initial richness (argument</w:t>
+        <w:t xml:space="preserve">) or for DDD the </w:t>
+      </w:r>
+      <w:r>
+        <w:rPr>
+          <w:rFonts w:ascii="Times New Roman" w:hAnsi="Times New Roman"/>
+        </w:rPr>
+        <w:t>total</w:t>
+      </w:r>
+      <w:r>
+        <w:rPr>
+          <w:rFonts w:ascii="Times New Roman" w:hAnsi="Times New Roman"/>
+        </w:rPr>
+        <w:t xml:space="preserve"> richness</w:t>
+      </w:r>
+      <w:r>
+        <w:rPr>
+          <w:rFonts w:ascii="Times New Roman" w:hAnsi="Times New Roman"/>
+        </w:rPr>
+        <w:t>, that is to say the current number of species known in the clade</w:t>
+      </w:r>
+      <w:r>
+        <w:rPr>
+          <w:rFonts w:ascii="Times New Roman" w:hAnsi="Times New Roman"/>
+        </w:rPr>
+        <w:t xml:space="preserve"> (argument</w:t>
       </w:r>
       <w:r>
         <w:rPr>
@@ -1938,15 +1595,13 @@
         </w:rPr>
         <w:t xml:space="preserve">: </w:t>
       </w:r>
-      <w:proofErr w:type="spellStart"/>
-      <w:r>
-        <w:rPr>
-          <w:rFonts w:ascii="Times New Roman" w:hAnsi="Times New Roman"/>
-          <w:i/>
-        </w:rPr>
-        <w:t>initial.richness</w:t>
-      </w:r>
-      <w:proofErr w:type="spellEnd"/>
+      <w:r>
+        <w:rPr>
+          <w:rFonts w:ascii="Times New Roman" w:hAnsi="Times New Roman"/>
+          <w:i/>
+        </w:rPr>
+        <w:t>total_richness</w:t>
+      </w:r>
       <w:r>
         <w:rPr>
           <w:rFonts w:ascii="Times New Roman" w:hAnsi="Times New Roman"/>
@@ -1959,33 +1614,13 @@
         </w:rPr>
         <w:t>=</w:t>
       </w:r>
-      <w:proofErr w:type="spellStart"/>
-      <w:proofErr w:type="gramStart"/>
-      <w:r>
-        <w:rPr>
-          <w:rFonts w:ascii="Times New Roman" w:hAnsi="Times New Roman"/>
-          <w:i/>
-        </w:rPr>
-        <w:t>Ntip</w:t>
-      </w:r>
-      <w:proofErr w:type="spellEnd"/>
-      <w:r>
-        <w:rPr>
-          <w:rFonts w:ascii="Times New Roman" w:hAnsi="Times New Roman"/>
-          <w:i/>
-        </w:rPr>
-        <w:t>(</w:t>
-      </w:r>
-      <w:proofErr w:type="spellStart"/>
-      <w:proofErr w:type="gramEnd"/>
-      <w:r>
-        <w:rPr>
-          <w:rFonts w:ascii="Times New Roman" w:hAnsi="Times New Roman"/>
-          <w:i/>
-        </w:rPr>
-        <w:t>tree_file</w:t>
-      </w:r>
-      <w:proofErr w:type="spellEnd"/>
+      <w:r>
+        <w:rPr>
+          <w:rFonts w:ascii="Times New Roman" w:hAnsi="Times New Roman"/>
+          <w:i/>
+        </w:rPr>
+        <w:t>Ntip(tree_file</w:t>
+      </w:r>
       <w:r>
         <w:rPr>
           <w:rFonts w:ascii="Times New Roman" w:hAnsi="Times New Roman"/>
@@ -2023,7 +1658,6 @@
         </w:rPr>
         <w:t xml:space="preserve">for analysis (argument: </w:t>
       </w:r>
-      <w:proofErr w:type="spellStart"/>
       <w:r>
         <w:rPr>
           <w:rFonts w:ascii="Times New Roman" w:hAnsi="Times New Roman"/>
@@ -2031,7 +1665,6 @@
         </w:rPr>
         <w:t>number_of_trees</w:t>
       </w:r>
-      <w:proofErr w:type="spellEnd"/>
       <w:r>
         <w:rPr>
           <w:rFonts w:ascii="Times New Roman" w:hAnsi="Times New Roman"/>
@@ -2044,18 +1677,15 @@
         </w:rPr>
         <w:t xml:space="preserve">. </w:t>
       </w:r>
-      <w:proofErr w:type="gramStart"/>
       <w:r>
         <w:rPr>
           <w:rFonts w:ascii="Times New Roman" w:hAnsi="Times New Roman"/>
         </w:rPr>
         <w:t>Note that for DDD, analyzing more than one tree is highly time consuming, so we usually set the default value.</w:t>
       </w:r>
-      <w:proofErr w:type="gramEnd"/>
-    </w:p>
-    <w:p>
-      <w:pPr>
-        <w:spacing w:line="360" w:lineRule="auto"/>
+    </w:p>
+    <w:p>
+      <w:pPr>
         <w:jc w:val="both"/>
         <w:rPr>
           <w:rFonts w:ascii="Times New Roman" w:hAnsi="Times New Roman"/>
@@ -2068,7 +1698,6 @@
           <w:ilvl w:val="0"/>
           <w:numId w:val="14"/>
         </w:numPr>
-        <w:spacing w:line="360" w:lineRule="auto"/>
         <w:ind w:left="993" w:hanging="426"/>
         <w:jc w:val="both"/>
         <w:rPr>
@@ -2081,7 +1710,6 @@
         </w:rPr>
         <w:t xml:space="preserve">The </w:t>
       </w:r>
-      <w:proofErr w:type="spellStart"/>
       <w:r>
         <w:rPr>
           <w:rFonts w:ascii="Times New Roman" w:hAnsi="Times New Roman"/>
@@ -2089,12 +1717,23 @@
         </w:rPr>
         <w:t>run_Morlon_models</w:t>
       </w:r>
-      <w:proofErr w:type="spellEnd"/>
-      <w:r>
-        <w:rPr>
-          <w:rFonts w:ascii="Times New Roman" w:hAnsi="Times New Roman"/>
-        </w:rPr>
-        <w:t xml:space="preserve"> is the most straightforward analysis, and is ran as follows</w:t>
+      <w:r>
+        <w:rPr>
+          <w:rFonts w:ascii="Times New Roman" w:hAnsi="Times New Roman"/>
+        </w:rPr>
+        <w:t xml:space="preserve"> is the most straightforward analysis, and is </w:t>
+      </w:r>
+      <w:r>
+        <w:rPr>
+          <w:rFonts w:ascii="Times New Roman" w:hAnsi="Times New Roman"/>
+        </w:rPr>
+        <w:t>launched</w:t>
+      </w:r>
+      <w:r>
+        <w:rPr>
+          <w:rFonts w:ascii="Times New Roman" w:hAnsi="Times New Roman"/>
+        </w:rPr>
+        <w:t xml:space="preserve"> as follows</w:t>
       </w:r>
       <w:r>
         <w:rPr>
@@ -2105,8 +1744,8 @@
     </w:p>
     <w:p>
       <w:pPr>
-        <w:spacing w:line="360" w:lineRule="auto"/>
-        <w:jc w:val="both"/>
+        <w:jc w:val="both"/>
+        <w:outlineLvl w:val="0"/>
         <w:rPr>
           <w:rFonts w:ascii="Times New Roman" w:hAnsi="Times New Roman"/>
           <w:b/>
@@ -2126,7 +1765,6 @@
         </w:rPr>
         <w:t xml:space="preserve"> </w:t>
       </w:r>
-      <w:proofErr w:type="spellStart"/>
       <w:r>
         <w:rPr>
           <w:rFonts w:ascii="Times New Roman" w:hAnsi="Times New Roman"/>
@@ -2134,102 +1772,11 @@
           <w:i/>
           <w:color w:val="FF0000"/>
         </w:rPr>
-        <w:t>run_Morlon_</w:t>
-      </w:r>
-      <w:proofErr w:type="gramStart"/>
-      <w:r>
-        <w:rPr>
-          <w:rFonts w:ascii="Times New Roman" w:hAnsi="Times New Roman"/>
-          <w:b/>
-          <w:i/>
-          <w:color w:val="FF0000"/>
-        </w:rPr>
-        <w:t>models</w:t>
-      </w:r>
-      <w:proofErr w:type="spellEnd"/>
-      <w:r>
-        <w:rPr>
-          <w:rFonts w:ascii="Times New Roman" w:hAnsi="Times New Roman"/>
-          <w:b/>
-          <w:i/>
-          <w:color w:val="FF0000"/>
-        </w:rPr>
-        <w:t>(</w:t>
-      </w:r>
-      <w:proofErr w:type="gramEnd"/>
-      <w:r>
-        <w:rPr>
-          <w:rFonts w:ascii="Times New Roman" w:hAnsi="Times New Roman"/>
-          <w:b/>
-          <w:i/>
-          <w:color w:val="FF0000"/>
-        </w:rPr>
-        <w:t>"</w:t>
-      </w:r>
-      <w:proofErr w:type="spellStart"/>
-      <w:r>
-        <w:rPr>
-          <w:rFonts w:ascii="Times New Roman" w:hAnsi="Times New Roman"/>
-          <w:b/>
-          <w:i/>
-          <w:color w:val="FF0000"/>
-        </w:rPr>
-        <w:t>Test_treeM.tre</w:t>
-      </w:r>
-      <w:proofErr w:type="spellEnd"/>
-      <w:r>
-        <w:rPr>
-          <w:rFonts w:ascii="Times New Roman" w:hAnsi="Times New Roman"/>
-          <w:b/>
-          <w:i/>
-          <w:color w:val="FF0000"/>
-        </w:rPr>
-        <w:t xml:space="preserve">", </w:t>
-      </w:r>
-      <w:proofErr w:type="spellStart"/>
-      <w:r>
-        <w:rPr>
-          <w:rFonts w:ascii="Times New Roman" w:hAnsi="Times New Roman"/>
-          <w:b/>
-          <w:i/>
-          <w:color w:val="FF0000"/>
-        </w:rPr>
-        <w:t>sampling_fraction</w:t>
-      </w:r>
-      <w:proofErr w:type="spellEnd"/>
-      <w:r>
-        <w:rPr>
-          <w:rFonts w:ascii="Times New Roman" w:hAnsi="Times New Roman"/>
-          <w:b/>
-          <w:i/>
-          <w:color w:val="FF0000"/>
-        </w:rPr>
-        <w:t xml:space="preserve">=0.9, </w:t>
-      </w:r>
-      <w:proofErr w:type="spellStart"/>
-      <w:r>
-        <w:rPr>
-          <w:rFonts w:ascii="Times New Roman" w:hAnsi="Times New Roman"/>
-          <w:b/>
-          <w:i/>
-          <w:color w:val="FF0000"/>
-        </w:rPr>
-        <w:t>number_of_trees</w:t>
-      </w:r>
-      <w:proofErr w:type="spellEnd"/>
-      <w:r>
-        <w:rPr>
-          <w:rFonts w:ascii="Times New Roman" w:hAnsi="Times New Roman"/>
-          <w:b/>
-          <w:i/>
-          <w:color w:val="FF0000"/>
-        </w:rPr>
-        <w:t>=2)</w:t>
-      </w:r>
-    </w:p>
-    <w:p>
-      <w:pPr>
-        <w:spacing w:line="360" w:lineRule="auto"/>
+        <w:t>run_Morlon_models("Test_treeM.tre", sampling_fraction=0.9, number_of_trees=2)</w:t>
+      </w:r>
+    </w:p>
+    <w:p>
+      <w:pPr>
         <w:ind w:left="720"/>
         <w:jc w:val="both"/>
         <w:rPr>
@@ -2243,7 +1790,6 @@
           <w:ilvl w:val="0"/>
           <w:numId w:val="14"/>
         </w:numPr>
-        <w:spacing w:line="360" w:lineRule="auto"/>
         <w:ind w:left="993" w:hanging="426"/>
         <w:jc w:val="both"/>
         <w:rPr>
@@ -2257,7 +1803,6 @@
         </w:rPr>
         <w:t xml:space="preserve">The </w:t>
       </w:r>
-      <w:proofErr w:type="spellStart"/>
       <w:r>
         <w:rPr>
           <w:rFonts w:ascii="Times New Roman" w:hAnsi="Times New Roman"/>
@@ -2265,7 +1810,6 @@
         </w:rPr>
         <w:t>run_PaleoEnv</w:t>
       </w:r>
-      <w:proofErr w:type="spellEnd"/>
       <w:r>
         <w:rPr>
           <w:rFonts w:ascii="Times New Roman" w:hAnsi="Times New Roman"/>
@@ -2278,7 +1822,6 @@
         </w:rPr>
         <w:t xml:space="preserve">, named </w:t>
       </w:r>
-      <w:proofErr w:type="spellStart"/>
       <w:r>
         <w:rPr>
           <w:rFonts w:ascii="Times New Roman" w:hAnsi="Times New Roman"/>
@@ -2286,40 +1829,17 @@
         </w:rPr>
         <w:t>env_data_file</w:t>
       </w:r>
-      <w:proofErr w:type="spellEnd"/>
-      <w:r>
-        <w:rPr>
-          <w:rFonts w:ascii="Times New Roman" w:hAnsi="Times New Roman"/>
-        </w:rPr>
-        <w:t xml:space="preserve">, specifying the file containing </w:t>
-      </w:r>
-      <w:proofErr w:type="spellStart"/>
-      <w:r>
-        <w:rPr>
-          <w:rFonts w:ascii="Times New Roman" w:hAnsi="Times New Roman"/>
-        </w:rPr>
-        <w:t>paleo</w:t>
-      </w:r>
-      <w:proofErr w:type="spellEnd"/>
-      <w:r>
-        <w:rPr>
-          <w:rFonts w:ascii="Times New Roman" w:hAnsi="Times New Roman"/>
-        </w:rPr>
-        <w:t xml:space="preserve">-environmental variables (e.g. files in </w:t>
-      </w:r>
-      <w:proofErr w:type="spellStart"/>
-      <w:r>
-        <w:rPr>
-          <w:rFonts w:ascii="Times New Roman" w:hAnsi="Times New Roman"/>
-        </w:rPr>
-        <w:t>PaleoEnv</w:t>
-      </w:r>
-      <w:proofErr w:type="spellEnd"/>
-      <w:r>
-        <w:rPr>
-          <w:rFonts w:ascii="Times New Roman" w:hAnsi="Times New Roman"/>
-        </w:rPr>
-        <w:t xml:space="preserve"> directory</w:t>
+      <w:r>
+        <w:rPr>
+          <w:rFonts w:ascii="Times New Roman" w:hAnsi="Times New Roman"/>
+        </w:rPr>
+        <w:t xml:space="preserve">, specifying the file containing paleo-environmental variables (e.g. files in </w:t>
+      </w:r>
+      <w:r>
+        <w:rPr>
+          <w:rFonts w:ascii="Times New Roman" w:hAnsi="Times New Roman"/>
+        </w:rPr>
+        <w:t>PaleoEnv directory</w:t>
       </w:r>
       <w:r>
         <w:rPr>
@@ -2336,7 +1856,6 @@
     </w:p>
     <w:p>
       <w:pPr>
-        <w:spacing w:line="360" w:lineRule="auto"/>
         <w:jc w:val="both"/>
         <w:rPr>
           <w:rFonts w:ascii="Times New Roman" w:hAnsi="Times New Roman"/>
@@ -2357,7 +1876,6 @@
         </w:rPr>
         <w:t xml:space="preserve"> </w:t>
       </w:r>
-      <w:proofErr w:type="spellStart"/>
       <w:r>
         <w:rPr>
           <w:rFonts w:ascii="Times New Roman" w:hAnsi="Times New Roman"/>
@@ -2365,9 +1883,8 @@
           <w:i/>
           <w:color w:val="FF0000"/>
         </w:rPr>
-        <w:t>run_</w:t>
-      </w:r>
-      <w:proofErr w:type="gramStart"/>
+        <w:t>run_PaleoEnv("Test_treeM.tre",</w:t>
+      </w:r>
       <w:r>
         <w:rPr>
           <w:rFonts w:ascii="Times New Roman" w:hAnsi="Times New Roman"/>
@@ -2375,9 +1892,8 @@
           <w:i/>
           <w:color w:val="FF0000"/>
         </w:rPr>
-        <w:t>PaleoEnv</w:t>
-      </w:r>
-      <w:proofErr w:type="spellEnd"/>
+        <w:t xml:space="preserve"> </w:t>
+      </w:r>
       <w:r>
         <w:rPr>
           <w:rFonts w:ascii="Times New Roman" w:hAnsi="Times New Roman"/>
@@ -2385,9 +1901,8 @@
           <w:i/>
           <w:color w:val="FF0000"/>
         </w:rPr>
-        <w:t>(</w:t>
-      </w:r>
-      <w:proofErr w:type="gramEnd"/>
+        <w:t>env_data_file="</w:t>
+      </w:r>
       <w:r>
         <w:rPr>
           <w:rFonts w:ascii="Times New Roman" w:hAnsi="Times New Roman"/>
@@ -2395,9 +1910,8 @@
           <w:i/>
           <w:color w:val="FF0000"/>
         </w:rPr>
-        <w:t>"</w:t>
-      </w:r>
-      <w:proofErr w:type="spellStart"/>
+        <w:t>./PaleoEnv/</w:t>
+      </w:r>
       <w:r>
         <w:rPr>
           <w:rFonts w:ascii="Times New Roman" w:hAnsi="Times New Roman"/>
@@ -2405,9 +1919,8 @@
           <w:i/>
           <w:color w:val="FF0000"/>
         </w:rPr>
-        <w:t>Test_treeM.tre</w:t>
-      </w:r>
-      <w:proofErr w:type="spellEnd"/>
+        <w:t xml:space="preserve">PastSeaLevel.txt", </w:t>
+      </w:r>
       <w:r>
         <w:rPr>
           <w:rFonts w:ascii="Times New Roman" w:hAnsi="Times New Roman"/>
@@ -2415,7 +1928,7 @@
           <w:i/>
           <w:color w:val="FF0000"/>
         </w:rPr>
-        <w:t>",</w:t>
+        <w:t>sampling_fraction=</w:t>
       </w:r>
       <w:r>
         <w:rPr>
@@ -2424,9 +1937,8 @@
           <w:i/>
           <w:color w:val="FF0000"/>
         </w:rPr>
-        <w:t xml:space="preserve"> </w:t>
-      </w:r>
-      <w:proofErr w:type="spellStart"/>
+        <w:t>0</w:t>
+      </w:r>
       <w:r>
         <w:rPr>
           <w:rFonts w:ascii="Times New Roman" w:hAnsi="Times New Roman"/>
@@ -2434,9 +1946,8 @@
           <w:i/>
           <w:color w:val="FF0000"/>
         </w:rPr>
-        <w:t>env_data_file</w:t>
-      </w:r>
-      <w:proofErr w:type="spellEnd"/>
+        <w:t>.9, number_of_trees=2</w:t>
+      </w:r>
       <w:r>
         <w:rPr>
           <w:rFonts w:ascii="Times New Roman" w:hAnsi="Times New Roman"/>
@@ -2444,117 +1955,11 @@
           <w:i/>
           <w:color w:val="FF0000"/>
         </w:rPr>
-        <w:t>="</w:t>
-      </w:r>
-      <w:r>
-        <w:rPr>
-          <w:rFonts w:ascii="Times New Roman" w:hAnsi="Times New Roman"/>
-          <w:b/>
-          <w:i/>
-          <w:color w:val="FF0000"/>
-        </w:rPr>
-        <w:t>./</w:t>
-      </w:r>
-      <w:proofErr w:type="spellStart"/>
-      <w:r>
-        <w:rPr>
-          <w:rFonts w:ascii="Times New Roman" w:hAnsi="Times New Roman"/>
-          <w:b/>
-          <w:i/>
-          <w:color w:val="FF0000"/>
-        </w:rPr>
-        <w:t>PaleoEnv</w:t>
-      </w:r>
-      <w:proofErr w:type="spellEnd"/>
-      <w:r>
-        <w:rPr>
-          <w:rFonts w:ascii="Times New Roman" w:hAnsi="Times New Roman"/>
-          <w:b/>
-          <w:i/>
-          <w:color w:val="FF0000"/>
-        </w:rPr>
-        <w:t>/</w:t>
-      </w:r>
-      <w:r>
-        <w:rPr>
-          <w:rFonts w:ascii="Times New Roman" w:hAnsi="Times New Roman"/>
-          <w:b/>
-          <w:i/>
-          <w:color w:val="FF0000"/>
-        </w:rPr>
-        <w:t xml:space="preserve">PastSeaLevel.txt", </w:t>
-      </w:r>
-      <w:proofErr w:type="spellStart"/>
-      <w:r>
-        <w:rPr>
-          <w:rFonts w:ascii="Times New Roman" w:hAnsi="Times New Roman"/>
-          <w:b/>
-          <w:i/>
-          <w:color w:val="FF0000"/>
-        </w:rPr>
-        <w:t>sampling_fraction</w:t>
-      </w:r>
-      <w:proofErr w:type="spellEnd"/>
-      <w:r>
-        <w:rPr>
-          <w:rFonts w:ascii="Times New Roman" w:hAnsi="Times New Roman"/>
-          <w:b/>
-          <w:i/>
-          <w:color w:val="FF0000"/>
-        </w:rPr>
-        <w:t>=</w:t>
-      </w:r>
-      <w:r>
-        <w:rPr>
-          <w:rFonts w:ascii="Times New Roman" w:hAnsi="Times New Roman"/>
-          <w:b/>
-          <w:i/>
-          <w:color w:val="FF0000"/>
-        </w:rPr>
-        <w:t>0</w:t>
-      </w:r>
-      <w:r>
-        <w:rPr>
-          <w:rFonts w:ascii="Times New Roman" w:hAnsi="Times New Roman"/>
-          <w:b/>
-          <w:i/>
-          <w:color w:val="FF0000"/>
-        </w:rPr>
-        <w:t xml:space="preserve">.9, </w:t>
-      </w:r>
-      <w:proofErr w:type="spellStart"/>
-      <w:r>
-        <w:rPr>
-          <w:rFonts w:ascii="Times New Roman" w:hAnsi="Times New Roman"/>
-          <w:b/>
-          <w:i/>
-          <w:color w:val="FF0000"/>
-        </w:rPr>
-        <w:t>number_of_trees</w:t>
-      </w:r>
-      <w:proofErr w:type="spellEnd"/>
-      <w:r>
-        <w:rPr>
-          <w:rFonts w:ascii="Times New Roman" w:hAnsi="Times New Roman"/>
-          <w:b/>
-          <w:i/>
-          <w:color w:val="FF0000"/>
-        </w:rPr>
-        <w:t>=2</w:t>
-      </w:r>
-      <w:r>
-        <w:rPr>
-          <w:rFonts w:ascii="Times New Roman" w:hAnsi="Times New Roman"/>
-          <w:b/>
-          <w:i/>
-          <w:color w:val="FF0000"/>
-        </w:rPr>
         <w:t>)</w:t>
       </w:r>
     </w:p>
     <w:p>
       <w:pPr>
-        <w:spacing w:line="360" w:lineRule="auto"/>
         <w:jc w:val="both"/>
         <w:rPr>
           <w:rFonts w:ascii="Times New Roman" w:hAnsi="Times New Roman"/>
@@ -2568,7 +1973,6 @@
           <w:ilvl w:val="0"/>
           <w:numId w:val="14"/>
         </w:numPr>
-        <w:spacing w:line="360" w:lineRule="auto"/>
         <w:ind w:left="993" w:hanging="426"/>
         <w:jc w:val="both"/>
         <w:rPr>
@@ -2582,7 +1986,6 @@
         </w:rPr>
         <w:t xml:space="preserve">The </w:t>
       </w:r>
-      <w:proofErr w:type="spellStart"/>
       <w:r>
         <w:rPr>
           <w:rFonts w:ascii="Times New Roman" w:hAnsi="Times New Roman"/>
@@ -2590,22 +1993,19 @@
         </w:rPr>
         <w:t>run_DDD</w:t>
       </w:r>
-      <w:proofErr w:type="spellEnd"/>
       <w:r>
         <w:rPr>
           <w:rFonts w:ascii="Times New Roman" w:hAnsi="Times New Roman"/>
         </w:rPr>
         <w:t xml:space="preserve"> requires an additional argument, named </w:t>
       </w:r>
-      <w:proofErr w:type="spellStart"/>
-      <w:r>
-        <w:rPr>
-          <w:rFonts w:ascii="Times New Roman" w:hAnsi="Times New Roman"/>
-          <w:i/>
-        </w:rPr>
-        <w:t>initial.richness</w:t>
-      </w:r>
-      <w:proofErr w:type="spellEnd"/>
+      <w:r>
+        <w:rPr>
+          <w:rFonts w:ascii="Times New Roman" w:hAnsi="Times New Roman"/>
+          <w:i/>
+        </w:rPr>
+        <w:t>total_richness</w:t>
+      </w:r>
       <w:r>
         <w:rPr>
           <w:rFonts w:ascii="Times New Roman" w:hAnsi="Times New Roman"/>
@@ -2615,8 +2015,8 @@
     </w:p>
     <w:p>
       <w:pPr>
-        <w:spacing w:line="360" w:lineRule="auto"/>
-        <w:jc w:val="both"/>
+        <w:jc w:val="both"/>
+        <w:outlineLvl w:val="0"/>
         <w:rPr>
           <w:rFonts w:ascii="Times New Roman" w:hAnsi="Times New Roman"/>
           <w:b/>
@@ -2637,7 +2037,6 @@
         </w:rPr>
         <w:t xml:space="preserve"> </w:t>
       </w:r>
-      <w:proofErr w:type="spellStart"/>
       <w:r>
         <w:rPr>
           <w:rFonts w:ascii="Times New Roman" w:hAnsi="Times New Roman"/>
@@ -2645,9 +2044,8 @@
           <w:i/>
           <w:color w:val="FF0000"/>
         </w:rPr>
-        <w:t>run_</w:t>
-      </w:r>
-      <w:proofErr w:type="gramStart"/>
+        <w:t xml:space="preserve">run_DDD(“Test_tree.tre”, </w:t>
+      </w:r>
       <w:r>
         <w:rPr>
           <w:rFonts w:ascii="Times New Roman" w:hAnsi="Times New Roman"/>
@@ -2655,9 +2053,8 @@
           <w:i/>
           <w:color w:val="FF0000"/>
         </w:rPr>
-        <w:t>DDD</w:t>
-      </w:r>
-      <w:proofErr w:type="spellEnd"/>
+        <w:t>total_richness</w:t>
+      </w:r>
       <w:r>
         <w:rPr>
           <w:rFonts w:ascii="Times New Roman" w:hAnsi="Times New Roman"/>
@@ -2665,82 +2062,11 @@
           <w:i/>
           <w:color w:val="FF0000"/>
         </w:rPr>
-        <w:t>(</w:t>
-      </w:r>
-      <w:proofErr w:type="gramEnd"/>
-      <w:r>
-        <w:rPr>
-          <w:rFonts w:ascii="Times New Roman" w:hAnsi="Times New Roman"/>
-          <w:b/>
-          <w:i/>
-          <w:color w:val="FF0000"/>
-        </w:rPr>
-        <w:t>“</w:t>
-      </w:r>
-      <w:proofErr w:type="spellStart"/>
-      <w:r>
-        <w:rPr>
-          <w:rFonts w:ascii="Times New Roman" w:hAnsi="Times New Roman"/>
-          <w:b/>
-          <w:i/>
-          <w:color w:val="FF0000"/>
-        </w:rPr>
-        <w:t>Test_tree.tre</w:t>
-      </w:r>
-      <w:proofErr w:type="spellEnd"/>
-      <w:r>
-        <w:rPr>
-          <w:rFonts w:ascii="Times New Roman" w:hAnsi="Times New Roman"/>
-          <w:b/>
-          <w:i/>
-          <w:color w:val="FF0000"/>
-        </w:rPr>
-        <w:t xml:space="preserve">”, </w:t>
-      </w:r>
-      <w:proofErr w:type="spellStart"/>
-      <w:r>
-        <w:rPr>
-          <w:rFonts w:ascii="Times New Roman" w:hAnsi="Times New Roman"/>
-          <w:b/>
-          <w:i/>
-          <w:color w:val="FF0000"/>
-        </w:rPr>
-        <w:t>initial.richness</w:t>
-      </w:r>
-      <w:proofErr w:type="spellEnd"/>
-      <w:r>
-        <w:rPr>
-          <w:rFonts w:ascii="Times New Roman" w:hAnsi="Times New Roman"/>
-          <w:b/>
-          <w:i/>
-          <w:color w:val="FF0000"/>
-        </w:rPr>
-        <w:t xml:space="preserve">=50, </w:t>
-      </w:r>
-      <w:proofErr w:type="spellStart"/>
-      <w:r>
-        <w:rPr>
-          <w:rFonts w:ascii="Times New Roman" w:hAnsi="Times New Roman"/>
-          <w:b/>
-          <w:i/>
-          <w:color w:val="FF0000"/>
-        </w:rPr>
-        <w:t>number_of_trees</w:t>
-      </w:r>
-      <w:proofErr w:type="spellEnd"/>
-      <w:r>
-        <w:rPr>
-          <w:rFonts w:ascii="Times New Roman" w:hAnsi="Times New Roman"/>
-          <w:b/>
-          <w:i/>
-          <w:color w:val="FF0000"/>
-        </w:rPr>
-        <w:t>=1)</w:t>
-      </w:r>
-    </w:p>
-    <w:p>
-      <w:pPr>
-        <w:spacing w:line="360" w:lineRule="auto"/>
+        <w:t>=50, number_of_trees=1)</w:t>
+      </w:r>
+    </w:p>
+    <w:p>
+      <w:pPr>
         <w:jc w:val="both"/>
         <w:rPr>
           <w:rFonts w:ascii="Times New Roman" w:hAnsi="Times New Roman"/>
@@ -2754,7 +2080,6 @@
           <w:ilvl w:val="0"/>
           <w:numId w:val="14"/>
         </w:numPr>
-        <w:spacing w:line="360" w:lineRule="auto"/>
         <w:ind w:left="993" w:hanging="426"/>
         <w:jc w:val="both"/>
         <w:rPr>
@@ -2767,201 +2092,89 @@
         </w:rPr>
         <w:t xml:space="preserve">The </w:t>
       </w:r>
-      <w:proofErr w:type="spellStart"/>
-      <w:r>
-        <w:rPr>
-          <w:rFonts w:ascii="Times New Roman" w:hAnsi="Times New Roman"/>
-          <w:i/>
-        </w:rPr>
-        <w:t>run_TreePar</w:t>
-      </w:r>
-      <w:proofErr w:type="spellEnd"/>
-      <w:r>
-        <w:rPr>
-          <w:rFonts w:ascii="Times New Roman" w:hAnsi="Times New Roman"/>
-          <w:i/>
+      <w:r>
+        <w:rPr>
+          <w:rFonts w:ascii="Times New Roman" w:hAnsi="Times New Roman"/>
+          <w:i/>
+        </w:rPr>
+        <w:t xml:space="preserve">run_TreePar </w:t>
+      </w:r>
+      <w:r>
+        <w:rPr>
+          <w:rFonts w:ascii="Times New Roman" w:hAnsi="Times New Roman"/>
+        </w:rPr>
+        <w:t xml:space="preserve">function has an additional argument named </w:t>
+      </w:r>
+      <w:r>
+        <w:rPr>
+          <w:rFonts w:ascii="Times New Roman" w:hAnsi="Times New Roman"/>
+          <w:i/>
+        </w:rPr>
+        <w:t xml:space="preserve">grid </w:t>
+      </w:r>
+      <w:r>
+        <w:rPr>
+          <w:rFonts w:ascii="Times New Roman" w:hAnsi="Times New Roman"/>
+        </w:rPr>
+        <w:t>(default = 0.1), type: “</w:t>
+      </w:r>
+      <w:r>
+        <w:rPr>
+          <w:rFonts w:ascii="Times New Roman" w:hAnsi="Times New Roman"/>
+          <w:i/>
+        </w:rPr>
+        <w:t>?bd.shifts.optim</w:t>
+      </w:r>
+      <w:r>
+        <w:rPr>
+          <w:rFonts w:ascii="Times New Roman" w:hAnsi="Times New Roman"/>
+        </w:rPr>
+        <w:t xml:space="preserve">” for additional information. </w:t>
+      </w:r>
+    </w:p>
+    <w:p>
+      <w:pPr>
+        <w:jc w:val="both"/>
+        <w:outlineLvl w:val="0"/>
+        <w:rPr>
+          <w:rFonts w:ascii="Times New Roman" w:hAnsi="Times New Roman"/>
+        </w:rPr>
+      </w:pPr>
+      <w:r>
+        <w:rPr>
+          <w:rFonts w:ascii="Times New Roman" w:hAnsi="Times New Roman"/>
+          <w:u w:val="single"/>
+        </w:rPr>
+        <w:t>Example:</w:t>
+      </w:r>
+      <w:r>
+        <w:rPr>
+          <w:rFonts w:ascii="Times New Roman" w:hAnsi="Times New Roman"/>
         </w:rPr>
         <w:t xml:space="preserve"> </w:t>
       </w:r>
       <w:r>
         <w:rPr>
           <w:rFonts w:ascii="Times New Roman" w:hAnsi="Times New Roman"/>
-        </w:rPr>
-        <w:t xml:space="preserve">function has an additional argument named </w:t>
-      </w:r>
-      <w:r>
-        <w:rPr>
-          <w:rFonts w:ascii="Times New Roman" w:hAnsi="Times New Roman"/>
-          <w:i/>
-        </w:rPr>
-        <w:t xml:space="preserve">grid </w:t>
-      </w:r>
-      <w:r>
-        <w:rPr>
-          <w:rFonts w:ascii="Times New Roman" w:hAnsi="Times New Roman"/>
-        </w:rPr>
-        <w:t>(default = 0.1), type: “</w:t>
-      </w:r>
-      <w:proofErr w:type="gramStart"/>
-      <w:r>
-        <w:rPr>
-          <w:rFonts w:ascii="Times New Roman" w:hAnsi="Times New Roman"/>
-          <w:i/>
-        </w:rPr>
-        <w:t>?</w:t>
-      </w:r>
-      <w:proofErr w:type="spellStart"/>
-      <w:r>
-        <w:rPr>
-          <w:rFonts w:ascii="Times New Roman" w:hAnsi="Times New Roman"/>
-          <w:i/>
-        </w:rPr>
-        <w:t>bd.shifts.optim</w:t>
-      </w:r>
-      <w:proofErr w:type="spellEnd"/>
-      <w:proofErr w:type="gramEnd"/>
-      <w:r>
-        <w:rPr>
-          <w:rFonts w:ascii="Times New Roman" w:hAnsi="Times New Roman"/>
-        </w:rPr>
-        <w:t xml:space="preserve">” for additional information. </w:t>
-      </w:r>
-    </w:p>
-    <w:p>
-      <w:pPr>
-        <w:spacing w:line="360" w:lineRule="auto"/>
-        <w:jc w:val="both"/>
-        <w:rPr>
-          <w:rFonts w:ascii="Times New Roman" w:hAnsi="Times New Roman"/>
-        </w:rPr>
-      </w:pPr>
-      <w:r>
-        <w:rPr>
-          <w:rFonts w:ascii="Times New Roman" w:hAnsi="Times New Roman"/>
-          <w:u w:val="single"/>
-        </w:rPr>
-        <w:t>Example:</w:t>
-      </w:r>
-      <w:r>
-        <w:rPr>
-          <w:rFonts w:ascii="Times New Roman" w:hAnsi="Times New Roman"/>
-        </w:rPr>
-        <w:t xml:space="preserve"> </w:t>
-      </w:r>
-      <w:proofErr w:type="spellStart"/>
-      <w:r>
-        <w:rPr>
-          <w:rFonts w:ascii="Times New Roman" w:hAnsi="Times New Roman"/>
           <w:b/>
           <w:i/>
           <w:color w:val="FF0000"/>
         </w:rPr>
-        <w:t>run_</w:t>
-      </w:r>
-      <w:proofErr w:type="gramStart"/>
-      <w:r>
-        <w:rPr>
-          <w:rFonts w:ascii="Times New Roman" w:hAnsi="Times New Roman"/>
-          <w:b/>
-          <w:i/>
-          <w:color w:val="FF0000"/>
-        </w:rPr>
-        <w:t>TreePar</w:t>
-      </w:r>
-      <w:proofErr w:type="spellEnd"/>
-      <w:r>
-        <w:rPr>
-          <w:rFonts w:ascii="Times New Roman" w:hAnsi="Times New Roman"/>
-          <w:b/>
-          <w:i/>
-          <w:color w:val="FF0000"/>
-        </w:rPr>
-        <w:t>(</w:t>
-      </w:r>
-      <w:proofErr w:type="gramEnd"/>
-      <w:r>
-        <w:rPr>
-          <w:rFonts w:ascii="Times New Roman" w:hAnsi="Times New Roman"/>
-          <w:b/>
-          <w:i/>
-          <w:color w:val="FF0000"/>
-        </w:rPr>
-        <w:t>"</w:t>
-      </w:r>
-      <w:proofErr w:type="spellStart"/>
-      <w:r>
-        <w:rPr>
-          <w:rFonts w:ascii="Times New Roman" w:hAnsi="Times New Roman"/>
-          <w:b/>
-          <w:i/>
-          <w:color w:val="FF0000"/>
-        </w:rPr>
-        <w:t>Test_treeM.tre</w:t>
-      </w:r>
-      <w:proofErr w:type="spellEnd"/>
-      <w:r>
-        <w:rPr>
-          <w:rFonts w:ascii="Times New Roman" w:hAnsi="Times New Roman"/>
-          <w:b/>
-          <w:i/>
-          <w:color w:val="FF0000"/>
-        </w:rPr>
-        <w:t xml:space="preserve">", </w:t>
-      </w:r>
-      <w:proofErr w:type="spellStart"/>
-      <w:r>
-        <w:rPr>
-          <w:rFonts w:ascii="Times New Roman" w:hAnsi="Times New Roman"/>
-          <w:b/>
-          <w:i/>
-          <w:color w:val="FF0000"/>
-        </w:rPr>
-        <w:t>sampling_fraction</w:t>
-      </w:r>
-      <w:proofErr w:type="spellEnd"/>
-      <w:r>
-        <w:rPr>
-          <w:rFonts w:ascii="Times New Roman" w:hAnsi="Times New Roman"/>
-          <w:b/>
-          <w:i/>
-          <w:color w:val="FF0000"/>
-        </w:rPr>
-        <w:t xml:space="preserve">=0.9, grid=1, </w:t>
-      </w:r>
-      <w:proofErr w:type="spellStart"/>
-      <w:r>
-        <w:rPr>
-          <w:rFonts w:ascii="Times New Roman" w:hAnsi="Times New Roman"/>
-          <w:b/>
-          <w:i/>
-          <w:color w:val="FF0000"/>
-        </w:rPr>
-        <w:t>number_of_trees</w:t>
-      </w:r>
-      <w:proofErr w:type="spellEnd"/>
-      <w:r>
-        <w:rPr>
-          <w:rFonts w:ascii="Times New Roman" w:hAnsi="Times New Roman"/>
-          <w:b/>
-          <w:i/>
-          <w:color w:val="FF0000"/>
-        </w:rPr>
-        <w:t>=3)</w:t>
-      </w:r>
-    </w:p>
-    <w:p>
-      <w:pPr>
-        <w:spacing w:line="360" w:lineRule="auto"/>
-        <w:jc w:val="both"/>
-        <w:rPr>
-          <w:rFonts w:ascii="Times New Roman" w:hAnsi="Times New Roman"/>
-        </w:rPr>
-      </w:pPr>
-    </w:p>
-    <w:p>
-      <w:pPr>
-        <w:spacing w:line="360" w:lineRule="auto"/>
-        <w:jc w:val="both"/>
+        <w:t>run_TreePar("Test_treeM.tre", sampling_fraction=0.9, grid=1, number_of_trees=3)</w:t>
+      </w:r>
+    </w:p>
+    <w:p>
+      <w:pPr>
+        <w:jc w:val="both"/>
+        <w:rPr>
+          <w:rFonts w:ascii="Times New Roman" w:hAnsi="Times New Roman"/>
+        </w:rPr>
+      </w:pPr>
+    </w:p>
+    <w:p>
+      <w:pPr>
+        <w:jc w:val="both"/>
+        <w:outlineLvl w:val="0"/>
         <w:rPr>
           <w:rFonts w:ascii="Times New Roman" w:hAnsi="Times New Roman"/>
           <w:b/>
@@ -2990,7 +2203,6 @@
     </w:p>
     <w:p>
       <w:pPr>
-        <w:spacing w:line="360" w:lineRule="auto"/>
         <w:jc w:val="both"/>
         <w:rPr>
           <w:rFonts w:ascii="Times New Roman" w:hAnsi="Times New Roman"/>
@@ -3010,7 +2222,6 @@
           <w:ilvl w:val="0"/>
           <w:numId w:val="1"/>
         </w:numPr>
-        <w:spacing w:line="360" w:lineRule="auto"/>
         <w:jc w:val="both"/>
         <w:rPr>
           <w:rFonts w:ascii="Times New Roman" w:hAnsi="Times New Roman"/>
@@ -3034,7 +2245,6 @@
         </w:rPr>
         <w:t xml:space="preserve"> using </w:t>
       </w:r>
-      <w:proofErr w:type="gramStart"/>
       <w:r>
         <w:rPr>
           <w:rFonts w:ascii="Times New Roman" w:hAnsi="Times New Roman"/>
@@ -3042,8 +2252,6 @@
         </w:rPr>
         <w:t>attach(</w:t>
       </w:r>
-      <w:proofErr w:type="spellStart"/>
-      <w:proofErr w:type="gramEnd"/>
       <w:r>
         <w:rPr>
           <w:rFonts w:ascii="Times New Roman" w:hAnsi="Times New Roman"/>
@@ -3051,7 +2259,6 @@
         </w:rPr>
         <w:t>file_name.Rdata</w:t>
       </w:r>
-      <w:proofErr w:type="spellEnd"/>
       <w:r>
         <w:rPr>
           <w:rFonts w:ascii="Times New Roman" w:hAnsi="Times New Roman"/>
@@ -3073,7 +2280,6 @@
           <w:ilvl w:val="0"/>
           <w:numId w:val="1"/>
         </w:numPr>
-        <w:spacing w:line="360" w:lineRule="auto"/>
         <w:jc w:val="both"/>
         <w:rPr>
           <w:rFonts w:ascii="Times New Roman" w:hAnsi="Times New Roman"/>
@@ -3191,7 +2397,6 @@
           <w:ilvl w:val="1"/>
           <w:numId w:val="1"/>
         </w:numPr>
-        <w:spacing w:line="360" w:lineRule="auto"/>
         <w:jc w:val="both"/>
         <w:rPr>
           <w:rFonts w:ascii="Times New Roman" w:hAnsi="Times New Roman"/>
@@ -3211,7 +2416,6 @@
           <w:ilvl w:val="1"/>
           <w:numId w:val="1"/>
         </w:numPr>
-        <w:spacing w:line="360" w:lineRule="auto"/>
         <w:jc w:val="both"/>
         <w:rPr>
           <w:rFonts w:ascii="Times New Roman" w:hAnsi="Times New Roman"/>
@@ -3231,7 +2435,6 @@
           <w:ilvl w:val="1"/>
           <w:numId w:val="1"/>
         </w:numPr>
-        <w:spacing w:line="360" w:lineRule="auto"/>
         <w:jc w:val="both"/>
         <w:rPr>
           <w:rFonts w:ascii="Times New Roman" w:hAnsi="Times New Roman"/>
@@ -3251,7 +2454,6 @@
           <w:ilvl w:val="1"/>
           <w:numId w:val="1"/>
         </w:numPr>
-        <w:spacing w:line="360" w:lineRule="auto"/>
         <w:jc w:val="both"/>
         <w:rPr>
           <w:rFonts w:ascii="Times New Roman" w:hAnsi="Times New Roman"/>
@@ -3271,7 +2473,6 @@
           <w:ilvl w:val="1"/>
           <w:numId w:val="1"/>
         </w:numPr>
-        <w:spacing w:line="360" w:lineRule="auto"/>
         <w:jc w:val="both"/>
         <w:rPr>
           <w:rFonts w:ascii="Times New Roman" w:hAnsi="Times New Roman"/>
@@ -3303,7 +2504,6 @@
           <w:ilvl w:val="1"/>
           <w:numId w:val="1"/>
         </w:numPr>
-        <w:spacing w:line="360" w:lineRule="auto"/>
         <w:jc w:val="both"/>
         <w:rPr>
           <w:rFonts w:ascii="Times New Roman" w:hAnsi="Times New Roman"/>
@@ -3323,7 +2523,6 @@
           <w:ilvl w:val="1"/>
           <w:numId w:val="1"/>
         </w:numPr>
-        <w:spacing w:line="360" w:lineRule="auto"/>
         <w:jc w:val="both"/>
         <w:rPr>
           <w:rFonts w:ascii="Times New Roman" w:hAnsi="Times New Roman"/>
@@ -3343,7 +2542,6 @@
           <w:ilvl w:val="1"/>
           <w:numId w:val="1"/>
         </w:numPr>
-        <w:spacing w:line="360" w:lineRule="auto"/>
         <w:jc w:val="both"/>
         <w:rPr>
           <w:rFonts w:ascii="Times New Roman" w:hAnsi="Times New Roman"/>
@@ -3369,7 +2567,6 @@
           <w:ilvl w:val="1"/>
           <w:numId w:val="1"/>
         </w:numPr>
-        <w:spacing w:line="360" w:lineRule="auto"/>
         <w:jc w:val="both"/>
         <w:rPr>
           <w:rFonts w:ascii="Times New Roman" w:hAnsi="Times New Roman"/>
@@ -3389,25 +2586,16 @@
           <w:ilvl w:val="1"/>
           <w:numId w:val="1"/>
         </w:numPr>
-        <w:spacing w:line="360" w:lineRule="auto"/>
-        <w:jc w:val="both"/>
-        <w:rPr>
-          <w:rFonts w:ascii="Times New Roman" w:hAnsi="Times New Roman"/>
-        </w:rPr>
-      </w:pPr>
-      <w:proofErr w:type="gramStart"/>
-      <w:r>
-        <w:rPr>
-          <w:rFonts w:ascii="Times New Roman" w:hAnsi="Times New Roman"/>
-        </w:rPr>
-        <w:t>r</w:t>
-      </w:r>
-      <w:proofErr w:type="gramEnd"/>
-      <w:r>
-        <w:rPr>
-          <w:rFonts w:ascii="Times New Roman" w:hAnsi="Times New Roman"/>
-        </w:rPr>
-        <w:t xml:space="preserve">: </w:t>
+        <w:jc w:val="both"/>
+        <w:rPr>
+          <w:rFonts w:ascii="Times New Roman" w:hAnsi="Times New Roman"/>
+        </w:rPr>
+      </w:pPr>
+      <w:r>
+        <w:rPr>
+          <w:rFonts w:ascii="Times New Roman" w:hAnsi="Times New Roman"/>
+        </w:rPr>
+        <w:t xml:space="preserve">r: </w:t>
       </w:r>
       <w:r>
         <w:rPr>
@@ -3423,25 +2611,16 @@
           <w:ilvl w:val="1"/>
           <w:numId w:val="1"/>
         </w:numPr>
-        <w:spacing w:line="360" w:lineRule="auto"/>
-        <w:jc w:val="both"/>
-        <w:rPr>
-          <w:rFonts w:ascii="Times New Roman" w:hAnsi="Times New Roman"/>
-        </w:rPr>
-      </w:pPr>
-      <w:proofErr w:type="spellStart"/>
-      <w:r>
-        <w:rPr>
-          <w:rFonts w:ascii="Times New Roman" w:hAnsi="Times New Roman"/>
-        </w:rPr>
-        <w:t>DivRate</w:t>
-      </w:r>
-      <w:proofErr w:type="spellEnd"/>
-      <w:r>
-        <w:rPr>
-          <w:rFonts w:ascii="Times New Roman" w:hAnsi="Times New Roman"/>
-        </w:rPr>
-        <w:t xml:space="preserve"> – diversification rate</w:t>
+        <w:jc w:val="both"/>
+        <w:rPr>
+          <w:rFonts w:ascii="Times New Roman" w:hAnsi="Times New Roman"/>
+        </w:rPr>
+      </w:pPr>
+      <w:r>
+        <w:rPr>
+          <w:rFonts w:ascii="Times New Roman" w:hAnsi="Times New Roman"/>
+        </w:rPr>
+        <w:t>DivRate – diversification rate</w:t>
       </w:r>
     </w:p>
     <w:p>
@@ -3451,7 +2630,6 @@
           <w:ilvl w:val="1"/>
           <w:numId w:val="1"/>
         </w:numPr>
-        <w:spacing w:line="360" w:lineRule="auto"/>
         <w:jc w:val="both"/>
         <w:rPr>
           <w:rFonts w:ascii="Times New Roman" w:hAnsi="Times New Roman"/>
@@ -3483,31 +2661,21 @@
           <w:ilvl w:val="1"/>
           <w:numId w:val="1"/>
         </w:numPr>
-        <w:spacing w:line="360" w:lineRule="auto"/>
-        <w:jc w:val="both"/>
-        <w:rPr>
-          <w:rFonts w:ascii="Times New Roman" w:hAnsi="Times New Roman"/>
-        </w:rPr>
-      </w:pPr>
-      <w:proofErr w:type="spellStart"/>
-      <w:r>
-        <w:rPr>
-          <w:rFonts w:ascii="Times New Roman" w:hAnsi="Times New Roman"/>
-        </w:rPr>
-        <w:t>ShiftTime</w:t>
-      </w:r>
-      <w:proofErr w:type="spellEnd"/>
-      <w:r>
-        <w:rPr>
-          <w:rFonts w:ascii="Times New Roman" w:hAnsi="Times New Roman"/>
-        </w:rPr>
-        <w:t xml:space="preserve">  – times of rate shift</w:t>
+        <w:jc w:val="both"/>
+        <w:rPr>
+          <w:rFonts w:ascii="Times New Roman" w:hAnsi="Times New Roman"/>
+        </w:rPr>
+      </w:pPr>
+      <w:r>
+        <w:rPr>
+          <w:rFonts w:ascii="Times New Roman" w:hAnsi="Times New Roman"/>
+        </w:rPr>
+        <w:t>ShiftTime  – times of rate shift</w:t>
       </w:r>
     </w:p>
     <w:p>
       <w:pPr>
         <w:pStyle w:val="ListParagraph"/>
-        <w:spacing w:line="360" w:lineRule="auto"/>
         <w:ind w:left="0"/>
         <w:jc w:val="both"/>
         <w:rPr>
@@ -3518,7 +2686,6 @@
     <w:p>
       <w:pPr>
         <w:pStyle w:val="ListParagraph"/>
-        <w:spacing w:line="360" w:lineRule="auto"/>
         <w:ind w:left="0"/>
         <w:jc w:val="both"/>
         <w:rPr>
@@ -3571,7 +2738,6 @@
     <w:p>
       <w:pPr>
         <w:pStyle w:val="ListParagraph"/>
-        <w:spacing w:line="360" w:lineRule="auto"/>
         <w:ind w:left="0"/>
         <w:jc w:val="both"/>
         <w:rPr>
@@ -3582,9 +2748,60 @@
     <w:p>
       <w:pPr>
         <w:pStyle w:val="ListParagraph"/>
-        <w:spacing w:line="360" w:lineRule="auto"/>
         <w:ind w:left="0"/>
         <w:jc w:val="both"/>
+        <w:outlineLvl w:val="0"/>
+        <w:rPr>
+          <w:rFonts w:ascii="Times New Roman" w:hAnsi="Times New Roman"/>
+          <w:b/>
+          <w:color w:val="3366FF"/>
+          <w:sz w:val="28"/>
+        </w:rPr>
+      </w:pPr>
+      <w:r>
+        <w:rPr>
+          <w:rFonts w:ascii="Times New Roman" w:hAnsi="Times New Roman"/>
+          <w:b/>
+          <w:color w:val="3366FF"/>
+          <w:sz w:val="28"/>
+        </w:rPr>
+        <w:t>Acknowledgements</w:t>
+      </w:r>
+    </w:p>
+    <w:p>
+      <w:pPr>
+        <w:pStyle w:val="ListParagraph"/>
+        <w:ind w:left="0"/>
+        <w:jc w:val="both"/>
+        <w:rPr>
+          <w:rFonts w:ascii="Times New Roman" w:hAnsi="Times New Roman"/>
+        </w:rPr>
+      </w:pPr>
+      <w:r>
+        <w:rPr>
+          <w:rFonts w:ascii="Times New Roman" w:hAnsi="Times New Roman"/>
+        </w:rPr>
+        <w:t>I am grateful to Andrea S. Meseguer and Nicolat Chazot who provided me feedbacks on the codes and found some bugs.</w:t>
+      </w:r>
+      <w:bookmarkStart w:id="0" w:name="_GoBack"/>
+      <w:bookmarkEnd w:id="0"/>
+    </w:p>
+    <w:p>
+      <w:pPr>
+        <w:pStyle w:val="ListParagraph"/>
+        <w:ind w:left="0"/>
+        <w:jc w:val="both"/>
+        <w:rPr>
+          <w:rFonts w:ascii="Times New Roman" w:hAnsi="Times New Roman"/>
+        </w:rPr>
+      </w:pPr>
+    </w:p>
+    <w:p>
+      <w:pPr>
+        <w:pStyle w:val="ListParagraph"/>
+        <w:ind w:left="0"/>
+        <w:jc w:val="both"/>
+        <w:outlineLvl w:val="0"/>
         <w:rPr>
           <w:rFonts w:ascii="Times New Roman" w:hAnsi="Times New Roman"/>
           <w:b/>
@@ -3617,7 +2834,6 @@
         <w:autoSpaceDE w:val="0"/>
         <w:autoSpaceDN w:val="0"/>
         <w:adjustRightInd w:val="0"/>
-        <w:spacing w:line="360" w:lineRule="auto"/>
         <w:ind w:left="720" w:hanging="720"/>
         <w:jc w:val="both"/>
         <w:rPr>
@@ -3628,63 +2844,7 @@
         <w:rPr>
           <w:rFonts w:ascii="Times New Roman" w:hAnsi="Times New Roman"/>
         </w:rPr>
-        <w:t xml:space="preserve">Etienne R.S., </w:t>
-      </w:r>
-      <w:proofErr w:type="spellStart"/>
-      <w:r>
-        <w:rPr>
-          <w:rFonts w:ascii="Times New Roman" w:hAnsi="Times New Roman"/>
-        </w:rPr>
-        <w:t>Haegeman</w:t>
-      </w:r>
-      <w:proofErr w:type="spellEnd"/>
-      <w:r>
-        <w:rPr>
-          <w:rFonts w:ascii="Times New Roman" w:hAnsi="Times New Roman"/>
-        </w:rPr>
-        <w:t xml:space="preserve"> B., </w:t>
-      </w:r>
-      <w:proofErr w:type="spellStart"/>
-      <w:r>
-        <w:rPr>
-          <w:rFonts w:ascii="Times New Roman" w:hAnsi="Times New Roman"/>
-        </w:rPr>
-        <w:t>Stadler</w:t>
-      </w:r>
-      <w:proofErr w:type="spellEnd"/>
-      <w:r>
-        <w:rPr>
-          <w:rFonts w:ascii="Times New Roman" w:hAnsi="Times New Roman"/>
-        </w:rPr>
-        <w:t xml:space="preserve"> T., </w:t>
-      </w:r>
-      <w:proofErr w:type="spellStart"/>
-      <w:r>
-        <w:rPr>
-          <w:rFonts w:ascii="Times New Roman" w:hAnsi="Times New Roman"/>
-        </w:rPr>
-        <w:t>Aze</w:t>
-      </w:r>
-      <w:proofErr w:type="spellEnd"/>
-      <w:r>
-        <w:rPr>
-          <w:rFonts w:ascii="Times New Roman" w:hAnsi="Times New Roman"/>
-        </w:rPr>
-        <w:t xml:space="preserve"> T., Pearson P.N., Purvis A., </w:t>
-      </w:r>
-      <w:proofErr w:type="spellStart"/>
-      <w:r>
-        <w:rPr>
-          <w:rFonts w:ascii="Times New Roman" w:hAnsi="Times New Roman"/>
-        </w:rPr>
-        <w:t>Phillimore</w:t>
-      </w:r>
-      <w:proofErr w:type="spellEnd"/>
-      <w:r>
-        <w:rPr>
-          <w:rFonts w:ascii="Times New Roman" w:hAnsi="Times New Roman"/>
-        </w:rPr>
-        <w:t xml:space="preserve"> A.B. 2012</w:t>
+        <w:t>Etienne R.S., Haegeman B., Stadler T., Aze T., Pearson P.N., Purvis A., Phillimore A.B. 2012</w:t>
       </w:r>
       <w:r>
         <w:rPr>
@@ -3703,23 +2863,7 @@
           <w:rFonts w:ascii="Times New Roman" w:hAnsi="Times New Roman"/>
           <w:i/>
         </w:rPr>
-        <w:t xml:space="preserve">Proc. Roy. Soc. </w:t>
-      </w:r>
-      <w:proofErr w:type="spellStart"/>
-      <w:r>
-        <w:rPr>
-          <w:rFonts w:ascii="Times New Roman" w:hAnsi="Times New Roman"/>
-          <w:i/>
-        </w:rPr>
-        <w:t>Lond</w:t>
-      </w:r>
-      <w:proofErr w:type="spellEnd"/>
-      <w:r>
-        <w:rPr>
-          <w:rFonts w:ascii="Times New Roman" w:hAnsi="Times New Roman"/>
-          <w:i/>
-        </w:rPr>
-        <w:t>. B</w:t>
+        <w:t>Proc. Roy. Soc. Lond. B</w:t>
       </w:r>
       <w:r>
         <w:rPr>
@@ -3759,46 +2903,23 @@
         <w:autoSpaceDE w:val="0"/>
         <w:autoSpaceDN w:val="0"/>
         <w:adjustRightInd w:val="0"/>
-        <w:spacing w:line="360" w:lineRule="auto"/>
         <w:ind w:left="720" w:hanging="720"/>
         <w:jc w:val="both"/>
         <w:rPr>
           <w:rFonts w:ascii="Times New Roman" w:hAnsi="Times New Roman"/>
         </w:rPr>
       </w:pPr>
-      <w:proofErr w:type="spellStart"/>
-      <w:r>
-        <w:rPr>
-          <w:rFonts w:ascii="Times New Roman" w:hAnsi="Times New Roman"/>
-        </w:rPr>
-        <w:t>Morlon</w:t>
-      </w:r>
-      <w:proofErr w:type="spellEnd"/>
-      <w:r>
-        <w:rPr>
-          <w:rFonts w:ascii="Times New Roman" w:hAnsi="Times New Roman"/>
-        </w:rPr>
-        <w:t xml:space="preserve"> H., Parsons</w:t>
-      </w:r>
-      <w:r>
-        <w:rPr>
-          <w:rFonts w:ascii="Times New Roman" w:hAnsi="Times New Roman"/>
-        </w:rPr>
-        <w:t xml:space="preserve"> T.L., </w:t>
-      </w:r>
-      <w:proofErr w:type="spellStart"/>
-      <w:r>
-        <w:rPr>
-          <w:rFonts w:ascii="Times New Roman" w:hAnsi="Times New Roman"/>
-        </w:rPr>
-        <w:t>Plotkin</w:t>
-      </w:r>
-      <w:proofErr w:type="spellEnd"/>
-      <w:r>
-        <w:rPr>
-          <w:rFonts w:ascii="Times New Roman" w:hAnsi="Times New Roman"/>
-        </w:rPr>
-        <w:t xml:space="preserve">, J. </w:t>
+      <w:r>
+        <w:rPr>
+          <w:rFonts w:ascii="Times New Roman" w:hAnsi="Times New Roman"/>
+        </w:rPr>
+        <w:t>Morlon H., Parsons</w:t>
+      </w:r>
+      <w:r>
+        <w:rPr>
+          <w:rFonts w:ascii="Times New Roman" w:hAnsi="Times New Roman"/>
+        </w:rPr>
+        <w:t xml:space="preserve"> T.L., Plotkin, J. </w:t>
       </w:r>
       <w:r>
         <w:rPr>
@@ -3910,7 +3031,14 @@
           <w:b/>
           <w:bCs/>
         </w:rPr>
-        <w:t>108,</w:t>
+        <w:t>108</w:t>
+      </w:r>
+      <w:r>
+        <w:rPr>
+          <w:rFonts w:ascii="Times New Roman" w:hAnsi="Times New Roman"/>
+          <w:bCs/>
+        </w:rPr>
+        <w:t>,</w:t>
       </w:r>
       <w:r>
         <w:rPr>
@@ -3925,114 +3053,60 @@
         <w:autoSpaceDE w:val="0"/>
         <w:autoSpaceDN w:val="0"/>
         <w:adjustRightInd w:val="0"/>
-        <w:spacing w:line="360" w:lineRule="auto"/>
         <w:ind w:left="720" w:hanging="720"/>
         <w:jc w:val="both"/>
         <w:rPr>
           <w:rFonts w:ascii="Times New Roman" w:hAnsi="Times New Roman"/>
         </w:rPr>
       </w:pPr>
-      <w:proofErr w:type="spellStart"/>
-      <w:r>
-        <w:rPr>
-          <w:rFonts w:ascii="Times New Roman" w:hAnsi="Times New Roman"/>
-        </w:rPr>
-        <w:t>Morlon</w:t>
-      </w:r>
-      <w:proofErr w:type="spellEnd"/>
-      <w:r>
-        <w:rPr>
-          <w:rFonts w:ascii="Times New Roman" w:hAnsi="Times New Roman"/>
-        </w:rPr>
-        <w:t xml:space="preserve"> H., </w:t>
-      </w:r>
-      <w:proofErr w:type="spellStart"/>
-      <w:r>
-        <w:rPr>
-          <w:rFonts w:ascii="Times New Roman" w:hAnsi="Times New Roman"/>
-        </w:rPr>
-        <w:t>Lewitus</w:t>
-      </w:r>
-      <w:proofErr w:type="spellEnd"/>
-      <w:r>
-        <w:rPr>
-          <w:rFonts w:ascii="Times New Roman" w:hAnsi="Times New Roman"/>
-        </w:rPr>
-        <w:t xml:space="preserve"> E., Condamine F.L., </w:t>
-      </w:r>
-      <w:proofErr w:type="spellStart"/>
-      <w:r>
-        <w:rPr>
-          <w:rFonts w:ascii="Times New Roman" w:hAnsi="Times New Roman"/>
-        </w:rPr>
-        <w:t>Manceau</w:t>
-      </w:r>
-      <w:proofErr w:type="spellEnd"/>
-      <w:r>
-        <w:rPr>
-          <w:rFonts w:ascii="Times New Roman" w:hAnsi="Times New Roman"/>
-        </w:rPr>
-        <w:t xml:space="preserve"> M., </w:t>
-      </w:r>
-      <w:proofErr w:type="spellStart"/>
-      <w:r>
-        <w:rPr>
-          <w:rFonts w:ascii="Times New Roman" w:hAnsi="Times New Roman"/>
-        </w:rPr>
-        <w:t>Clavel</w:t>
-      </w:r>
-      <w:proofErr w:type="spellEnd"/>
-      <w:r>
-        <w:rPr>
-          <w:rFonts w:ascii="Times New Roman" w:hAnsi="Times New Roman"/>
-        </w:rPr>
-        <w:t xml:space="preserve"> J., Drury J. 2016. RPANDA: an R package for macroevolutionary analyses on phylogenetic trees. </w:t>
-      </w:r>
-      <w:r>
-        <w:rPr>
-          <w:rFonts w:ascii="Times New Roman" w:hAnsi="Times New Roman"/>
-          <w:i/>
-        </w:rPr>
-        <w:t xml:space="preserve">Methods Ecol. </w:t>
-      </w:r>
-      <w:proofErr w:type="spellStart"/>
-      <w:r>
-        <w:rPr>
-          <w:rFonts w:ascii="Times New Roman" w:hAnsi="Times New Roman"/>
-          <w:i/>
-        </w:rPr>
-        <w:t>Evol</w:t>
-      </w:r>
-      <w:proofErr w:type="spellEnd"/>
-      <w:r>
-        <w:rPr>
-          <w:rFonts w:ascii="Times New Roman" w:hAnsi="Times New Roman"/>
-          <w:i/>
-        </w:rPr>
-        <w:t>.</w:t>
-      </w:r>
-      <w:r>
-        <w:rPr>
-          <w:rFonts w:ascii="Times New Roman" w:hAnsi="Times New Roman"/>
-        </w:rPr>
-        <w:t xml:space="preserve"> </w:t>
-      </w:r>
-      <w:proofErr w:type="gramStart"/>
-      <w:r>
-        <w:rPr>
-          <w:rFonts w:ascii="Times New Roman" w:hAnsi="Times New Roman"/>
-        </w:rPr>
-        <w:t>doi.org</w:t>
-      </w:r>
-      <w:proofErr w:type="gramEnd"/>
-      <w:r>
-        <w:rPr>
-          <w:rFonts w:ascii="Times New Roman" w:hAnsi="Times New Roman"/>
-        </w:rPr>
-        <w:t>/10.1111/2041-210X.12526</w:t>
-      </w:r>
-      <w:bookmarkStart w:id="0" w:name="_GoBack"/>
-      <w:bookmarkEnd w:id="0"/>
+      <w:r>
+        <w:rPr>
+          <w:rFonts w:ascii="Times New Roman" w:hAnsi="Times New Roman"/>
+        </w:rPr>
+        <w:t xml:space="preserve">Morlon H., Lewitus E., Condamine F.L., Manceau M., Clavel J., Drury J. 2016. </w:t>
+      </w:r>
+      <w:bookmarkStart w:id="1" w:name="OLE_LINK1"/>
+      <w:bookmarkStart w:id="2" w:name="OLE_LINK2"/>
+      <w:r>
+        <w:rPr>
+          <w:rFonts w:ascii="Times New Roman" w:hAnsi="Times New Roman"/>
+        </w:rPr>
+        <w:t>RPANDA: an R package for macroevolutionary analyses on phylogenetic trees</w:t>
+      </w:r>
+      <w:bookmarkEnd w:id="1"/>
+      <w:bookmarkEnd w:id="2"/>
+      <w:r>
+        <w:rPr>
+          <w:rFonts w:ascii="Times New Roman" w:hAnsi="Times New Roman"/>
+        </w:rPr>
+        <w:t xml:space="preserve">. </w:t>
+      </w:r>
+      <w:r>
+        <w:rPr>
+          <w:rFonts w:ascii="Times New Roman" w:hAnsi="Times New Roman"/>
+          <w:i/>
+        </w:rPr>
+        <w:t>Methods Ecol. Evol.</w:t>
+      </w:r>
+      <w:r>
+        <w:rPr>
+          <w:rFonts w:ascii="Times New Roman" w:hAnsi="Times New Roman"/>
+        </w:rPr>
+        <w:t xml:space="preserve">, </w:t>
+      </w:r>
+      <w:r>
+        <w:rPr>
+          <w:rFonts w:ascii="Times New Roman" w:hAnsi="Times New Roman"/>
+          <w:b/>
+        </w:rPr>
+        <w:t>7</w:t>
+      </w:r>
+      <w:r>
+        <w:rPr>
+          <w:rFonts w:ascii="Times New Roman" w:hAnsi="Times New Roman"/>
+        </w:rPr>
+        <w:t>, 589-597.</w:t>
+      </w:r>
     </w:p>
     <w:p>
       <w:pPr>
@@ -4040,7 +3114,6 @@
         <w:autoSpaceDE w:val="0"/>
         <w:autoSpaceDN w:val="0"/>
         <w:adjustRightInd w:val="0"/>
-        <w:spacing w:line="360" w:lineRule="auto"/>
         <w:ind w:left="720" w:hanging="720"/>
         <w:jc w:val="both"/>
         <w:rPr>
@@ -4051,16 +3124,8 @@
         <w:rPr>
           <w:rFonts w:ascii="Times New Roman" w:hAnsi="Times New Roman"/>
         </w:rPr>
-        <w:t xml:space="preserve">Condamine F.L., Rolland J., </w:t>
-      </w:r>
-      <w:proofErr w:type="spellStart"/>
-      <w:r>
-        <w:rPr>
-          <w:rFonts w:ascii="Times New Roman" w:hAnsi="Times New Roman"/>
-        </w:rPr>
-        <w:t>Morlon</w:t>
-      </w:r>
-      <w:proofErr w:type="spellEnd"/>
+        <w:t>Condamine F.L., Rolland J., Morlon</w:t>
+      </w:r>
       <w:r>
         <w:rPr>
           <w:rFonts w:ascii="Times New Roman" w:hAnsi="Times New Roman"/>
@@ -4089,36 +3154,24 @@
           <w:i/>
           <w:iCs/>
         </w:rPr>
-        <w:t xml:space="preserve"> </w:t>
-      </w:r>
-      <w:proofErr w:type="spellStart"/>
+        <w:t xml:space="preserve"> Lett</w:t>
+      </w:r>
       <w:r>
         <w:rPr>
           <w:rFonts w:ascii="Times New Roman" w:hAnsi="Times New Roman"/>
           <w:i/>
           <w:iCs/>
         </w:rPr>
-        <w:t>Lett</w:t>
-      </w:r>
-      <w:proofErr w:type="spellEnd"/>
-      <w:proofErr w:type="gramStart"/>
+        <w:t>.</w:t>
+      </w:r>
       <w:r>
         <w:rPr>
           <w:rFonts w:ascii="Times New Roman" w:hAnsi="Times New Roman"/>
           <w:i/>
           <w:iCs/>
         </w:rPr>
-        <w:t>.</w:t>
-      </w:r>
-      <w:r>
-        <w:rPr>
-          <w:rFonts w:ascii="Times New Roman" w:hAnsi="Times New Roman"/>
-          <w:i/>
-          <w:iCs/>
-        </w:rPr>
         <w:t>,</w:t>
       </w:r>
-      <w:proofErr w:type="gramEnd"/>
       <w:r>
         <w:rPr>
           <w:rFonts w:ascii="Times New Roman" w:hAnsi="Times New Roman"/>
@@ -4136,7 +3189,6 @@
       <w:r>
         <w:rPr>
           <w:rFonts w:ascii="Times New Roman" w:hAnsi="Times New Roman"/>
-          <w:b/>
           <w:bCs/>
         </w:rPr>
         <w:t>,</w:t>
@@ -4154,7 +3206,6 @@
         <w:autoSpaceDE w:val="0"/>
         <w:autoSpaceDN w:val="0"/>
         <w:adjustRightInd w:val="0"/>
-        <w:spacing w:line="360" w:lineRule="auto"/>
         <w:ind w:left="720" w:hanging="720"/>
         <w:jc w:val="both"/>
         <w:rPr>
@@ -4165,63 +3216,7 @@
         <w:rPr>
           <w:rFonts w:ascii="Times New Roman" w:hAnsi="Times New Roman"/>
         </w:rPr>
-        <w:t xml:space="preserve">Condamine F.L., </w:t>
-      </w:r>
-      <w:proofErr w:type="spellStart"/>
-      <w:r>
-        <w:rPr>
-          <w:rFonts w:ascii="Times New Roman" w:hAnsi="Times New Roman"/>
-        </w:rPr>
-        <w:t>Antonelli</w:t>
-      </w:r>
-      <w:proofErr w:type="spellEnd"/>
-      <w:r>
-        <w:rPr>
-          <w:rFonts w:ascii="Times New Roman" w:hAnsi="Times New Roman"/>
-        </w:rPr>
-        <w:t xml:space="preserve"> A., </w:t>
-      </w:r>
-      <w:proofErr w:type="spellStart"/>
-      <w:r>
-        <w:rPr>
-          <w:rFonts w:ascii="Times New Roman" w:hAnsi="Times New Roman"/>
-        </w:rPr>
-        <w:t>Lagomarsino</w:t>
-      </w:r>
-      <w:proofErr w:type="spellEnd"/>
-      <w:r>
-        <w:rPr>
-          <w:rFonts w:ascii="Times New Roman" w:hAnsi="Times New Roman"/>
-        </w:rPr>
-        <w:t xml:space="preserve"> L.P., Hoorn C., </w:t>
-      </w:r>
-      <w:proofErr w:type="spellStart"/>
-      <w:r>
-        <w:rPr>
-          <w:rFonts w:ascii="Times New Roman" w:hAnsi="Times New Roman"/>
-        </w:rPr>
-        <w:t>Liow</w:t>
-      </w:r>
-      <w:proofErr w:type="spellEnd"/>
-      <w:r>
-        <w:rPr>
-          <w:rFonts w:ascii="Times New Roman" w:hAnsi="Times New Roman"/>
-        </w:rPr>
-        <w:t xml:space="preserve"> L.H. 2017. Teasing </w:t>
-      </w:r>
-      <w:proofErr w:type="gramStart"/>
-      <w:r>
-        <w:rPr>
-          <w:rFonts w:ascii="Times New Roman" w:hAnsi="Times New Roman"/>
-        </w:rPr>
-        <w:t>apart</w:t>
-      </w:r>
-      <w:proofErr w:type="gramEnd"/>
-      <w:r>
-        <w:rPr>
-          <w:rFonts w:ascii="Times New Roman" w:hAnsi="Times New Roman"/>
-        </w:rPr>
-        <w:t xml:space="preserve"> mountain uplift, climate change and biotic drivers of </w:t>
+        <w:t xml:space="preserve">Condamine F.L., Antonelli A., Lagomarsino L.P., Hoorn C., Liow L.H. 2017. Teasing apart mountain uplift, climate change and biotic drivers of </w:t>
       </w:r>
       <w:r>
         <w:rPr>
@@ -4246,49 +3241,7 @@
         <w:rPr>
           <w:rFonts w:ascii="Times New Roman" w:hAnsi="Times New Roman"/>
         </w:rPr>
-        <w:t xml:space="preserve"> (</w:t>
-      </w:r>
-      <w:proofErr w:type="gramStart"/>
-      <w:r>
-        <w:rPr>
-          <w:rFonts w:ascii="Times New Roman" w:hAnsi="Times New Roman"/>
-        </w:rPr>
-        <w:t>eds</w:t>
-      </w:r>
-      <w:proofErr w:type="gramEnd"/>
-      <w:r>
-        <w:rPr>
-          <w:rFonts w:ascii="Times New Roman" w:hAnsi="Times New Roman"/>
-        </w:rPr>
-        <w:t xml:space="preserve">. Hoorn C., </w:t>
-      </w:r>
-      <w:proofErr w:type="spellStart"/>
-      <w:r>
-        <w:rPr>
-          <w:rFonts w:ascii="Times New Roman" w:hAnsi="Times New Roman"/>
-        </w:rPr>
-        <w:t>Antonelli</w:t>
-      </w:r>
-      <w:proofErr w:type="spellEnd"/>
-      <w:r>
-        <w:rPr>
-          <w:rFonts w:ascii="Times New Roman" w:hAnsi="Times New Roman"/>
-        </w:rPr>
-        <w:t xml:space="preserve"> A.). </w:t>
-      </w:r>
-      <w:proofErr w:type="gramStart"/>
-      <w:r>
-        <w:rPr>
-          <w:rFonts w:ascii="Times New Roman" w:hAnsi="Times New Roman"/>
-        </w:rPr>
-        <w:t>Wiley Blackwell, pp. xx-xx.</w:t>
-      </w:r>
-      <w:proofErr w:type="gramEnd"/>
-      <w:r>
-        <w:rPr>
-          <w:rFonts w:ascii="Times New Roman" w:hAnsi="Times New Roman"/>
-        </w:rPr>
-        <w:t xml:space="preserve"> </w:t>
+        <w:t xml:space="preserve"> (eds. Hoorn C., Antonelli A.). Wiley Blackwell, pp. xx-xx. </w:t>
       </w:r>
     </w:p>
     <w:p>
@@ -4297,27 +3250,17 @@
         <w:autoSpaceDE w:val="0"/>
         <w:autoSpaceDN w:val="0"/>
         <w:adjustRightInd w:val="0"/>
-        <w:spacing w:line="360" w:lineRule="auto"/>
         <w:ind w:left="720" w:hanging="720"/>
         <w:jc w:val="both"/>
         <w:rPr>
           <w:rFonts w:ascii="Times New Roman" w:hAnsi="Times New Roman"/>
         </w:rPr>
       </w:pPr>
-      <w:proofErr w:type="spellStart"/>
-      <w:proofErr w:type="gramStart"/>
-      <w:r>
-        <w:rPr>
-          <w:rFonts w:ascii="Times New Roman" w:hAnsi="Times New Roman"/>
-        </w:rPr>
-        <w:t>Stadler</w:t>
-      </w:r>
-      <w:proofErr w:type="spellEnd"/>
-      <w:r>
-        <w:rPr>
-          <w:rFonts w:ascii="Times New Roman" w:hAnsi="Times New Roman"/>
-        </w:rPr>
-        <w:t xml:space="preserve"> T. </w:t>
+      <w:r>
+        <w:rPr>
+          <w:rFonts w:ascii="Times New Roman" w:hAnsi="Times New Roman"/>
+        </w:rPr>
+        <w:t xml:space="preserve">Stadler T. </w:t>
       </w:r>
       <w:r>
         <w:rPr>
@@ -4331,7 +3274,6 @@
         </w:rPr>
         <w:t>.</w:t>
       </w:r>
-      <w:proofErr w:type="gramEnd"/>
       <w:r>
         <w:rPr>
           <w:rFonts w:ascii="Times New Roman" w:hAnsi="Times New Roman"/>
@@ -4422,7 +3364,14 @@
           <w:b/>
           <w:bCs/>
         </w:rPr>
-        <w:t>108,</w:t>
+        <w:t>108</w:t>
+      </w:r>
+      <w:r>
+        <w:rPr>
+          <w:rFonts w:ascii="Times New Roman" w:hAnsi="Times New Roman"/>
+          <w:bCs/>
+        </w:rPr>
+        <w:t>,</w:t>
       </w:r>
       <w:r>
         <w:rPr>

</xml_diff>